<commit_message>
aun no estan todas las modificaciones hechas
</commit_message>
<xml_diff>
--- a/ITER1/ARTEFACTOS/5_ModeladoDeLosCasosDeUso.docx
+++ b/ITER1/ARTEFACTOS/5_ModeladoDeLosCasosDeUso.docx
@@ -797,11 +797,22 @@
           </w:tcPr>
           <w:p>
             <w:pPr>
+              <w:spacing w:after="0"/>
               <w:jc w:val="both"/>
               <w:cnfStyle w:val="000000100000" w:firstRow="0" w:lastRow="0" w:firstColumn="0" w:lastColumn="0" w:oddVBand="0" w:evenVBand="0" w:oddHBand="1" w:evenHBand="0" w:firstRowFirstColumn="0" w:firstRowLastColumn="0" w:lastRowFirstColumn="0" w:lastRowLastColumn="0"/>
             </w:pPr>
             <w:r>
-              <w:t>El sistema mantiene un listado de las piezas que se consideran básicas, para tener un control de las entradas y salidas, es decir, que se actualice la cantidad que hay de cada tipo de piezas. Para ello, se considerará entrada cuando se recibe un pedido y salida cuando se emite la factura tras haber finalizado una petición de trabajo. Teniendo en cuenta esta información y el punto de control, el sistema compara los valores de punto de control y cantidad de piezas, para cuando sea menor realizar el pedido a los proveedores correspondientes.</w:t>
+              <w:t>El sistema mantiene un listado de las piezas que se consideran básicas, para tener un control de las entradas y salidas, es decir, que se actualice la cantidad que hay de cada tipo de piezas.</w:t>
+            </w:r>
+          </w:p>
+          <w:p>
+            <w:pPr>
+              <w:spacing w:after="0"/>
+              <w:jc w:val="both"/>
+              <w:cnfStyle w:val="000000100000" w:firstRow="0" w:lastRow="0" w:firstColumn="0" w:lastColumn="0" w:oddVBand="0" w:evenVBand="0" w:oddHBand="1" w:evenHBand="0" w:firstRowFirstColumn="0" w:firstRowLastColumn="0" w:lastRowFirstColumn="0" w:lastRowLastColumn="0"/>
+            </w:pPr>
+            <w:r>
+              <w:t>Para ello, se considerará entrada cuando se recibe un pedido y salida cuando se emite la factura tras haber finalizado una petición de trabajo. Teniendo en cuenta esta información y el punto de control, el sistema compara los valores de punto de control y cantidad de piezas, para cuando sea menor realizar el pedido a los proveedores correspondientes.</w:t>
             </w:r>
           </w:p>
         </w:tc>
@@ -962,7 +973,60 @@
               <w:cnfStyle w:val="000000000000" w:firstRow="0" w:lastRow="0" w:firstColumn="0" w:lastColumn="0" w:oddVBand="0" w:evenVBand="0" w:oddHBand="0" w:evenHBand="0" w:firstRowFirstColumn="0" w:firstRowLastColumn="0" w:lastRowFirstColumn="0" w:lastRowLastColumn="0"/>
             </w:pPr>
             <w:r>
-              <w:t>Tener acceso a la información de cada pieza básica para actualizar la cantidad en almacén.</w:t>
+              <w:t xml:space="preserve">Actualización de la </w:t>
+            </w:r>
+            <w:proofErr w:type="spellStart"/>
+            <w:r>
+              <w:rPr>
+                <w:b/>
+              </w:rPr>
+              <w:t>cantidad_almacén</w:t>
+            </w:r>
+            <w:proofErr w:type="spellEnd"/>
+            <w:r>
+              <w:t xml:space="preserve"> de las piezas básicas y la creación de un </w:t>
+            </w:r>
+            <w:r>
+              <w:rPr>
+                <w:b/>
+              </w:rPr>
+              <w:t>pedido especial</w:t>
+            </w:r>
+            <w:r>
+              <w:t xml:space="preserve"> (en caso de que sea necesario), poniendo como fecha el día y hora actual en el que el sistema realiza el control, marcando el estado del pedido como </w:t>
+            </w:r>
+            <w:r>
+              <w:rPr>
+                <w:b/>
+              </w:rPr>
+              <w:t xml:space="preserve">no recibido, </w:t>
+            </w:r>
+            <w:r>
+              <w:t xml:space="preserve">el </w:t>
+            </w:r>
+            <w:proofErr w:type="spellStart"/>
+            <w:r>
+              <w:t>tip_pedido</w:t>
+            </w:r>
+            <w:proofErr w:type="spellEnd"/>
+            <w:r>
+              <w:t xml:space="preserve"> sería especial y </w:t>
+            </w:r>
+            <w:proofErr w:type="spellStart"/>
+            <w:r>
+              <w:t>cantidad_necesaria</w:t>
+            </w:r>
+            <w:proofErr w:type="spellEnd"/>
+            <w:r>
+              <w:t xml:space="preserve"> la cantidad de piezas necesarias para que la </w:t>
+            </w:r>
+            <w:proofErr w:type="spellStart"/>
+            <w:r>
+              <w:t>cantidad_almacen</w:t>
+            </w:r>
+            <w:proofErr w:type="spellEnd"/>
+            <w:r>
+              <w:t xml:space="preserve"> sea mayor que el punto de pedido.</w:t>
             </w:r>
           </w:p>
         </w:tc>
@@ -1968,6 +2032,18 @@
               <w:t>Actualización de los trabajos pendientes del técnico y del estado de la petición de trabajo.</w:t>
             </w:r>
           </w:p>
+          <w:p>
+            <w:pPr>
+              <w:jc w:val="both"/>
+              <w:cnfStyle w:val="000000000000" w:firstRow="0" w:lastRow="0" w:firstColumn="0" w:lastColumn="0" w:oddVBand="0" w:evenVBand="0" w:oddHBand="0" w:evenHBand="0" w:firstRowFirstColumn="0" w:firstRowLastColumn="0" w:lastRowFirstColumn="0" w:lastRowLastColumn="0"/>
+            </w:pPr>
+            <w:r>
+              <w:t>Creación de una nueva</w:t>
+            </w:r>
+            <w:r>
+              <w:t xml:space="preserve"> instancia entre parte de trabajo y técnico informático, cambiar el estado del parte de trabajo a en proceso.</w:t>
+            </w:r>
+          </w:p>
         </w:tc>
       </w:tr>
     </w:tbl>
@@ -2728,6 +2804,7 @@
         <w:rPr>
           <w:noProof/>
         </w:rPr>
+        <w:lastRenderedPageBreak/>
         <w:drawing>
           <wp:inline distT="0" distB="0" distL="0" distR="0" wp14:anchorId="48377F0D" wp14:editId="141201D9">
             <wp:extent cx="3203151" cy="2009775"/>
@@ -2852,12 +2929,11 @@
     </w:p>
     <w:p>
       <w:pPr>
-        <w:jc w:val="both"/>
-      </w:pPr>
-    </w:p>
-    <w:p>
-      <w:pPr>
-        <w:jc w:val="both"/>
+        <w:ind w:left="5664" w:hanging="5664"/>
+        <w:jc w:val="both"/>
+        <w:rPr>
+          <w:b/>
+        </w:rPr>
       </w:pPr>
     </w:p>
     <w:tbl>
@@ -3091,6 +3167,24 @@
             </w:pPr>
             <w:r>
               <w:t>Actualizaciones en la base de datos, de ser necesario.</w:t>
+            </w:r>
+          </w:p>
+          <w:p>
+            <w:pPr>
+              <w:jc w:val="both"/>
+              <w:cnfStyle w:val="000000000000" w:firstRow="0" w:lastRow="0" w:firstColumn="0" w:lastColumn="0" w:oddVBand="0" w:evenVBand="0" w:oddHBand="0" w:evenHBand="0" w:firstRowFirstColumn="0" w:firstRowLastColumn="0" w:lastRowFirstColumn="0" w:lastRowLastColumn="0"/>
+            </w:pPr>
+            <w:r>
+              <w:t>Cuando se modifique información relativa a la pieza, se actualizarán los valores de los campos modificados. Si se añade una pieza se crea una nueva instancia de pieza, mientras que, si se elimina, desaparece.</w:t>
+            </w:r>
+          </w:p>
+          <w:p>
+            <w:pPr>
+              <w:jc w:val="both"/>
+              <w:cnfStyle w:val="000000000000" w:firstRow="0" w:lastRow="0" w:firstColumn="0" w:lastColumn="0" w:oddVBand="0" w:evenVBand="0" w:oddHBand="0" w:evenHBand="0" w:firstRowFirstColumn="0" w:firstRowLastColumn="0" w:lastRowFirstColumn="0" w:lastRowLastColumn="0"/>
+            </w:pPr>
+            <w:r>
+              <w:t>Si realizamos un nuevo pedido, creamos una nueva instancia de pedido donde la fecha se autocompleta automáticamente, el estado pasa a ser no recibido y el tipo de pieza, el que sea correspondiente.</w:t>
             </w:r>
           </w:p>
         </w:tc>
@@ -3373,6 +3467,14 @@
     <w:p>
       <w:pPr>
         <w:jc w:val="both"/>
+      </w:pPr>
+    </w:p>
+    <w:p>
+      <w:pPr>
+        <w:jc w:val="both"/>
+        <w:rPr>
+          <w:b/>
+        </w:rPr>
       </w:pPr>
     </w:p>
     <w:p>
@@ -3795,11 +3897,6 @@
     <w:p>
       <w:pPr>
         <w:jc w:val="both"/>
-      </w:pPr>
-    </w:p>
-    <w:p>
-      <w:pPr>
-        <w:jc w:val="both"/>
         <w:rPr>
           <w:b/>
         </w:rPr>
@@ -3930,54 +4027,6 @@
         </w:drawing>
       </w:r>
     </w:p>
-    <w:p>
-      <w:pPr>
-        <w:jc w:val="both"/>
-        <w:rPr>
-          <w:b/>
-        </w:rPr>
-      </w:pPr>
-    </w:p>
-    <w:p>
-      <w:pPr>
-        <w:jc w:val="both"/>
-        <w:rPr>
-          <w:b/>
-        </w:rPr>
-      </w:pPr>
-    </w:p>
-    <w:p>
-      <w:pPr>
-        <w:jc w:val="both"/>
-        <w:rPr>
-          <w:b/>
-        </w:rPr>
-      </w:pPr>
-    </w:p>
-    <w:p>
-      <w:pPr>
-        <w:jc w:val="both"/>
-        <w:rPr>
-          <w:b/>
-        </w:rPr>
-      </w:pPr>
-    </w:p>
-    <w:p>
-      <w:pPr>
-        <w:jc w:val="both"/>
-        <w:rPr>
-          <w:b/>
-        </w:rPr>
-      </w:pPr>
-    </w:p>
-    <w:p>
-      <w:pPr>
-        <w:jc w:val="both"/>
-        <w:rPr>
-          <w:b/>
-        </w:rPr>
-      </w:pPr>
-    </w:p>
     <w:tbl>
       <w:tblPr>
         <w:tblStyle w:val="Tablaconcuadrcula5oscura-nfasis2"/>
@@ -4209,6 +4258,23 @@
             </w:pPr>
             <w:r>
               <w:t>Registrar en la base de datos el formulario completado para el pedido, poniendo su estado como pendiente de recibir.</w:t>
+            </w:r>
+          </w:p>
+          <w:p>
+            <w:pPr>
+              <w:jc w:val="both"/>
+              <w:cnfStyle w:val="000000000000" w:firstRow="0" w:lastRow="0" w:firstColumn="0" w:lastColumn="0" w:oddVBand="0" w:evenVBand="0" w:oddHBand="0" w:evenHBand="0" w:firstRowFirstColumn="0" w:firstRowLastColumn="0" w:lastRowFirstColumn="0" w:lastRowLastColumn="0"/>
+            </w:pPr>
+            <w:r>
+              <w:t xml:space="preserve">Creación de una nueva instancia pedido, con fecha que se autocompleta con la actual en el momento de realizar el pedido, estado no recibido y </w:t>
+            </w:r>
+            <w:proofErr w:type="spellStart"/>
+            <w:r>
+              <w:t>tipo_pedido</w:t>
+            </w:r>
+            <w:proofErr w:type="spellEnd"/>
+            <w:r>
+              <w:t xml:space="preserve"> especial.</w:t>
             </w:r>
           </w:p>
         </w:tc>
@@ -4527,6 +4593,7 @@
         <w:rPr>
           <w:noProof/>
         </w:rPr>
+        <w:lastRenderedPageBreak/>
         <w:drawing>
           <wp:anchor distT="0" distB="0" distL="114300" distR="114300" simplePos="0" relativeHeight="251664384" behindDoc="0" locked="0" layoutInCell="1" allowOverlap="1" wp14:anchorId="78291665" wp14:editId="492F9824">
             <wp:simplePos x="0" y="0"/>
@@ -4704,7 +4771,6 @@
         <w:rPr>
           <w:b/>
         </w:rPr>
-        <w:lastRenderedPageBreak/>
         <w:t>Descripción de Interfaz:</w:t>
       </w:r>
     </w:p>
@@ -5036,6 +5102,21 @@
         <w:jc w:val="both"/>
       </w:pPr>
     </w:p>
+    <w:p>
+      <w:pPr>
+        <w:jc w:val="both"/>
+      </w:pPr>
+    </w:p>
+    <w:p>
+      <w:pPr>
+        <w:jc w:val="both"/>
+      </w:pPr>
+    </w:p>
+    <w:p>
+      <w:pPr>
+        <w:jc w:val="both"/>
+      </w:pPr>
+    </w:p>
     <w:tbl>
       <w:tblPr>
         <w:tblStyle w:val="Tablaconcuadrcula5oscura-nfasis2"/>
@@ -5265,30 +5346,22 @@
               <w:jc w:val="both"/>
               <w:cnfStyle w:val="000000000000" w:firstRow="0" w:lastRow="0" w:firstColumn="0" w:lastColumn="0" w:oddVBand="0" w:evenVBand="0" w:oddHBand="0" w:evenHBand="0" w:firstRowFirstColumn="0" w:firstRowLastColumn="0" w:lastRowFirstColumn="0" w:lastRowLastColumn="0"/>
             </w:pPr>
+            <w:r>
+              <w:t>Al crear una nueva petición de trabajo, creamos una nueva instancia de petición de trabajo, donde la fecha se autocompleta y el estado inicial es pendiente de presupuesto si se solicita presupuesto o pendiente de asignar técnico, los demás campos se crean con los valores que se hayan definido.</w:t>
+            </w:r>
+          </w:p>
+          <w:p>
+            <w:pPr>
+              <w:jc w:val="both"/>
+              <w:cnfStyle w:val="000000000000" w:firstRow="0" w:lastRow="0" w:firstColumn="0" w:lastColumn="0" w:oddVBand="0" w:evenVBand="0" w:oddHBand="0" w:evenHBand="0" w:firstRowFirstColumn="0" w:firstRowLastColumn="0" w:lastRowFirstColumn="0" w:lastRowLastColumn="0"/>
+            </w:pPr>
+            <w:r>
+              <w:t>Al actualizarlas, se modifican los campos sobre los que se ha realizado la modificación.</w:t>
+            </w:r>
           </w:p>
         </w:tc>
       </w:tr>
     </w:tbl>
-    <w:p>
-      <w:pPr>
-        <w:jc w:val="both"/>
-      </w:pPr>
-    </w:p>
-    <w:p>
-      <w:pPr>
-        <w:jc w:val="both"/>
-      </w:pPr>
-    </w:p>
-    <w:p>
-      <w:pPr>
-        <w:jc w:val="both"/>
-      </w:pPr>
-    </w:p>
-    <w:p>
-      <w:pPr>
-        <w:jc w:val="both"/>
-      </w:pPr>
-    </w:p>
     <w:p>
       <w:pPr>
         <w:jc w:val="both"/>
@@ -5613,14 +5686,40 @@
     <w:p>
       <w:pPr>
         <w:jc w:val="both"/>
-        <w:rPr>
-          <w:b/>
-        </w:rPr>
-      </w:pPr>
-      <w:r>
-        <w:rPr>
-          <w:b/>
-        </w:rPr>
+      </w:pPr>
+    </w:p>
+    <w:p>
+      <w:pPr>
+        <w:jc w:val="both"/>
+      </w:pPr>
+    </w:p>
+    <w:p>
+      <w:pPr>
+        <w:jc w:val="both"/>
+      </w:pPr>
+    </w:p>
+    <w:p>
+      <w:pPr>
+        <w:jc w:val="both"/>
+      </w:pPr>
+    </w:p>
+    <w:p>
+      <w:pPr>
+        <w:jc w:val="both"/>
+      </w:pPr>
+    </w:p>
+    <w:p>
+      <w:pPr>
+        <w:jc w:val="both"/>
+        <w:rPr>
+          <w:b/>
+        </w:rPr>
+      </w:pPr>
+      <w:r>
+        <w:rPr>
+          <w:b/>
+        </w:rPr>
+        <w:lastRenderedPageBreak/>
         <w:t>Diagrama de actividad:</w:t>
       </w:r>
     </w:p>
@@ -5711,15 +5810,19 @@
       <w:pPr>
         <w:jc w:val="both"/>
       </w:pPr>
+    </w:p>
+    <w:p>
+      <w:pPr>
+        <w:jc w:val="both"/>
+      </w:pPr>
       <w:r>
         <w:rPr>
           <w:noProof/>
         </w:rPr>
-        <w:lastRenderedPageBreak/>
         <w:drawing>
-          <wp:inline distT="0" distB="0" distL="0" distR="0" wp14:anchorId="5BB68076" wp14:editId="036B03B1">
-            <wp:extent cx="2288062" cy="1287475"/>
-            <wp:effectExtent l="0" t="0" r="0" b="8255"/>
+          <wp:inline distT="0" distB="0" distL="0" distR="0" wp14:anchorId="5BB68076" wp14:editId="2E1D5924">
+            <wp:extent cx="3159087" cy="1777594"/>
+            <wp:effectExtent l="0" t="0" r="3810" b="0"/>
             <wp:docPr id="31" name="Imagen 31" descr="https://i.gyazo.com/8e392372fa133065eacd8f69e2359251.png"/>
             <wp:cNvGraphicFramePr>
               <a:graphicFrameLocks xmlns:a="http://schemas.openxmlformats.org/drawingml/2006/main" noChangeAspect="1"/>
@@ -5749,7 +5852,7 @@
                   <pic:spPr bwMode="auto">
                     <a:xfrm>
                       <a:off x="0" y="0"/>
-                      <a:ext cx="2303492" cy="1296157"/>
+                      <a:ext cx="3223582" cy="1813885"/>
                     </a:xfrm>
                     <a:prstGeom prst="rect">
                       <a:avLst/>
@@ -5770,9 +5873,9 @@
           <w:noProof/>
         </w:rPr>
         <w:drawing>
-          <wp:inline distT="0" distB="0" distL="0" distR="0" wp14:anchorId="3B794217" wp14:editId="35E94D50">
-            <wp:extent cx="2326233" cy="1404189"/>
-            <wp:effectExtent l="0" t="0" r="0" b="5715"/>
+          <wp:inline distT="0" distB="0" distL="0" distR="0" wp14:anchorId="3B794217" wp14:editId="4D34F90A">
+            <wp:extent cx="2918765" cy="1761860"/>
+            <wp:effectExtent l="0" t="0" r="0" b="0"/>
             <wp:docPr id="29" name="Imagen 29" descr="https://i.gyazo.com/b669185a5faaaed014c63471dc1936df.png"/>
             <wp:cNvGraphicFramePr>
               <a:graphicFrameLocks xmlns:a="http://schemas.openxmlformats.org/drawingml/2006/main" noChangeAspect="1"/>
@@ -5802,7 +5905,7 @@
                   <pic:spPr bwMode="auto">
                     <a:xfrm>
                       <a:off x="0" y="0"/>
-                      <a:ext cx="2326233" cy="1404189"/>
+                      <a:ext cx="2968314" cy="1791769"/>
                     </a:xfrm>
                     <a:prstGeom prst="rect">
                       <a:avLst/>
@@ -5818,14 +5921,24 @@
           </wp:inline>
         </w:drawing>
       </w:r>
+    </w:p>
+    <w:p>
+      <w:pPr>
+        <w:jc w:val="both"/>
+      </w:pPr>
+    </w:p>
+    <w:p>
+      <w:pPr>
+        <w:jc w:val="both"/>
+      </w:pPr>
       <w:r>
         <w:rPr>
           <w:noProof/>
         </w:rPr>
         <w:drawing>
-          <wp:inline distT="0" distB="0" distL="0" distR="0" wp14:anchorId="5247D18D" wp14:editId="283EDFBF">
-            <wp:extent cx="2275027" cy="1345268"/>
-            <wp:effectExtent l="0" t="0" r="0" b="7620"/>
+          <wp:inline distT="0" distB="0" distL="0" distR="0" wp14:anchorId="5247D18D" wp14:editId="08622D5C">
+            <wp:extent cx="3228824" cy="1909267"/>
+            <wp:effectExtent l="0" t="0" r="0" b="0"/>
             <wp:docPr id="30" name="Imagen 30" descr="https://i.gyazo.com/401fd3d59eaef1f0e17f08780afd249a.png"/>
             <wp:cNvGraphicFramePr>
               <a:graphicFrameLocks xmlns:a="http://schemas.openxmlformats.org/drawingml/2006/main" noChangeAspect="1"/>
@@ -5855,7 +5968,7 @@
                   <pic:spPr bwMode="auto">
                     <a:xfrm>
                       <a:off x="0" y="0"/>
-                      <a:ext cx="2282255" cy="1349542"/>
+                      <a:ext cx="3261912" cy="1928833"/>
                     </a:xfrm>
                     <a:prstGeom prst="rect">
                       <a:avLst/>
@@ -5879,9 +5992,9 @@
           <w:noProof/>
         </w:rPr>
         <w:drawing>
-          <wp:inline distT="0" distB="0" distL="0" distR="0" wp14:anchorId="0F1A6DD8" wp14:editId="03F4A794">
-            <wp:extent cx="2545689" cy="1478412"/>
-            <wp:effectExtent l="0" t="0" r="7620" b="7620"/>
+          <wp:inline distT="0" distB="0" distL="0" distR="0" wp14:anchorId="0F1A6DD8" wp14:editId="28492FBC">
+            <wp:extent cx="3274986" cy="1901952"/>
+            <wp:effectExtent l="0" t="0" r="1905" b="3175"/>
             <wp:docPr id="96" name="Imagen 96" descr="https://i.gyazo.com/5df551f155accd8383599d86e7a08466.png"/>
             <wp:cNvGraphicFramePr>
               <a:graphicFrameLocks xmlns:a="http://schemas.openxmlformats.org/drawingml/2006/main" noChangeAspect="1"/>
@@ -5911,7 +6024,7 @@
                   <pic:spPr bwMode="auto">
                     <a:xfrm>
                       <a:off x="0" y="0"/>
-                      <a:ext cx="2555828" cy="1484300"/>
+                      <a:ext cx="3331503" cy="1934774"/>
                     </a:xfrm>
                     <a:prstGeom prst="rect">
                       <a:avLst/>
@@ -5933,6 +6046,21 @@
         <w:jc w:val="both"/>
       </w:pPr>
     </w:p>
+    <w:p>
+      <w:pPr>
+        <w:jc w:val="both"/>
+      </w:pPr>
+    </w:p>
+    <w:p>
+      <w:pPr>
+        <w:jc w:val="both"/>
+      </w:pPr>
+    </w:p>
+    <w:p>
+      <w:pPr>
+        <w:jc w:val="both"/>
+      </w:pPr>
+    </w:p>
     <w:tbl>
       <w:tblPr>
         <w:tblStyle w:val="Tablaconcuadrcula5oscura-nfasis2"/>
@@ -6164,6 +6292,15 @@
             </w:pPr>
             <w:r>
               <w:t>Actualización del estado de la petición de trabajo una vez se haya creado el presupuesto.</w:t>
+            </w:r>
+          </w:p>
+          <w:p>
+            <w:pPr>
+              <w:jc w:val="both"/>
+              <w:cnfStyle w:val="000000000000" w:firstRow="0" w:lastRow="0" w:firstColumn="0" w:lastColumn="0" w:oddVBand="0" w:evenVBand="0" w:oddHBand="0" w:evenHBand="0" w:firstRowFirstColumn="0" w:firstRowLastColumn="0" w:lastRowFirstColumn="0" w:lastRowLastColumn="0"/>
+            </w:pPr>
+            <w:r>
+              <w:t>Se crea una instancia dentro de la tabla de presupuesto con sus correspondientes valores par cada campo, además de que el estado de la petición de trabajo pasa a ser presupuestado.</w:t>
             </w:r>
           </w:p>
         </w:tc>
@@ -6440,12 +6577,56 @@
         <w:rPr>
           <w:b/>
         </w:rPr>
-        <w:lastRenderedPageBreak/>
         <w:t xml:space="preserve">Frecuencia: </w:t>
       </w:r>
       <w:r>
         <w:t>Al menos una vez al día, el coordinador deberá consultar cuáles son las peticiones que están pendientes de presupuestar y crear su presupuesto. Aunque la frecuencia la determinará el coordinador.</w:t>
       </w:r>
+    </w:p>
+    <w:p>
+      <w:pPr>
+        <w:jc w:val="both"/>
+      </w:pPr>
+    </w:p>
+    <w:p>
+      <w:pPr>
+        <w:jc w:val="both"/>
+      </w:pPr>
+    </w:p>
+    <w:p>
+      <w:pPr>
+        <w:jc w:val="both"/>
+      </w:pPr>
+    </w:p>
+    <w:p>
+      <w:pPr>
+        <w:jc w:val="both"/>
+      </w:pPr>
+    </w:p>
+    <w:p>
+      <w:pPr>
+        <w:jc w:val="both"/>
+      </w:pPr>
+    </w:p>
+    <w:p>
+      <w:pPr>
+        <w:jc w:val="both"/>
+      </w:pPr>
+    </w:p>
+    <w:p>
+      <w:pPr>
+        <w:jc w:val="both"/>
+      </w:pPr>
+    </w:p>
+    <w:p>
+      <w:pPr>
+        <w:jc w:val="both"/>
+      </w:pPr>
+    </w:p>
+    <w:p>
+      <w:pPr>
+        <w:jc w:val="both"/>
+      </w:pPr>
     </w:p>
     <w:p>
       <w:pPr>
@@ -6895,6 +7076,16 @@
         <w:jc w:val="both"/>
       </w:pPr>
     </w:p>
+    <w:p>
+      <w:pPr>
+        <w:jc w:val="both"/>
+      </w:pPr>
+    </w:p>
+    <w:p>
+      <w:pPr>
+        <w:jc w:val="both"/>
+      </w:pPr>
+    </w:p>
     <w:tbl>
       <w:tblPr>
         <w:tblStyle w:val="Tablaconcuadrcula5oscura-nfasis2"/>
@@ -7126,6 +7317,18 @@
             </w:pPr>
             <w:r>
               <w:t>Actualización de los datos en el caso de que se haya dado de alta o baja a un trabajador o se hayan modificado alguno de sus datos.</w:t>
+            </w:r>
+          </w:p>
+          <w:p>
+            <w:pPr>
+              <w:jc w:val="both"/>
+              <w:cnfStyle w:val="000000000000" w:firstRow="0" w:lastRow="0" w:firstColumn="0" w:lastColumn="0" w:oddVBand="0" w:evenVBand="0" w:oddHBand="0" w:evenHBand="0" w:firstRowFirstColumn="0" w:firstRowLastColumn="0" w:lastRowFirstColumn="0" w:lastRowLastColumn="0"/>
+            </w:pPr>
+            <w:r>
+              <w:t xml:space="preserve">Creación o eliminación de una instancia dentro de trabajadores (según corresponda), o modificación de alguno de los valores </w:t>
+            </w:r>
+            <w:r>
+              <w:t>que poseen.</w:t>
             </w:r>
           </w:p>
         </w:tc>
@@ -7589,7 +7792,6 @@
         <w:rPr>
           <w:b/>
         </w:rPr>
-        <w:lastRenderedPageBreak/>
         <w:t>Diagrama de actividad:</w:t>
       </w:r>
       <w:r>
@@ -8217,6 +8419,9 @@
               <w:jc w:val="both"/>
               <w:cnfStyle w:val="000000000000" w:firstRow="0" w:lastRow="0" w:firstColumn="0" w:lastColumn="0" w:oddVBand="0" w:evenVBand="0" w:oddHBand="0" w:evenHBand="0" w:firstRowFirstColumn="0" w:firstRowLastColumn="0" w:lastRowFirstColumn="0" w:lastRowLastColumn="0"/>
             </w:pPr>
+            <w:r>
+              <w:t>Mostrar listados</w:t>
+            </w:r>
           </w:p>
         </w:tc>
       </w:tr>
@@ -8459,6 +8664,68 @@
       <w:r>
         <w:t>Cada mañana los técnicos tienen que consultar las peticiones de trabajo que tienen pendientes para ver cuáles les ha asignado ese día el coordinador.</w:t>
       </w:r>
+    </w:p>
+    <w:p>
+      <w:pPr>
+        <w:jc w:val="both"/>
+        <w:rPr>
+          <w:b/>
+        </w:rPr>
+      </w:pPr>
+    </w:p>
+    <w:p>
+      <w:pPr>
+        <w:jc w:val="both"/>
+        <w:rPr>
+          <w:b/>
+        </w:rPr>
+      </w:pPr>
+    </w:p>
+    <w:p>
+      <w:pPr>
+        <w:jc w:val="both"/>
+        <w:rPr>
+          <w:b/>
+        </w:rPr>
+      </w:pPr>
+    </w:p>
+    <w:p/>
+    <w:p/>
+    <w:p/>
+    <w:p/>
+    <w:p/>
+    <w:p/>
+    <w:p/>
+    <w:p>
+      <w:pPr>
+        <w:rPr>
+          <w:b/>
+        </w:rPr>
+      </w:pPr>
+    </w:p>
+    <w:p>
+      <w:pPr>
+        <w:tabs>
+          <w:tab w:val="left" w:pos="945"/>
+        </w:tabs>
+      </w:pPr>
+      <w:r>
+        <w:tab/>
+      </w:r>
+    </w:p>
+    <w:p>
+      <w:pPr>
+        <w:tabs>
+          <w:tab w:val="left" w:pos="945"/>
+        </w:tabs>
+      </w:pPr>
+    </w:p>
+    <w:p>
+      <w:pPr>
+        <w:tabs>
+          <w:tab w:val="left" w:pos="945"/>
+        </w:tabs>
+      </w:pPr>
     </w:p>
     <w:p>
       <w:pPr>
@@ -8887,6 +9154,41 @@
         <w:jc w:val="both"/>
       </w:pPr>
     </w:p>
+    <w:p>
+      <w:pPr>
+        <w:jc w:val="both"/>
+      </w:pPr>
+    </w:p>
+    <w:p>
+      <w:pPr>
+        <w:jc w:val="both"/>
+      </w:pPr>
+    </w:p>
+    <w:p>
+      <w:pPr>
+        <w:jc w:val="both"/>
+      </w:pPr>
+    </w:p>
+    <w:p>
+      <w:pPr>
+        <w:jc w:val="both"/>
+      </w:pPr>
+    </w:p>
+    <w:p>
+      <w:pPr>
+        <w:jc w:val="both"/>
+      </w:pPr>
+    </w:p>
+    <w:p>
+      <w:pPr>
+        <w:jc w:val="both"/>
+      </w:pPr>
+    </w:p>
+    <w:p>
+      <w:pPr>
+        <w:jc w:val="both"/>
+      </w:pPr>
+    </w:p>
     <w:tbl>
       <w:tblPr>
         <w:tblStyle w:val="Tablaconcuadrcula5oscura-nfasis2"/>
@@ -9118,6 +9420,15 @@
             </w:pPr>
             <w:r>
               <w:t>Una vez se cree, la factura debe quedar registrada en el sistema.</w:t>
+            </w:r>
+          </w:p>
+          <w:p>
+            <w:pPr>
+              <w:jc w:val="both"/>
+              <w:cnfStyle w:val="000000000000" w:firstRow="0" w:lastRow="0" w:firstColumn="0" w:lastColumn="0" w:oddVBand="0" w:evenVBand="0" w:oddHBand="0" w:evenHBand="0" w:firstRowFirstColumn="0" w:firstRowLastColumn="0" w:lastRowFirstColumn="0" w:lastRowLastColumn="0"/>
+            </w:pPr>
+            <w:r>
+              <w:t>Creación de una instancia factura y de la relación facturado que tiene con la petición de trabajo.</w:t>
             </w:r>
           </w:p>
         </w:tc>
@@ -9435,7 +9746,6 @@
         <w:rPr>
           <w:b/>
         </w:rPr>
-        <w:lastRenderedPageBreak/>
         <w:t>Requisitos no funcionales involucrados:</w:t>
       </w:r>
     </w:p>
@@ -9460,6 +9770,51 @@
       <w:r>
         <w:t>Al menos una vez al día el coordinador debería ver cuáles han sido los trabajos que se han finalizado, para emitir las facturas. Aunque es una acción que será determinada por el propio coordinador</w:t>
       </w:r>
+    </w:p>
+    <w:p>
+      <w:pPr>
+        <w:jc w:val="both"/>
+      </w:pPr>
+    </w:p>
+    <w:p>
+      <w:pPr>
+        <w:jc w:val="both"/>
+      </w:pPr>
+    </w:p>
+    <w:p>
+      <w:pPr>
+        <w:jc w:val="both"/>
+      </w:pPr>
+    </w:p>
+    <w:p>
+      <w:pPr>
+        <w:jc w:val="both"/>
+      </w:pPr>
+    </w:p>
+    <w:p>
+      <w:pPr>
+        <w:jc w:val="both"/>
+      </w:pPr>
+    </w:p>
+    <w:p>
+      <w:pPr>
+        <w:jc w:val="both"/>
+      </w:pPr>
+    </w:p>
+    <w:p>
+      <w:pPr>
+        <w:jc w:val="both"/>
+      </w:pPr>
+    </w:p>
+    <w:p>
+      <w:pPr>
+        <w:jc w:val="both"/>
+      </w:pPr>
+    </w:p>
+    <w:p>
+      <w:pPr>
+        <w:jc w:val="both"/>
+      </w:pPr>
     </w:p>
     <w:p>
       <w:pPr>
@@ -9817,7 +10172,6 @@
         <w:rPr>
           <w:noProof/>
         </w:rPr>
-        <w:lastRenderedPageBreak/>
         <w:drawing>
           <wp:anchor distT="0" distB="0" distL="114300" distR="114300" simplePos="0" relativeHeight="251673600" behindDoc="0" locked="0" layoutInCell="1" allowOverlap="1" wp14:anchorId="48F01E7F" wp14:editId="3ECECBCC">
             <wp:simplePos x="0" y="0"/>
@@ -9953,14 +10307,6 @@
         </w:rPr>
       </w:pPr>
     </w:p>
-    <w:p>
-      <w:pPr>
-        <w:jc w:val="both"/>
-        <w:rPr>
-          <w:b/>
-        </w:rPr>
-      </w:pPr>
-    </w:p>
     <w:tbl>
       <w:tblPr>
         <w:tblStyle w:val="Tablaconcuadrcula5oscura-nfasis2"/>
@@ -10191,17 +10537,12 @@
               <w:cnfStyle w:val="000000000000" w:firstRow="0" w:lastRow="0" w:firstColumn="0" w:lastColumn="0" w:oddVBand="0" w:evenVBand="0" w:oddHBand="0" w:evenHBand="0" w:firstRowFirstColumn="0" w:firstRowLastColumn="0" w:lastRowFirstColumn="0" w:lastRowLastColumn="0"/>
             </w:pPr>
             <w:r>
-              <w:t>Actualización del estado de las peticiones de trabajo</w:t>
+              <w:t>Creación de una instancia de parte de trabajo, de la relación consume con pieza (en caso de que la reparación requiera de alguna pieza) y de la relación se realiza. Una vez se haya finalizado el parte de trabajo se crea la relación facturado con factura, se crea la factura y se actualiza el estado de la petición de trabajo a finalizado.</w:t>
             </w:r>
           </w:p>
         </w:tc>
       </w:tr>
     </w:tbl>
-    <w:p>
-      <w:pPr>
-        <w:jc w:val="both"/>
-      </w:pPr>
-    </w:p>
     <w:p>
       <w:pPr>
         <w:jc w:val="both"/>
@@ -10481,6 +10822,41 @@
       <w:r>
         <w:t>Cada vez que el técnico comience un trabajo.</w:t>
       </w:r>
+    </w:p>
+    <w:p>
+      <w:pPr>
+        <w:jc w:val="both"/>
+      </w:pPr>
+    </w:p>
+    <w:p>
+      <w:pPr>
+        <w:jc w:val="both"/>
+      </w:pPr>
+    </w:p>
+    <w:p>
+      <w:pPr>
+        <w:jc w:val="both"/>
+      </w:pPr>
+    </w:p>
+    <w:p>
+      <w:pPr>
+        <w:jc w:val="both"/>
+      </w:pPr>
+    </w:p>
+    <w:p>
+      <w:pPr>
+        <w:jc w:val="both"/>
+      </w:pPr>
+    </w:p>
+    <w:p>
+      <w:pPr>
+        <w:jc w:val="both"/>
+      </w:pPr>
+    </w:p>
+    <w:p>
+      <w:pPr>
+        <w:jc w:val="both"/>
+      </w:pPr>
     </w:p>
     <w:p>
       <w:pPr>
@@ -11077,6 +11453,8 @@
             <w:r>
               <w:t>C52 – GESTION DE INFORMES</w:t>
             </w:r>
+            <w:bookmarkStart w:id="1" w:name="_GoBack"/>
+            <w:bookmarkEnd w:id="1"/>
           </w:p>
         </w:tc>
       </w:tr>
@@ -11761,8 +12139,6 @@
           </wp:inline>
         </w:drawing>
       </w:r>
-      <w:bookmarkStart w:id="1" w:name="_GoBack"/>
-      <w:bookmarkEnd w:id="1"/>
     </w:p>
     <w:p>
       <w:pPr>

</xml_diff>

<commit_message>
PRUEBAS COMENTADAS PARA REVISAR
</commit_message>
<xml_diff>
--- a/ITER1/ARTEFACTOS/5_ModeladoDeLosCasosDeUso.docx
+++ b/ITER1/ARTEFACTOS/5_ModeladoDeLosCasosDeUso.docx
@@ -2,18 +2,1247 @@
 <file path=word/document.xml><?xml version="1.0" encoding="utf-8"?>
 <w:document xmlns:wpc="http://schemas.microsoft.com/office/word/2010/wordprocessingCanvas" xmlns:cx="http://schemas.microsoft.com/office/drawing/2014/chartex" xmlns:cx1="http://schemas.microsoft.com/office/drawing/2015/9/8/chartex" xmlns:cx2="http://schemas.microsoft.com/office/drawing/2015/10/21/chartex" xmlns:cx3="http://schemas.microsoft.com/office/drawing/2016/5/9/chartex" xmlns:cx4="http://schemas.microsoft.com/office/drawing/2016/5/10/chartex" xmlns:cx5="http://schemas.microsoft.com/office/drawing/2016/5/11/chartex" xmlns:cx6="http://schemas.microsoft.com/office/drawing/2016/5/12/chartex" xmlns:cx7="http://schemas.microsoft.com/office/drawing/2016/5/13/chartex" xmlns:cx8="http://schemas.microsoft.com/office/drawing/2016/5/14/chartex" xmlns:mc="http://schemas.openxmlformats.org/markup-compatibility/2006" xmlns:aink="http://schemas.microsoft.com/office/drawing/2016/ink" xmlns:am3d="http://schemas.microsoft.com/office/drawing/2017/model3d" xmlns:o="urn:schemas-microsoft-com:office:office" xmlns:r="http://schemas.openxmlformats.org/officeDocument/2006/relationships" xmlns:m="http://schemas.openxmlformats.org/officeDocument/2006/math" xmlns:v="urn:schemas-microsoft-com:vml" xmlns:wp14="http://schemas.microsoft.com/office/word/2010/wordprocessingDrawing" xmlns:wp="http://schemas.openxmlformats.org/drawingml/2006/wordprocessingDrawing" xmlns:w10="urn:schemas-microsoft-com:office:word" xmlns:w="http://schemas.openxmlformats.org/wordprocessingml/2006/main" xmlns:w14="http://schemas.microsoft.com/office/word/2010/wordml" xmlns:w15="http://schemas.microsoft.com/office/word/2012/wordml" xmlns:w16cid="http://schemas.microsoft.com/office/word/2016/wordml/cid" xmlns:w16se="http://schemas.microsoft.com/office/word/2015/wordml/symex" xmlns:wpg="http://schemas.microsoft.com/office/word/2010/wordprocessingGroup" xmlns:wpi="http://schemas.microsoft.com/office/word/2010/wordprocessingInk" xmlns:wne="http://schemas.microsoft.com/office/word/2006/wordml" xmlns:wps="http://schemas.microsoft.com/office/word/2010/wordprocessingShape" mc:Ignorable="w14 w15 w16se w16cid wp14">
   <w:body>
-    <w:p>
-      <w:pPr>
-        <w:pStyle w:val="Ttulo1"/>
-        <w:numPr>
-          <w:ilvl w:val="0"/>
-          <w:numId w:val="0"/>
-        </w:numPr>
-        <w:jc w:val="both"/>
-      </w:pPr>
-      <w:bookmarkStart w:id="0" w:name="_Toc527976047"/>
-      <w:r>
-        <w:t>5   Modelado de los casos de uso</w:t>
+    <w:bookmarkStart w:id="0" w:name="_Toc527976047" w:displacedByCustomXml="next"/>
+    <w:sdt>
+      <w:sdtPr>
+        <w:id w:val="-248127431"/>
+        <w:docPartObj>
+          <w:docPartGallery w:val="Table of Contents"/>
+          <w:docPartUnique/>
+        </w:docPartObj>
+      </w:sdtPr>
+      <w:sdtEndPr>
+        <w:rPr>
+          <w:rFonts w:asciiTheme="minorHAnsi" w:eastAsiaTheme="minorEastAsia" w:hAnsiTheme="minorHAnsi" w:cstheme="minorBidi"/>
+          <w:b/>
+          <w:bCs/>
+          <w:color w:val="auto"/>
+          <w:sz w:val="21"/>
+          <w:szCs w:val="21"/>
+        </w:rPr>
+      </w:sdtEndPr>
+      <w:sdtContent>
+        <w:p>
+          <w:pPr>
+            <w:pStyle w:val="TtuloTDC"/>
+          </w:pPr>
+          <w:r>
+            <w:t>ÍNDICE DEL MODELADO DE LOS CASOS DE USO</w:t>
+          </w:r>
+        </w:p>
+        <w:p>
+          <w:pPr>
+            <w:pStyle w:val="TDC2"/>
+            <w:tabs>
+              <w:tab w:val="right" w:leader="dot" w:pos="10456"/>
+            </w:tabs>
+            <w:rPr>
+              <w:noProof/>
+            </w:rPr>
+          </w:pPr>
+          <w:r>
+            <w:rPr>
+              <w:b/>
+              <w:bCs/>
+            </w:rPr>
+            <w:fldChar w:fldCharType="begin"/>
+          </w:r>
+          <w:r>
+            <w:rPr>
+              <w:b/>
+              <w:bCs/>
+            </w:rPr>
+            <w:instrText xml:space="preserve"> TOC \o "1-3" \h \z \u </w:instrText>
+          </w:r>
+          <w:r>
+            <w:rPr>
+              <w:b/>
+              <w:bCs/>
+            </w:rPr>
+            <w:fldChar w:fldCharType="separate"/>
+          </w:r>
+          <w:hyperlink w:anchor="_Toc529861664" w:history="1">
+            <w:r>
+              <w:rPr>
+                <w:rStyle w:val="Hipervnculo"/>
+                <w:noProof/>
+              </w:rPr>
+              <w:t>C1- IDENTIFICACION</w:t>
+            </w:r>
+            <w:r>
+              <w:rPr>
+                <w:noProof/>
+                <w:webHidden/>
+              </w:rPr>
+              <w:tab/>
+            </w:r>
+            <w:r>
+              <w:rPr>
+                <w:noProof/>
+                <w:webHidden/>
+              </w:rPr>
+              <w:fldChar w:fldCharType="begin"/>
+            </w:r>
+            <w:r>
+              <w:rPr>
+                <w:noProof/>
+                <w:webHidden/>
+              </w:rPr>
+              <w:instrText xml:space="preserve"> PAGEREF _Toc529861664 \h </w:instrText>
+            </w:r>
+            <w:r>
+              <w:rPr>
+                <w:noProof/>
+                <w:webHidden/>
+              </w:rPr>
+            </w:r>
+            <w:r>
+              <w:rPr>
+                <w:noProof/>
+                <w:webHidden/>
+              </w:rPr>
+              <w:fldChar w:fldCharType="separate"/>
+            </w:r>
+            <w:r>
+              <w:rPr>
+                <w:noProof/>
+                <w:webHidden/>
+              </w:rPr>
+              <w:t>2</w:t>
+            </w:r>
+            <w:r>
+              <w:rPr>
+                <w:noProof/>
+                <w:webHidden/>
+              </w:rPr>
+              <w:fldChar w:fldCharType="end"/>
+            </w:r>
+          </w:hyperlink>
+        </w:p>
+        <w:p>
+          <w:pPr>
+            <w:pStyle w:val="TDC3"/>
+            <w:tabs>
+              <w:tab w:val="right" w:leader="dot" w:pos="10456"/>
+            </w:tabs>
+            <w:rPr>
+              <w:noProof/>
+              <w:sz w:val="14"/>
+            </w:rPr>
+          </w:pPr>
+          <w:hyperlink w:anchor="_Toc529861665" w:history="1">
+            <w:r>
+              <w:rPr>
+                <w:rStyle w:val="Hipervnculo"/>
+                <w:noProof/>
+                <w:sz w:val="14"/>
+              </w:rPr>
+              <w:t>Descripción:</w:t>
+            </w:r>
+            <w:r>
+              <w:rPr>
+                <w:noProof/>
+                <w:webHidden/>
+                <w:sz w:val="14"/>
+              </w:rPr>
+              <w:tab/>
+            </w:r>
+            <w:r>
+              <w:rPr>
+                <w:noProof/>
+                <w:webHidden/>
+                <w:sz w:val="14"/>
+              </w:rPr>
+              <w:fldChar w:fldCharType="begin"/>
+            </w:r>
+            <w:r>
+              <w:rPr>
+                <w:noProof/>
+                <w:webHidden/>
+                <w:sz w:val="14"/>
+              </w:rPr>
+              <w:instrText xml:space="preserve"> PAGEREF _Toc529861665 \h </w:instrText>
+            </w:r>
+            <w:r>
+              <w:rPr>
+                <w:noProof/>
+                <w:webHidden/>
+                <w:sz w:val="14"/>
+              </w:rPr>
+            </w:r>
+            <w:r>
+              <w:rPr>
+                <w:noProof/>
+                <w:webHidden/>
+                <w:sz w:val="14"/>
+              </w:rPr>
+              <w:fldChar w:fldCharType="separate"/>
+            </w:r>
+            <w:r>
+              <w:rPr>
+                <w:noProof/>
+                <w:webHidden/>
+                <w:sz w:val="14"/>
+              </w:rPr>
+              <w:t>2</w:t>
+            </w:r>
+            <w:r>
+              <w:rPr>
+                <w:noProof/>
+                <w:webHidden/>
+                <w:sz w:val="14"/>
+              </w:rPr>
+              <w:fldChar w:fldCharType="end"/>
+            </w:r>
+          </w:hyperlink>
+        </w:p>
+        <w:p>
+          <w:pPr>
+            <w:pStyle w:val="TDC3"/>
+            <w:tabs>
+              <w:tab w:val="right" w:leader="dot" w:pos="10456"/>
+            </w:tabs>
+            <w:rPr>
+              <w:noProof/>
+              <w:sz w:val="14"/>
+            </w:rPr>
+          </w:pPr>
+          <w:hyperlink w:anchor="_Toc529861666" w:history="1">
+            <w:r>
+              <w:rPr>
+                <w:rStyle w:val="Hipervnculo"/>
+                <w:noProof/>
+                <w:sz w:val="14"/>
+              </w:rPr>
+              <w:t>Actor principal:</w:t>
+            </w:r>
+            <w:r>
+              <w:rPr>
+                <w:noProof/>
+                <w:webHidden/>
+                <w:sz w:val="14"/>
+              </w:rPr>
+              <w:tab/>
+            </w:r>
+            <w:r>
+              <w:rPr>
+                <w:noProof/>
+                <w:webHidden/>
+                <w:sz w:val="14"/>
+              </w:rPr>
+              <w:fldChar w:fldCharType="begin"/>
+            </w:r>
+            <w:r>
+              <w:rPr>
+                <w:noProof/>
+                <w:webHidden/>
+                <w:sz w:val="14"/>
+              </w:rPr>
+              <w:instrText xml:space="preserve"> PAGEREF _Toc529861666 \h </w:instrText>
+            </w:r>
+            <w:r>
+              <w:rPr>
+                <w:noProof/>
+                <w:webHidden/>
+                <w:sz w:val="14"/>
+              </w:rPr>
+            </w:r>
+            <w:r>
+              <w:rPr>
+                <w:noProof/>
+                <w:webHidden/>
+                <w:sz w:val="14"/>
+              </w:rPr>
+              <w:fldChar w:fldCharType="separate"/>
+            </w:r>
+            <w:r>
+              <w:rPr>
+                <w:noProof/>
+                <w:webHidden/>
+                <w:sz w:val="14"/>
+              </w:rPr>
+              <w:t>2</w:t>
+            </w:r>
+            <w:r>
+              <w:rPr>
+                <w:noProof/>
+                <w:webHidden/>
+                <w:sz w:val="14"/>
+              </w:rPr>
+              <w:fldChar w:fldCharType="end"/>
+            </w:r>
+          </w:hyperlink>
+        </w:p>
+        <w:p>
+          <w:pPr>
+            <w:pStyle w:val="TDC3"/>
+            <w:tabs>
+              <w:tab w:val="right" w:leader="dot" w:pos="10456"/>
+            </w:tabs>
+            <w:rPr>
+              <w:noProof/>
+              <w:sz w:val="14"/>
+            </w:rPr>
+          </w:pPr>
+          <w:hyperlink w:anchor="_Toc529861667" w:history="1">
+            <w:r>
+              <w:rPr>
+                <w:rStyle w:val="Hipervnculo"/>
+                <w:noProof/>
+                <w:sz w:val="14"/>
+              </w:rPr>
+              <w:t>Otros actores:</w:t>
+            </w:r>
+            <w:r>
+              <w:rPr>
+                <w:noProof/>
+                <w:webHidden/>
+                <w:sz w:val="14"/>
+              </w:rPr>
+              <w:tab/>
+            </w:r>
+            <w:r>
+              <w:rPr>
+                <w:noProof/>
+                <w:webHidden/>
+                <w:sz w:val="14"/>
+              </w:rPr>
+              <w:fldChar w:fldCharType="begin"/>
+            </w:r>
+            <w:r>
+              <w:rPr>
+                <w:noProof/>
+                <w:webHidden/>
+                <w:sz w:val="14"/>
+              </w:rPr>
+              <w:instrText xml:space="preserve"> PAGEREF _Toc529861667 \h </w:instrText>
+            </w:r>
+            <w:r>
+              <w:rPr>
+                <w:noProof/>
+                <w:webHidden/>
+                <w:sz w:val="14"/>
+              </w:rPr>
+            </w:r>
+            <w:r>
+              <w:rPr>
+                <w:noProof/>
+                <w:webHidden/>
+                <w:sz w:val="14"/>
+              </w:rPr>
+              <w:fldChar w:fldCharType="separate"/>
+            </w:r>
+            <w:r>
+              <w:rPr>
+                <w:noProof/>
+                <w:webHidden/>
+                <w:sz w:val="14"/>
+              </w:rPr>
+              <w:t>2</w:t>
+            </w:r>
+            <w:r>
+              <w:rPr>
+                <w:noProof/>
+                <w:webHidden/>
+                <w:sz w:val="14"/>
+              </w:rPr>
+              <w:fldChar w:fldCharType="end"/>
+            </w:r>
+          </w:hyperlink>
+        </w:p>
+        <w:p>
+          <w:pPr>
+            <w:pStyle w:val="TDC3"/>
+            <w:tabs>
+              <w:tab w:val="right" w:leader="dot" w:pos="10456"/>
+            </w:tabs>
+            <w:rPr>
+              <w:noProof/>
+              <w:sz w:val="14"/>
+            </w:rPr>
+          </w:pPr>
+          <w:hyperlink w:anchor="_Toc529861668" w:history="1">
+            <w:r>
+              <w:rPr>
+                <w:rStyle w:val="Hipervnculo"/>
+                <w:noProof/>
+                <w:sz w:val="14"/>
+              </w:rPr>
+              <w:t>Requisitos funcionales cubiertos:</w:t>
+            </w:r>
+            <w:r>
+              <w:rPr>
+                <w:noProof/>
+                <w:webHidden/>
+                <w:sz w:val="14"/>
+              </w:rPr>
+              <w:tab/>
+            </w:r>
+            <w:r>
+              <w:rPr>
+                <w:noProof/>
+                <w:webHidden/>
+                <w:sz w:val="14"/>
+              </w:rPr>
+              <w:fldChar w:fldCharType="begin"/>
+            </w:r>
+            <w:r>
+              <w:rPr>
+                <w:noProof/>
+                <w:webHidden/>
+                <w:sz w:val="14"/>
+              </w:rPr>
+              <w:instrText xml:space="preserve"> PAGEREF _Toc529861668 \h </w:instrText>
+            </w:r>
+            <w:r>
+              <w:rPr>
+                <w:noProof/>
+                <w:webHidden/>
+                <w:sz w:val="14"/>
+              </w:rPr>
+            </w:r>
+            <w:r>
+              <w:rPr>
+                <w:noProof/>
+                <w:webHidden/>
+                <w:sz w:val="14"/>
+              </w:rPr>
+              <w:fldChar w:fldCharType="separate"/>
+            </w:r>
+            <w:r>
+              <w:rPr>
+                <w:noProof/>
+                <w:webHidden/>
+                <w:sz w:val="14"/>
+              </w:rPr>
+              <w:t>2</w:t>
+            </w:r>
+            <w:r>
+              <w:rPr>
+                <w:noProof/>
+                <w:webHidden/>
+                <w:sz w:val="14"/>
+              </w:rPr>
+              <w:fldChar w:fldCharType="end"/>
+            </w:r>
+          </w:hyperlink>
+        </w:p>
+        <w:p>
+          <w:pPr>
+            <w:pStyle w:val="TDC3"/>
+            <w:tabs>
+              <w:tab w:val="right" w:leader="dot" w:pos="10456"/>
+            </w:tabs>
+            <w:rPr>
+              <w:noProof/>
+              <w:sz w:val="14"/>
+            </w:rPr>
+          </w:pPr>
+          <w:hyperlink w:anchor="_Toc529861669" w:history="1">
+            <w:r>
+              <w:rPr>
+                <w:rStyle w:val="Hipervnculo"/>
+                <w:noProof/>
+                <w:sz w:val="14"/>
+              </w:rPr>
+              <w:t>Precondiciones:</w:t>
+            </w:r>
+            <w:r>
+              <w:rPr>
+                <w:noProof/>
+                <w:webHidden/>
+                <w:sz w:val="14"/>
+              </w:rPr>
+              <w:tab/>
+            </w:r>
+            <w:r>
+              <w:rPr>
+                <w:noProof/>
+                <w:webHidden/>
+                <w:sz w:val="14"/>
+              </w:rPr>
+              <w:fldChar w:fldCharType="begin"/>
+            </w:r>
+            <w:r>
+              <w:rPr>
+                <w:noProof/>
+                <w:webHidden/>
+                <w:sz w:val="14"/>
+              </w:rPr>
+              <w:instrText xml:space="preserve"> PAGEREF _Toc529861669 \h </w:instrText>
+            </w:r>
+            <w:r>
+              <w:rPr>
+                <w:noProof/>
+                <w:webHidden/>
+                <w:sz w:val="14"/>
+              </w:rPr>
+            </w:r>
+            <w:r>
+              <w:rPr>
+                <w:noProof/>
+                <w:webHidden/>
+                <w:sz w:val="14"/>
+              </w:rPr>
+              <w:fldChar w:fldCharType="separate"/>
+            </w:r>
+            <w:r>
+              <w:rPr>
+                <w:noProof/>
+                <w:webHidden/>
+                <w:sz w:val="14"/>
+              </w:rPr>
+              <w:t>2</w:t>
+            </w:r>
+            <w:r>
+              <w:rPr>
+                <w:noProof/>
+                <w:webHidden/>
+                <w:sz w:val="14"/>
+              </w:rPr>
+              <w:fldChar w:fldCharType="end"/>
+            </w:r>
+          </w:hyperlink>
+        </w:p>
+        <w:p>
+          <w:pPr>
+            <w:pStyle w:val="TDC3"/>
+            <w:tabs>
+              <w:tab w:val="right" w:leader="dot" w:pos="10456"/>
+            </w:tabs>
+            <w:rPr>
+              <w:noProof/>
+              <w:sz w:val="14"/>
+            </w:rPr>
+          </w:pPr>
+          <w:hyperlink w:anchor="_Toc529861670" w:history="1">
+            <w:r>
+              <w:rPr>
+                <w:rStyle w:val="Hipervnculo"/>
+                <w:noProof/>
+                <w:sz w:val="14"/>
+              </w:rPr>
+              <w:t>Postcondiciones:</w:t>
+            </w:r>
+            <w:r>
+              <w:rPr>
+                <w:noProof/>
+                <w:webHidden/>
+                <w:sz w:val="14"/>
+              </w:rPr>
+              <w:tab/>
+            </w:r>
+            <w:r>
+              <w:rPr>
+                <w:noProof/>
+                <w:webHidden/>
+                <w:sz w:val="14"/>
+              </w:rPr>
+              <w:fldChar w:fldCharType="begin"/>
+            </w:r>
+            <w:r>
+              <w:rPr>
+                <w:noProof/>
+                <w:webHidden/>
+                <w:sz w:val="14"/>
+              </w:rPr>
+              <w:instrText xml:space="preserve"> PAGEREF _Toc529861670 \h </w:instrText>
+            </w:r>
+            <w:r>
+              <w:rPr>
+                <w:noProof/>
+                <w:webHidden/>
+                <w:sz w:val="14"/>
+              </w:rPr>
+            </w:r>
+            <w:r>
+              <w:rPr>
+                <w:noProof/>
+                <w:webHidden/>
+                <w:sz w:val="14"/>
+              </w:rPr>
+              <w:fldChar w:fldCharType="separate"/>
+            </w:r>
+            <w:r>
+              <w:rPr>
+                <w:noProof/>
+                <w:webHidden/>
+                <w:sz w:val="14"/>
+              </w:rPr>
+              <w:t>2</w:t>
+            </w:r>
+            <w:r>
+              <w:rPr>
+                <w:noProof/>
+                <w:webHidden/>
+                <w:sz w:val="14"/>
+              </w:rPr>
+              <w:fldChar w:fldCharType="end"/>
+            </w:r>
+          </w:hyperlink>
+        </w:p>
+        <w:p>
+          <w:pPr>
+            <w:pStyle w:val="TDC3"/>
+            <w:tabs>
+              <w:tab w:val="right" w:leader="dot" w:pos="10456"/>
+            </w:tabs>
+            <w:rPr>
+              <w:noProof/>
+              <w:sz w:val="14"/>
+            </w:rPr>
+          </w:pPr>
+          <w:hyperlink w:anchor="_Toc529861671" w:history="1">
+            <w:r>
+              <w:rPr>
+                <w:rStyle w:val="Hipervnculo"/>
+                <w:noProof/>
+                <w:sz w:val="14"/>
+              </w:rPr>
+              <w:t>ECENARIO PRINCIPAL</w:t>
+            </w:r>
+            <w:r>
+              <w:rPr>
+                <w:noProof/>
+                <w:webHidden/>
+                <w:sz w:val="14"/>
+              </w:rPr>
+              <w:tab/>
+            </w:r>
+            <w:r>
+              <w:rPr>
+                <w:noProof/>
+                <w:webHidden/>
+                <w:sz w:val="14"/>
+              </w:rPr>
+              <w:fldChar w:fldCharType="begin"/>
+            </w:r>
+            <w:r>
+              <w:rPr>
+                <w:noProof/>
+                <w:webHidden/>
+                <w:sz w:val="14"/>
+              </w:rPr>
+              <w:instrText xml:space="preserve"> PAGEREF _Toc529861671 \h </w:instrText>
+            </w:r>
+            <w:r>
+              <w:rPr>
+                <w:noProof/>
+                <w:webHidden/>
+                <w:sz w:val="14"/>
+              </w:rPr>
+            </w:r>
+            <w:r>
+              <w:rPr>
+                <w:noProof/>
+                <w:webHidden/>
+                <w:sz w:val="14"/>
+              </w:rPr>
+              <w:fldChar w:fldCharType="separate"/>
+            </w:r>
+            <w:r>
+              <w:rPr>
+                <w:noProof/>
+                <w:webHidden/>
+                <w:sz w:val="14"/>
+              </w:rPr>
+              <w:t>2</w:t>
+            </w:r>
+            <w:r>
+              <w:rPr>
+                <w:noProof/>
+                <w:webHidden/>
+                <w:sz w:val="14"/>
+              </w:rPr>
+              <w:fldChar w:fldCharType="end"/>
+            </w:r>
+          </w:hyperlink>
+        </w:p>
+        <w:p>
+          <w:pPr>
+            <w:pStyle w:val="TDC3"/>
+            <w:tabs>
+              <w:tab w:val="right" w:leader="dot" w:pos="10456"/>
+            </w:tabs>
+            <w:rPr>
+              <w:noProof/>
+              <w:sz w:val="14"/>
+            </w:rPr>
+          </w:pPr>
+          <w:hyperlink w:anchor="_Toc529861672" w:history="1">
+            <w:r>
+              <w:rPr>
+                <w:rStyle w:val="Hipervnculo"/>
+                <w:noProof/>
+                <w:sz w:val="14"/>
+              </w:rPr>
+              <w:t>Escenarios excepcionales:</w:t>
+            </w:r>
+            <w:r>
+              <w:rPr>
+                <w:noProof/>
+                <w:webHidden/>
+                <w:sz w:val="14"/>
+              </w:rPr>
+              <w:tab/>
+            </w:r>
+            <w:r>
+              <w:rPr>
+                <w:noProof/>
+                <w:webHidden/>
+                <w:sz w:val="14"/>
+              </w:rPr>
+              <w:fldChar w:fldCharType="begin"/>
+            </w:r>
+            <w:r>
+              <w:rPr>
+                <w:noProof/>
+                <w:webHidden/>
+                <w:sz w:val="14"/>
+              </w:rPr>
+              <w:instrText xml:space="preserve"> PAGEREF _Toc529861672 \h </w:instrText>
+            </w:r>
+            <w:r>
+              <w:rPr>
+                <w:noProof/>
+                <w:webHidden/>
+                <w:sz w:val="14"/>
+              </w:rPr>
+            </w:r>
+            <w:r>
+              <w:rPr>
+                <w:noProof/>
+                <w:webHidden/>
+                <w:sz w:val="14"/>
+              </w:rPr>
+              <w:fldChar w:fldCharType="separate"/>
+            </w:r>
+            <w:r>
+              <w:rPr>
+                <w:noProof/>
+                <w:webHidden/>
+                <w:sz w:val="14"/>
+              </w:rPr>
+              <w:t>2</w:t>
+            </w:r>
+            <w:r>
+              <w:rPr>
+                <w:noProof/>
+                <w:webHidden/>
+                <w:sz w:val="14"/>
+              </w:rPr>
+              <w:fldChar w:fldCharType="end"/>
+            </w:r>
+          </w:hyperlink>
+        </w:p>
+        <w:p>
+          <w:pPr>
+            <w:pStyle w:val="TDC3"/>
+            <w:tabs>
+              <w:tab w:val="right" w:leader="dot" w:pos="10456"/>
+            </w:tabs>
+            <w:rPr>
+              <w:noProof/>
+              <w:sz w:val="14"/>
+            </w:rPr>
+          </w:pPr>
+          <w:hyperlink w:anchor="_Toc529861673" w:history="1">
+            <w:r>
+              <w:rPr>
+                <w:rStyle w:val="Hipervnculo"/>
+                <w:noProof/>
+                <w:sz w:val="14"/>
+              </w:rPr>
+              <w:t>Requisitos no funcionales involucrados</w:t>
+            </w:r>
+            <w:r>
+              <w:rPr>
+                <w:noProof/>
+                <w:webHidden/>
+                <w:sz w:val="14"/>
+              </w:rPr>
+              <w:tab/>
+            </w:r>
+            <w:r>
+              <w:rPr>
+                <w:noProof/>
+                <w:webHidden/>
+                <w:sz w:val="14"/>
+              </w:rPr>
+              <w:fldChar w:fldCharType="begin"/>
+            </w:r>
+            <w:r>
+              <w:rPr>
+                <w:noProof/>
+                <w:webHidden/>
+                <w:sz w:val="14"/>
+              </w:rPr>
+              <w:instrText xml:space="preserve"> PAGEREF _Toc529861673 \h </w:instrText>
+            </w:r>
+            <w:r>
+              <w:rPr>
+                <w:noProof/>
+                <w:webHidden/>
+                <w:sz w:val="14"/>
+              </w:rPr>
+            </w:r>
+            <w:r>
+              <w:rPr>
+                <w:noProof/>
+                <w:webHidden/>
+                <w:sz w:val="14"/>
+              </w:rPr>
+              <w:fldChar w:fldCharType="separate"/>
+            </w:r>
+            <w:r>
+              <w:rPr>
+                <w:noProof/>
+                <w:webHidden/>
+                <w:sz w:val="14"/>
+              </w:rPr>
+              <w:t>2</w:t>
+            </w:r>
+            <w:r>
+              <w:rPr>
+                <w:noProof/>
+                <w:webHidden/>
+                <w:sz w:val="14"/>
+              </w:rPr>
+              <w:fldChar w:fldCharType="end"/>
+            </w:r>
+          </w:hyperlink>
+        </w:p>
+        <w:p>
+          <w:pPr>
+            <w:pStyle w:val="TDC3"/>
+            <w:tabs>
+              <w:tab w:val="right" w:leader="dot" w:pos="10456"/>
+            </w:tabs>
+            <w:rPr>
+              <w:noProof/>
+              <w:sz w:val="14"/>
+            </w:rPr>
+          </w:pPr>
+          <w:hyperlink w:anchor="_Toc529861674" w:history="1">
+            <w:r>
+              <w:rPr>
+                <w:rStyle w:val="Hipervnculo"/>
+                <w:noProof/>
+                <w:sz w:val="14"/>
+              </w:rPr>
+              <w:t>Frecuencia:</w:t>
+            </w:r>
+            <w:r>
+              <w:rPr>
+                <w:noProof/>
+                <w:webHidden/>
+                <w:sz w:val="14"/>
+              </w:rPr>
+              <w:tab/>
+            </w:r>
+            <w:r>
+              <w:rPr>
+                <w:noProof/>
+                <w:webHidden/>
+                <w:sz w:val="14"/>
+              </w:rPr>
+              <w:fldChar w:fldCharType="begin"/>
+            </w:r>
+            <w:r>
+              <w:rPr>
+                <w:noProof/>
+                <w:webHidden/>
+                <w:sz w:val="14"/>
+              </w:rPr>
+              <w:instrText xml:space="preserve"> PAGEREF _Toc529861674 \h </w:instrText>
+            </w:r>
+            <w:r>
+              <w:rPr>
+                <w:noProof/>
+                <w:webHidden/>
+                <w:sz w:val="14"/>
+              </w:rPr>
+            </w:r>
+            <w:r>
+              <w:rPr>
+                <w:noProof/>
+                <w:webHidden/>
+                <w:sz w:val="14"/>
+              </w:rPr>
+              <w:fldChar w:fldCharType="separate"/>
+            </w:r>
+            <w:r>
+              <w:rPr>
+                <w:noProof/>
+                <w:webHidden/>
+                <w:sz w:val="14"/>
+              </w:rPr>
+              <w:t>2</w:t>
+            </w:r>
+            <w:r>
+              <w:rPr>
+                <w:noProof/>
+                <w:webHidden/>
+                <w:sz w:val="14"/>
+              </w:rPr>
+              <w:fldChar w:fldCharType="end"/>
+            </w:r>
+          </w:hyperlink>
+        </w:p>
+        <w:p>
+          <w:pPr>
+            <w:pStyle w:val="TDC3"/>
+            <w:tabs>
+              <w:tab w:val="right" w:leader="dot" w:pos="10456"/>
+            </w:tabs>
+            <w:rPr>
+              <w:noProof/>
+              <w:sz w:val="14"/>
+            </w:rPr>
+          </w:pPr>
+          <w:hyperlink w:anchor="_Toc529861675" w:history="1">
+            <w:r>
+              <w:rPr>
+                <w:rStyle w:val="Hipervnculo"/>
+                <w:noProof/>
+                <w:sz w:val="14"/>
+              </w:rPr>
+              <w:t>Diagrama de actividad:</w:t>
+            </w:r>
+            <w:r>
+              <w:rPr>
+                <w:noProof/>
+                <w:webHidden/>
+                <w:sz w:val="14"/>
+              </w:rPr>
+              <w:tab/>
+            </w:r>
+            <w:r>
+              <w:rPr>
+                <w:noProof/>
+                <w:webHidden/>
+                <w:sz w:val="14"/>
+              </w:rPr>
+              <w:fldChar w:fldCharType="begin"/>
+            </w:r>
+            <w:r>
+              <w:rPr>
+                <w:noProof/>
+                <w:webHidden/>
+                <w:sz w:val="14"/>
+              </w:rPr>
+              <w:instrText xml:space="preserve"> PAGEREF _Toc529861675 \h </w:instrText>
+            </w:r>
+            <w:r>
+              <w:rPr>
+                <w:noProof/>
+                <w:webHidden/>
+                <w:sz w:val="14"/>
+              </w:rPr>
+            </w:r>
+            <w:r>
+              <w:rPr>
+                <w:noProof/>
+                <w:webHidden/>
+                <w:sz w:val="14"/>
+              </w:rPr>
+              <w:fldChar w:fldCharType="separate"/>
+            </w:r>
+            <w:r>
+              <w:rPr>
+                <w:noProof/>
+                <w:webHidden/>
+                <w:sz w:val="14"/>
+              </w:rPr>
+              <w:t>2</w:t>
+            </w:r>
+            <w:r>
+              <w:rPr>
+                <w:noProof/>
+                <w:webHidden/>
+                <w:sz w:val="14"/>
+              </w:rPr>
+              <w:fldChar w:fldCharType="end"/>
+            </w:r>
+          </w:hyperlink>
+        </w:p>
+        <w:p>
+          <w:pPr>
+            <w:pStyle w:val="TDC3"/>
+            <w:tabs>
+              <w:tab w:val="right" w:leader="dot" w:pos="10456"/>
+            </w:tabs>
+            <w:rPr>
+              <w:noProof/>
+              <w:sz w:val="14"/>
+            </w:rPr>
+          </w:pPr>
+          <w:hyperlink w:anchor="_Toc529861676" w:history="1">
+            <w:r>
+              <w:rPr>
+                <w:rStyle w:val="Hipervnculo"/>
+                <w:noProof/>
+                <w:sz w:val="14"/>
+              </w:rPr>
+              <w:t>Descripción de la interfaz:</w:t>
+            </w:r>
+            <w:r>
+              <w:rPr>
+                <w:noProof/>
+                <w:webHidden/>
+                <w:sz w:val="14"/>
+              </w:rPr>
+              <w:tab/>
+            </w:r>
+            <w:r>
+              <w:rPr>
+                <w:noProof/>
+                <w:webHidden/>
+                <w:sz w:val="14"/>
+              </w:rPr>
+              <w:fldChar w:fldCharType="begin"/>
+            </w:r>
+            <w:r>
+              <w:rPr>
+                <w:noProof/>
+                <w:webHidden/>
+                <w:sz w:val="14"/>
+              </w:rPr>
+              <w:instrText xml:space="preserve"> PAGEREF _Toc529861676 \h </w:instrText>
+            </w:r>
+            <w:r>
+              <w:rPr>
+                <w:noProof/>
+                <w:webHidden/>
+                <w:sz w:val="14"/>
+              </w:rPr>
+            </w:r>
+            <w:r>
+              <w:rPr>
+                <w:noProof/>
+                <w:webHidden/>
+                <w:sz w:val="14"/>
+              </w:rPr>
+              <w:fldChar w:fldCharType="separate"/>
+            </w:r>
+            <w:r>
+              <w:rPr>
+                <w:noProof/>
+                <w:webHidden/>
+                <w:sz w:val="14"/>
+              </w:rPr>
+              <w:t>3</w:t>
+            </w:r>
+            <w:r>
+              <w:rPr>
+                <w:noProof/>
+                <w:webHidden/>
+                <w:sz w:val="14"/>
+              </w:rPr>
+              <w:fldChar w:fldCharType="end"/>
+            </w:r>
+          </w:hyperlink>
+        </w:p>
+        <w:p>
+          <w:r>
+            <w:rPr>
+              <w:b/>
+              <w:bCs/>
+            </w:rPr>
+            <w:fldChar w:fldCharType="end"/>
+          </w:r>
+        </w:p>
+      </w:sdtContent>
+    </w:sdt>
+    <w:p>
+      <w:pPr>
+        <w:spacing w:after="160" w:line="259" w:lineRule="auto"/>
+        <w:rPr>
+          <w:rFonts w:asciiTheme="majorHAnsi" w:eastAsiaTheme="majorEastAsia" w:hAnsiTheme="majorHAnsi" w:cstheme="majorBidi"/>
+          <w:color w:val="374C80" w:themeColor="accent1" w:themeShade="BF"/>
+          <w:sz w:val="36"/>
+          <w:szCs w:val="36"/>
+        </w:rPr>
+      </w:pPr>
+    </w:p>
+    <w:p>
+      <w:pPr>
+        <w:spacing w:after="160" w:line="259" w:lineRule="auto"/>
+        <w:rPr>
+          <w:rFonts w:asciiTheme="majorHAnsi" w:eastAsiaTheme="majorEastAsia" w:hAnsiTheme="majorHAnsi" w:cstheme="majorBidi"/>
+          <w:color w:val="374C80" w:themeColor="accent1" w:themeShade="BF"/>
+          <w:sz w:val="36"/>
+          <w:szCs w:val="36"/>
+        </w:rPr>
+      </w:pPr>
+    </w:p>
+    <w:p>
+      <w:pPr>
+        <w:spacing w:after="160" w:line="259" w:lineRule="auto"/>
+        <w:rPr>
+          <w:rFonts w:asciiTheme="majorHAnsi" w:eastAsiaTheme="majorEastAsia" w:hAnsiTheme="majorHAnsi" w:cstheme="majorBidi"/>
+          <w:color w:val="374C80" w:themeColor="accent1" w:themeShade="BF"/>
+          <w:sz w:val="36"/>
+          <w:szCs w:val="36"/>
+        </w:rPr>
+      </w:pPr>
+    </w:p>
+    <w:p>
+      <w:pPr>
+        <w:spacing w:after="160" w:line="259" w:lineRule="auto"/>
+        <w:rPr>
+          <w:rFonts w:asciiTheme="majorHAnsi" w:eastAsiaTheme="majorEastAsia" w:hAnsiTheme="majorHAnsi" w:cstheme="majorBidi"/>
+          <w:color w:val="374C80" w:themeColor="accent1" w:themeShade="BF"/>
+          <w:sz w:val="36"/>
+          <w:szCs w:val="36"/>
+        </w:rPr>
+      </w:pPr>
+    </w:p>
+    <w:p>
+      <w:pPr>
+        <w:spacing w:after="160" w:line="259" w:lineRule="auto"/>
+        <w:rPr>
+          <w:rFonts w:asciiTheme="majorHAnsi" w:eastAsiaTheme="majorEastAsia" w:hAnsiTheme="majorHAnsi" w:cstheme="majorBidi"/>
+          <w:color w:val="374C80" w:themeColor="accent1" w:themeShade="BF"/>
+          <w:sz w:val="36"/>
+          <w:szCs w:val="36"/>
+        </w:rPr>
+      </w:pPr>
+    </w:p>
+    <w:p>
+      <w:pPr>
+        <w:spacing w:after="160" w:line="259" w:lineRule="auto"/>
+        <w:rPr>
+          <w:rFonts w:asciiTheme="majorHAnsi" w:eastAsiaTheme="majorEastAsia" w:hAnsiTheme="majorHAnsi" w:cstheme="majorBidi"/>
+          <w:color w:val="374C80" w:themeColor="accent1" w:themeShade="BF"/>
+          <w:sz w:val="36"/>
+          <w:szCs w:val="36"/>
+        </w:rPr>
+      </w:pPr>
+    </w:p>
+    <w:p>
+      <w:pPr>
+        <w:spacing w:after="160" w:line="259" w:lineRule="auto"/>
+        <w:rPr>
+          <w:rFonts w:asciiTheme="majorHAnsi" w:eastAsiaTheme="majorEastAsia" w:hAnsiTheme="majorHAnsi" w:cstheme="majorBidi"/>
+          <w:color w:val="374C80" w:themeColor="accent1" w:themeShade="BF"/>
+          <w:sz w:val="36"/>
+          <w:szCs w:val="36"/>
+        </w:rPr>
+      </w:pPr>
+    </w:p>
+    <w:p>
+      <w:pPr>
+        <w:spacing w:after="160" w:line="259" w:lineRule="auto"/>
+        <w:rPr>
+          <w:rFonts w:asciiTheme="majorHAnsi" w:eastAsiaTheme="majorEastAsia" w:hAnsiTheme="majorHAnsi" w:cstheme="majorBidi"/>
+          <w:color w:val="374C80" w:themeColor="accent1" w:themeShade="BF"/>
+          <w:sz w:val="36"/>
+          <w:szCs w:val="36"/>
+        </w:rPr>
+      </w:pPr>
+    </w:p>
+    <w:p>
+      <w:pPr>
+        <w:spacing w:after="160" w:line="259" w:lineRule="auto"/>
+        <w:rPr>
+          <w:rFonts w:asciiTheme="majorHAnsi" w:eastAsiaTheme="majorEastAsia" w:hAnsiTheme="majorHAnsi" w:cstheme="majorBidi"/>
+          <w:color w:val="374C80" w:themeColor="accent1" w:themeShade="BF"/>
+          <w:sz w:val="36"/>
+          <w:szCs w:val="36"/>
+        </w:rPr>
+      </w:pPr>
+    </w:p>
+    <w:p>
+      <w:pPr>
+        <w:spacing w:after="160" w:line="259" w:lineRule="auto"/>
+        <w:rPr>
+          <w:rFonts w:asciiTheme="majorHAnsi" w:eastAsiaTheme="majorEastAsia" w:hAnsiTheme="majorHAnsi" w:cstheme="majorBidi"/>
+          <w:color w:val="374C80" w:themeColor="accent1" w:themeShade="BF"/>
+          <w:sz w:val="36"/>
+          <w:szCs w:val="36"/>
+        </w:rPr>
+      </w:pPr>
+    </w:p>
+    <w:p>
+      <w:pPr>
+        <w:spacing w:after="160" w:line="259" w:lineRule="auto"/>
+        <w:rPr>
+          <w:rFonts w:asciiTheme="majorHAnsi" w:eastAsiaTheme="majorEastAsia" w:hAnsiTheme="majorHAnsi" w:cstheme="majorBidi"/>
+          <w:color w:val="374C80" w:themeColor="accent1" w:themeShade="BF"/>
+          <w:sz w:val="36"/>
+          <w:szCs w:val="36"/>
+        </w:rPr>
+      </w:pPr>
+    </w:p>
+    <w:p>
+      <w:pPr>
+        <w:spacing w:after="160" w:line="259" w:lineRule="auto"/>
+        <w:rPr>
+          <w:rFonts w:asciiTheme="majorHAnsi" w:eastAsiaTheme="majorEastAsia" w:hAnsiTheme="majorHAnsi" w:cstheme="majorBidi"/>
+          <w:color w:val="374C80" w:themeColor="accent1" w:themeShade="BF"/>
+          <w:sz w:val="36"/>
+          <w:szCs w:val="36"/>
+        </w:rPr>
+      </w:pPr>
+    </w:p>
+    <w:p>
+      <w:pPr>
+        <w:spacing w:after="160" w:line="259" w:lineRule="auto"/>
+        <w:rPr>
+          <w:rFonts w:asciiTheme="majorHAnsi" w:eastAsiaTheme="majorEastAsia" w:hAnsiTheme="majorHAnsi" w:cstheme="majorBidi"/>
+          <w:color w:val="374C80" w:themeColor="accent1" w:themeShade="BF"/>
+          <w:sz w:val="36"/>
+          <w:szCs w:val="36"/>
+        </w:rPr>
+      </w:pPr>
+    </w:p>
+    <w:p>
+      <w:pPr>
+        <w:spacing w:after="160" w:line="259" w:lineRule="auto"/>
+        <w:rPr>
+          <w:rFonts w:asciiTheme="majorHAnsi" w:eastAsiaTheme="majorEastAsia" w:hAnsiTheme="majorHAnsi" w:cstheme="majorBidi"/>
+          <w:color w:val="374C80" w:themeColor="accent1" w:themeShade="BF"/>
+          <w:sz w:val="36"/>
+          <w:szCs w:val="36"/>
+        </w:rPr>
+      </w:pPr>
+    </w:p>
+    <w:p>
+      <w:pPr>
+        <w:pStyle w:val="Ttulo"/>
+        <w:rPr>
+          <w:color w:val="1E5E9F" w:themeColor="accent3" w:themeShade="BF"/>
+          <w:sz w:val="48"/>
+          <w:u w:val="single"/>
+        </w:rPr>
+      </w:pPr>
+      <w:r>
+        <w:rPr>
+          <w:color w:val="1E5E9F" w:themeColor="accent3" w:themeShade="BF"/>
+          <w:sz w:val="48"/>
+          <w:u w:val="single"/>
+        </w:rPr>
+        <w:lastRenderedPageBreak/>
+        <w:t xml:space="preserve">5   </w:t>
+      </w:r>
+      <w:proofErr w:type="gramStart"/>
+      <w:r>
+        <w:rPr>
+          <w:color w:val="1E5E9F" w:themeColor="accent3" w:themeShade="BF"/>
+          <w:sz w:val="48"/>
+          <w:u w:val="single"/>
+        </w:rPr>
+        <w:t>Modelado</w:t>
+      </w:r>
+      <w:proofErr w:type="gramEnd"/>
+      <w:r>
+        <w:rPr>
+          <w:color w:val="1E5E9F" w:themeColor="accent3" w:themeShade="BF"/>
+          <w:sz w:val="48"/>
+          <w:u w:val="single"/>
+        </w:rPr>
+        <w:t xml:space="preserve"> de los casos de uso</w:t>
       </w:r>
       <w:bookmarkEnd w:id="0"/>
     </w:p>
@@ -49,11 +1278,17 @@
           </w:tcPr>
           <w:p>
             <w:pPr>
-              <w:jc w:val="both"/>
+              <w:pStyle w:val="Ttulo3"/>
+              <w:outlineLvl w:val="2"/>
               <w:cnfStyle w:val="100000000000" w:firstRow="1" w:lastRow="0" w:firstColumn="0" w:lastColumn="0" w:oddVBand="0" w:evenVBand="0" w:oddHBand="0" w:evenHBand="0" w:firstRowFirstColumn="0" w:firstRowLastColumn="0" w:lastRowFirstColumn="0" w:lastRowLastColumn="0"/>
             </w:pPr>
-            <w:r>
-              <w:t xml:space="preserve">C1- IDENTIFICACION </w:t>
+            <w:bookmarkStart w:id="1" w:name="_Toc529861664"/>
+            <w:r>
+              <w:t>C1- IDENTIFICACION</w:t>
+            </w:r>
+            <w:bookmarkEnd w:id="1"/>
+            <w:r>
+              <w:t xml:space="preserve"> </w:t>
             </w:r>
           </w:p>
         </w:tc>
@@ -70,11 +1305,14 @@
           </w:tcPr>
           <w:p>
             <w:pPr>
-              <w:jc w:val="both"/>
-            </w:pPr>
+              <w:pStyle w:val="Ttulo3"/>
+              <w:outlineLvl w:val="2"/>
+            </w:pPr>
+            <w:bookmarkStart w:id="2" w:name="_Toc529861665"/>
             <w:r>
               <w:t>Descripción:</w:t>
             </w:r>
+            <w:bookmarkEnd w:id="2"/>
           </w:p>
         </w:tc>
         <w:tc>
@@ -89,7 +1327,7 @@
             <w:r>
               <w:t xml:space="preserve">Para poder acceder a las funcionalidades del sistema y verificar la identidad de los usuario, se deberá acceder introduciendo un nombre de usuario (que será el que </w:t>
             </w:r>
-            <w:hyperlink r:id="rId7" w:history="1">
+            <w:hyperlink r:id="rId8" w:history="1">
               <w:r>
                 <w:rPr>
                   <w:rStyle w:val="Hipervnculo"/>
@@ -112,11 +1350,14 @@
           </w:tcPr>
           <w:p>
             <w:pPr>
-              <w:jc w:val="both"/>
-            </w:pPr>
+              <w:pStyle w:val="Ttulo3"/>
+              <w:outlineLvl w:val="2"/>
+            </w:pPr>
+            <w:bookmarkStart w:id="3" w:name="_Toc529861666"/>
             <w:r>
               <w:t>Actor principal:</w:t>
             </w:r>
+            <w:bookmarkEnd w:id="3"/>
           </w:p>
         </w:tc>
         <w:tc>
@@ -146,11 +1387,14 @@
           </w:tcPr>
           <w:p>
             <w:pPr>
-              <w:jc w:val="both"/>
-            </w:pPr>
+              <w:pStyle w:val="Ttulo3"/>
+              <w:outlineLvl w:val="2"/>
+            </w:pPr>
+            <w:bookmarkStart w:id="4" w:name="_Toc529861667"/>
             <w:r>
               <w:t>Otros actores:</w:t>
             </w:r>
+            <w:bookmarkEnd w:id="4"/>
           </w:p>
         </w:tc>
         <w:tc>
@@ -174,11 +1418,14 @@
           </w:tcPr>
           <w:p>
             <w:pPr>
-              <w:jc w:val="both"/>
-            </w:pPr>
+              <w:pStyle w:val="Ttulo3"/>
+              <w:outlineLvl w:val="2"/>
+            </w:pPr>
+            <w:bookmarkStart w:id="5" w:name="_Toc529861668"/>
             <w:r>
               <w:t>Requisitos funcionales cubiertos:</w:t>
             </w:r>
+            <w:bookmarkEnd w:id="5"/>
           </w:p>
         </w:tc>
         <w:tc>
@@ -211,11 +1458,14 @@
           </w:tcPr>
           <w:p>
             <w:pPr>
-              <w:jc w:val="both"/>
-            </w:pPr>
+              <w:pStyle w:val="Ttulo3"/>
+              <w:outlineLvl w:val="2"/>
+            </w:pPr>
+            <w:bookmarkStart w:id="6" w:name="_Toc529861669"/>
             <w:r>
               <w:t>Precondiciones:</w:t>
             </w:r>
+            <w:bookmarkEnd w:id="6"/>
           </w:p>
         </w:tc>
         <w:tc>
@@ -242,11 +1492,14 @@
           </w:tcPr>
           <w:p>
             <w:pPr>
-              <w:jc w:val="both"/>
-            </w:pPr>
+              <w:pStyle w:val="Ttulo3"/>
+              <w:outlineLvl w:val="2"/>
+            </w:pPr>
+            <w:bookmarkStart w:id="7" w:name="_Toc529861670"/>
             <w:r>
               <w:t>Postcondiciones:</w:t>
             </w:r>
+            <w:bookmarkEnd w:id="7"/>
           </w:p>
         </w:tc>
         <w:tc>
@@ -265,31 +1518,6 @@
         </w:tc>
       </w:tr>
     </w:tbl>
-    <w:p>
-      <w:pPr>
-        <w:jc w:val="both"/>
-      </w:pPr>
-    </w:p>
-    <w:p>
-      <w:pPr>
-        <w:jc w:val="both"/>
-      </w:pPr>
-    </w:p>
-    <w:p>
-      <w:pPr>
-        <w:jc w:val="both"/>
-      </w:pPr>
-    </w:p>
-    <w:p>
-      <w:pPr>
-        <w:jc w:val="both"/>
-      </w:pPr>
-    </w:p>
-    <w:p>
-      <w:pPr>
-        <w:jc w:val="both"/>
-      </w:pPr>
-    </w:p>
     <w:p>
       <w:pPr>
         <w:jc w:val="both"/>
@@ -352,11 +1580,20 @@
           </w:tcPr>
           <w:p>
             <w:pPr>
-              <w:jc w:val="both"/>
-            </w:pPr>
-            <w:r>
-              <w:t>ECENARIO PRINCIPAL</w:t>
-            </w:r>
+              <w:pStyle w:val="Ttulo3"/>
+              <w:outlineLvl w:val="2"/>
+            </w:pPr>
+            <w:bookmarkStart w:id="8" w:name="_Toc529861671"/>
+            <w:r>
+              <w:t>E</w:t>
+            </w:r>
+            <w:r>
+              <w:t>S</w:t>
+            </w:r>
+            <w:r>
+              <w:t>CENARIO PRINCIPAL</w:t>
+            </w:r>
+            <w:bookmarkEnd w:id="8"/>
           </w:p>
         </w:tc>
       </w:tr>
@@ -426,17 +1663,16 @@
     </w:tbl>
     <w:p>
       <w:pPr>
-        <w:jc w:val="both"/>
-        <w:rPr>
-          <w:b/>
-        </w:rPr>
-      </w:pPr>
-      <w:r>
-        <w:rPr>
-          <w:b/>
-        </w:rPr>
+        <w:pStyle w:val="Ttulo3"/>
+        <w:rPr>
+          <w:b w:val="0"/>
+        </w:rPr>
+      </w:pPr>
+      <w:bookmarkStart w:id="9" w:name="_Toc529861672"/>
+      <w:r>
         <w:t>Escenarios excepcionales:</w:t>
       </w:r>
+      <w:bookmarkEnd w:id="9"/>
     </w:p>
     <w:p>
       <w:pPr>
@@ -450,11 +1686,20 @@
       <w:pPr>
         <w:jc w:val="both"/>
       </w:pPr>
-      <w:r>
-        <w:rPr>
-          <w:b/>
-        </w:rPr>
-        <w:t xml:space="preserve">Requisitos no funcionales involucrados: </w:t>
+      <w:bookmarkStart w:id="10" w:name="_Toc529861673"/>
+      <w:r>
+        <w:rPr>
+          <w:rStyle w:val="Ttulo3Car"/>
+        </w:rPr>
+        <w:t>Requisitos no funcionales involucrados</w:t>
+      </w:r>
+      <w:bookmarkEnd w:id="10"/>
+      <w:r>
+        <w:rPr>
+          <w:b/>
+          <w:sz w:val="18"/>
+        </w:rPr>
+        <w:t xml:space="preserve">: </w:t>
       </w:r>
       <w:r>
         <w:t>RNF33, RNF35</w:t>
@@ -464,11 +1709,20 @@
       <w:pPr>
         <w:jc w:val="both"/>
       </w:pPr>
-      <w:r>
-        <w:rPr>
-          <w:b/>
-        </w:rPr>
-        <w:t xml:space="preserve">Frecuencia: </w:t>
+      <w:bookmarkStart w:id="11" w:name="_Toc529861674"/>
+      <w:r>
+        <w:rPr>
+          <w:rStyle w:val="Ttulo3Car"/>
+        </w:rPr>
+        <w:t>Frecuencia:</w:t>
+      </w:r>
+      <w:bookmarkEnd w:id="11"/>
+      <w:r>
+        <w:rPr>
+          <w:b/>
+          <w:sz w:val="18"/>
+        </w:rPr>
+        <w:t xml:space="preserve"> </w:t>
       </w:r>
       <w:r>
         <w:t>Cada vez que el usuario quiera acceder al sistema</w:t>
@@ -476,17 +1730,16 @@
     </w:p>
     <w:p>
       <w:pPr>
-        <w:jc w:val="both"/>
-        <w:rPr>
-          <w:b/>
-        </w:rPr>
-      </w:pPr>
-      <w:r>
-        <w:rPr>
-          <w:b/>
-        </w:rPr>
+        <w:pStyle w:val="Ttulo3"/>
+        <w:rPr>
+          <w:b w:val="0"/>
+        </w:rPr>
+      </w:pPr>
+      <w:bookmarkStart w:id="12" w:name="_Toc529861675"/>
+      <w:r>
         <w:t>Diagrama de actividad:</w:t>
       </w:r>
+      <w:bookmarkEnd w:id="12"/>
     </w:p>
     <w:p>
       <w:pPr>
@@ -517,7 +1770,7 @@
                     </pic:cNvPicPr>
                   </pic:nvPicPr>
                   <pic:blipFill>
-                    <a:blip r:embed="rId8" cstate="print">
+                    <a:blip r:embed="rId9" cstate="print">
                       <a:extLst>
                         <a:ext uri="{28A0092B-C50C-407E-A947-70E740481C1C}">
                           <a14:useLocalDpi xmlns:a14="http://schemas.microsoft.com/office/drawing/2010/main" val="0"/>
@@ -575,17 +1828,21 @@
     </w:p>
     <w:p>
       <w:pPr>
-        <w:jc w:val="both"/>
-        <w:rPr>
-          <w:b/>
-        </w:rPr>
-      </w:pPr>
-      <w:r>
-        <w:rPr>
-          <w:b/>
-        </w:rPr>
+        <w:pStyle w:val="Ttulo3"/>
+      </w:pPr>
+    </w:p>
+    <w:p>
+      <w:pPr>
+        <w:pStyle w:val="Ttulo3"/>
+        <w:rPr>
+          <w:b w:val="0"/>
+        </w:rPr>
+      </w:pPr>
+      <w:bookmarkStart w:id="13" w:name="_Toc529861676"/>
+      <w:r>
         <w:t>Descripción de la interfaz:</w:t>
       </w:r>
+      <w:bookmarkEnd w:id="13"/>
     </w:p>
     <w:p>
       <w:pPr>
@@ -621,7 +1878,7 @@
                     </pic:cNvPicPr>
                   </pic:nvPicPr>
                   <pic:blipFill>
-                    <a:blip r:embed="rId9" cstate="print">
+                    <a:blip r:embed="rId10" cstate="print">
                       <a:extLst>
                         <a:ext uri="{28A0092B-C50C-407E-A947-70E740481C1C}">
                           <a14:useLocalDpi xmlns:a14="http://schemas.microsoft.com/office/drawing/2010/main" val="0"/>
@@ -708,30 +1965,6 @@
         </w:rPr>
       </w:pPr>
     </w:p>
-    <w:p>
-      <w:pPr>
-        <w:jc w:val="both"/>
-        <w:rPr>
-          <w:b/>
-        </w:rPr>
-      </w:pPr>
-    </w:p>
-    <w:p>
-      <w:pPr>
-        <w:jc w:val="both"/>
-        <w:rPr>
-          <w:b/>
-        </w:rPr>
-      </w:pPr>
-    </w:p>
-    <w:p>
-      <w:pPr>
-        <w:jc w:val="both"/>
-        <w:rPr>
-          <w:b/>
-        </w:rPr>
-      </w:pPr>
-    </w:p>
     <w:tbl>
       <w:tblPr>
         <w:tblStyle w:val="Tablaconcuadrcula5oscura-nfasis2"/>
@@ -763,10 +1996,17 @@
           </w:tcPr>
           <w:p>
             <w:pPr>
-              <w:jc w:val="both"/>
+              <w:pStyle w:val="Ttulo2"/>
+              <w:outlineLvl w:val="1"/>
               <w:cnfStyle w:val="100000000000" w:firstRow="1" w:lastRow="0" w:firstColumn="0" w:lastColumn="0" w:oddVBand="0" w:evenVBand="0" w:oddHBand="0" w:evenHBand="0" w:firstRowFirstColumn="0" w:firstRowLastColumn="0" w:lastRowFirstColumn="0" w:lastRowLastColumn="0"/>
-            </w:pPr>
-            <w:r>
+              <w:rPr>
+                <w:b/>
+              </w:rPr>
+            </w:pPr>
+            <w:r>
+              <w:rPr>
+                <w:b/>
+              </w:rPr>
               <w:t>C50- CONTROL DEL STOCK</w:t>
             </w:r>
           </w:p>
@@ -785,9 +2025,22 @@
           <w:p>
             <w:pPr>
               <w:jc w:val="both"/>
-            </w:pPr>
-            <w:r>
-              <w:t>Descripción:</w:t>
+              <w:rPr>
+                <w:b w:val="0"/>
+              </w:rPr>
+            </w:pPr>
+            <w:r>
+              <w:rPr>
+                <w:rStyle w:val="Ttulo3Car"/>
+                <w:b/>
+              </w:rPr>
+              <w:t>Descripción</w:t>
+            </w:r>
+            <w:r>
+              <w:rPr>
+                <w:b w:val="0"/>
+              </w:rPr>
+              <w:t>:</w:t>
             </w:r>
           </w:p>
         </w:tc>
@@ -797,7 +2050,6 @@
           </w:tcPr>
           <w:p>
             <w:pPr>
-              <w:spacing w:after="0"/>
               <w:jc w:val="both"/>
               <w:cnfStyle w:val="000000100000" w:firstRow="0" w:lastRow="0" w:firstColumn="0" w:lastColumn="0" w:oddVBand="0" w:evenVBand="0" w:oddHBand="1" w:evenHBand="0" w:firstRowFirstColumn="0" w:firstRowLastColumn="0" w:lastRowFirstColumn="0" w:lastRowLastColumn="0"/>
             </w:pPr>
@@ -807,7 +2059,6 @@
           </w:p>
           <w:p>
             <w:pPr>
-              <w:spacing w:after="0"/>
               <w:jc w:val="both"/>
               <w:cnfStyle w:val="000000100000" w:firstRow="0" w:lastRow="0" w:firstColumn="0" w:lastColumn="0" w:oddVBand="0" w:evenVBand="0" w:oddHBand="1" w:evenHBand="0" w:firstRowFirstColumn="0" w:firstRowLastColumn="0" w:lastRowFirstColumn="0" w:lastRowLastColumn="0"/>
             </w:pPr>
@@ -826,9 +2077,16 @@
           </w:tcPr>
           <w:p>
             <w:pPr>
-              <w:jc w:val="both"/>
-            </w:pPr>
-            <w:r>
+              <w:pStyle w:val="Ttulo3"/>
+              <w:outlineLvl w:val="2"/>
+              <w:rPr>
+                <w:b/>
+              </w:rPr>
+            </w:pPr>
+            <w:r>
+              <w:rPr>
+                <w:b/>
+              </w:rPr>
               <w:t>Actor principal:</w:t>
             </w:r>
           </w:p>
@@ -860,9 +2118,16 @@
           </w:tcPr>
           <w:p>
             <w:pPr>
-              <w:jc w:val="both"/>
-            </w:pPr>
-            <w:r>
+              <w:pStyle w:val="Ttulo3"/>
+              <w:outlineLvl w:val="2"/>
+              <w:rPr>
+                <w:b/>
+              </w:rPr>
+            </w:pPr>
+            <w:r>
+              <w:rPr>
+                <w:b/>
+              </w:rPr>
               <w:t>Otros actores:</w:t>
             </w:r>
           </w:p>
@@ -891,9 +2156,16 @@
           </w:tcPr>
           <w:p>
             <w:pPr>
-              <w:jc w:val="both"/>
-            </w:pPr>
-            <w:r>
+              <w:pStyle w:val="Ttulo3"/>
+              <w:outlineLvl w:val="2"/>
+              <w:rPr>
+                <w:b/>
+              </w:rPr>
+            </w:pPr>
+            <w:r>
+              <w:rPr>
+                <w:b/>
+              </w:rPr>
               <w:t>Requisitos funcionales cubiertos:</w:t>
             </w:r>
           </w:p>
@@ -925,9 +2197,16 @@
           </w:tcPr>
           <w:p>
             <w:pPr>
-              <w:jc w:val="both"/>
-            </w:pPr>
-            <w:r>
+              <w:pStyle w:val="Ttulo3"/>
+              <w:outlineLvl w:val="2"/>
+              <w:rPr>
+                <w:b/>
+              </w:rPr>
+            </w:pPr>
+            <w:r>
+              <w:rPr>
+                <w:b/>
+              </w:rPr>
               <w:t>Precondiciones:</w:t>
             </w:r>
           </w:p>
@@ -956,9 +2235,16 @@
           </w:tcPr>
           <w:p>
             <w:pPr>
-              <w:jc w:val="both"/>
-            </w:pPr>
-            <w:r>
+              <w:pStyle w:val="Ttulo3"/>
+              <w:outlineLvl w:val="2"/>
+              <w:rPr>
+                <w:b/>
+              </w:rPr>
+            </w:pPr>
+            <w:r>
+              <w:rPr>
+                <w:b/>
+              </w:rPr>
               <w:t>Postcondiciones:</w:t>
             </w:r>
           </w:p>
@@ -1032,6 +2318,11 @@
         </w:tc>
       </w:tr>
     </w:tbl>
+    <w:p>
+      <w:pPr>
+        <w:jc w:val="both"/>
+      </w:pPr>
+    </w:p>
     <w:p>
       <w:pPr>
         <w:jc w:val="both"/>
@@ -1089,10 +2380,29 @@
           </w:tcPr>
           <w:p>
             <w:pPr>
-              <w:jc w:val="both"/>
-            </w:pPr>
-            <w:r>
-              <w:t xml:space="preserve">ECENARIO PRINCIPAL </w:t>
+              <w:pStyle w:val="Ttulo3"/>
+              <w:outlineLvl w:val="2"/>
+              <w:rPr>
+                <w:b/>
+              </w:rPr>
+            </w:pPr>
+            <w:r>
+              <w:rPr>
+                <w:b/>
+              </w:rPr>
+              <w:t>E</w:t>
+            </w:r>
+            <w:r>
+              <w:rPr>
+                <w:b/>
+              </w:rPr>
+              <w:t>S</w:t>
+            </w:r>
+            <w:r>
+              <w:rPr>
+                <w:b/>
+              </w:rPr>
+              <w:t xml:space="preserve">CENARIO PRINCIPAL </w:t>
             </w:r>
           </w:p>
         </w:tc>
@@ -1413,6 +2723,156 @@
     </w:tbl>
     <w:p>
       <w:pPr>
+        <w:pStyle w:val="Ttulo3"/>
+        <w:rPr>
+          <w:color w:val="C4BCC6" w:themeColor="accent6" w:themeTint="99"/>
+        </w:rPr>
+      </w:pPr>
+      <w:r>
+        <w:rPr>
+          <w:color w:val="C4BCC6" w:themeColor="accent6" w:themeTint="99"/>
+        </w:rPr>
+        <w:t>Escenarios excepcionales o alternativos:</w:t>
+      </w:r>
+    </w:p>
+    <w:p>
+      <w:pPr>
+        <w:spacing w:after="0"/>
+        <w:jc w:val="both"/>
+      </w:pPr>
+      <w:r>
+        <w:t xml:space="preserve">Si en el </w:t>
+      </w:r>
+      <w:r>
+        <w:rPr>
+          <w:b/>
+        </w:rPr>
+        <w:t xml:space="preserve">paso </w:t>
+      </w:r>
+      <w:r>
+        <w:rPr>
+          <w:b/>
+        </w:rPr>
+        <w:t>4</w:t>
+      </w:r>
+      <w:r>
+        <w:rPr>
+          <w:b/>
+        </w:rPr>
+        <w:t xml:space="preserve"> </w:t>
+      </w:r>
+      <w:r>
+        <w:t>no se han encontrado pedidos, se mirarán las facturas</w:t>
+      </w:r>
+    </w:p>
+    <w:p>
+      <w:pPr>
+        <w:spacing w:after="0"/>
+        <w:jc w:val="both"/>
+      </w:pPr>
+      <w:r>
+        <w:t xml:space="preserve">Si en el </w:t>
+      </w:r>
+      <w:r>
+        <w:rPr>
+          <w:b/>
+        </w:rPr>
+        <w:t xml:space="preserve">paso </w:t>
+      </w:r>
+      <w:r>
+        <w:rPr>
+          <w:b/>
+        </w:rPr>
+        <w:t xml:space="preserve">5 </w:t>
+      </w:r>
+      <w:r>
+        <w:t>no se han encontrado facturas ni pedidos, no se realizará ninguna acción.</w:t>
+      </w:r>
+    </w:p>
+    <w:p>
+      <w:pPr>
+        <w:spacing w:after="0"/>
+        <w:jc w:val="both"/>
+      </w:pPr>
+      <w:r>
+        <w:t xml:space="preserve">Si en el </w:t>
+      </w:r>
+      <w:r>
+        <w:rPr>
+          <w:b/>
+        </w:rPr>
+        <w:t xml:space="preserve">paso </w:t>
+      </w:r>
+      <w:r>
+        <w:rPr>
+          <w:b/>
+        </w:rPr>
+        <w:t xml:space="preserve">8 </w:t>
+      </w:r>
+      <w:r>
+        <w:t>el stock de piezas es superior al punto de pedido no se realiza ningún pedido, y en caso de que sea menor se deberá comprobar si no se realizado anteriormente ningún pedido de estas piezas.</w:t>
+      </w:r>
+    </w:p>
+    <w:p>
+      <w:pPr>
+        <w:pStyle w:val="Ttulo3"/>
+        <w:rPr>
+          <w:b w:val="0"/>
+        </w:rPr>
+      </w:pPr>
+      <w:r>
+        <w:t>Requisitos no funcionales involucrados:</w:t>
+      </w:r>
+    </w:p>
+    <w:p>
+      <w:pPr>
+        <w:spacing w:after="0"/>
+        <w:jc w:val="both"/>
+      </w:pPr>
+      <w:r>
+        <w:rPr>
+          <w:rStyle w:val="Ttulo3Car"/>
+          <w:color w:val="C4BCC6" w:themeColor="accent6" w:themeTint="99"/>
+        </w:rPr>
+        <w:t>Frecuencia:</w:t>
+      </w:r>
+      <w:r>
+        <w:rPr>
+          <w:b/>
+          <w:color w:val="C4BCC6" w:themeColor="accent6" w:themeTint="99"/>
+          <w:sz w:val="18"/>
+        </w:rPr>
+        <w:t xml:space="preserve"> </w:t>
+      </w:r>
+      <w:r>
+        <w:t xml:space="preserve">Para evitar sobrecargas del sistema cada vez que se emite una factura o se recibe un pedido, cada media hora un </w:t>
+      </w:r>
+      <w:proofErr w:type="spellStart"/>
+      <w:r>
+        <w:t>daemon</w:t>
+      </w:r>
+      <w:proofErr w:type="spellEnd"/>
+      <w:r>
+        <w:t xml:space="preserve"> que corre sobre la base de datos realiza la función de control del stock.</w:t>
+      </w:r>
+    </w:p>
+    <w:p>
+      <w:pPr>
+        <w:pStyle w:val="Ttulo3"/>
+        <w:rPr>
+          <w:b w:val="0"/>
+          <w:color w:val="C4BCC6" w:themeColor="accent6" w:themeTint="99"/>
+        </w:rPr>
+      </w:pPr>
+      <w:r>
+        <w:rPr>
+          <w:color w:val="C4BCC6" w:themeColor="accent6" w:themeTint="99"/>
+        </w:rPr>
+        <w:t>Diagrama de la actividad:</w:t>
+      </w:r>
+    </w:p>
+    <w:p>
+      <w:pPr>
         <w:jc w:val="both"/>
         <w:rPr>
           <w:b/>
@@ -1421,147 +2881,17 @@
       </w:pPr>
       <w:r>
         <w:rPr>
-          <w:b/>
-          <w:u w:val="single"/>
-        </w:rPr>
-        <w:t>Escenarios excepcionales o alternativos:</w:t>
-      </w:r>
-    </w:p>
-    <w:p>
-      <w:pPr>
-        <w:spacing w:after="0"/>
-        <w:jc w:val="both"/>
-      </w:pPr>
-      <w:r>
-        <w:t xml:space="preserve">Si en el </w:t>
-      </w:r>
-      <w:r>
-        <w:rPr>
-          <w:b/>
-        </w:rPr>
-        <w:t xml:space="preserve">paso </w:t>
-      </w:r>
-      <w:r>
-        <w:rPr>
-          <w:b/>
-        </w:rPr>
-        <w:t>4</w:t>
-      </w:r>
-      <w:r>
-        <w:rPr>
-          <w:b/>
-        </w:rPr>
-        <w:t xml:space="preserve"> </w:t>
-      </w:r>
-      <w:r>
-        <w:t>no se han encontrado pedidos, se mirarán las facturas</w:t>
-      </w:r>
-    </w:p>
-    <w:p>
-      <w:pPr>
-        <w:spacing w:after="0"/>
-        <w:jc w:val="both"/>
-      </w:pPr>
-      <w:r>
-        <w:t xml:space="preserve">Si en el </w:t>
-      </w:r>
-      <w:r>
-        <w:rPr>
-          <w:b/>
-        </w:rPr>
-        <w:t xml:space="preserve">paso </w:t>
-      </w:r>
-      <w:r>
-        <w:rPr>
-          <w:b/>
-        </w:rPr>
-        <w:t xml:space="preserve">5 </w:t>
-      </w:r>
-      <w:r>
-        <w:t>no se han encontrado facturas ni pedidos, no se realizará ninguna acción.</w:t>
-      </w:r>
-    </w:p>
-    <w:p>
-      <w:pPr>
-        <w:spacing w:after="0"/>
-        <w:jc w:val="both"/>
-      </w:pPr>
-      <w:r>
-        <w:t xml:space="preserve">Si en el </w:t>
-      </w:r>
-      <w:r>
-        <w:rPr>
-          <w:b/>
-        </w:rPr>
-        <w:t xml:space="preserve">paso </w:t>
-      </w:r>
-      <w:r>
-        <w:rPr>
-          <w:b/>
-        </w:rPr>
-        <w:t xml:space="preserve">8 </w:t>
-      </w:r>
-      <w:r>
-        <w:t>el stock de piezas es superior al punto de pedido no se realiza ningún pedido, y en caso de que sea menor se deberá comprobar si no se realizado anteriormente ningún pedido de estas piezas.</w:t>
-      </w:r>
-    </w:p>
-    <w:p>
-      <w:pPr>
-        <w:spacing w:after="0"/>
-        <w:jc w:val="both"/>
-        <w:rPr>
-          <w:b/>
-        </w:rPr>
-      </w:pPr>
-      <w:r>
-        <w:rPr>
-          <w:b/>
-        </w:rPr>
-        <w:t>Requisitos no funcionales involucrados:</w:t>
-      </w:r>
-    </w:p>
-    <w:p>
-      <w:pPr>
-        <w:spacing w:after="0"/>
-        <w:jc w:val="both"/>
-      </w:pPr>
-      <w:r>
-        <w:rPr>
-          <w:b/>
-        </w:rPr>
-        <w:t xml:space="preserve">Frecuencia: </w:t>
-      </w:r>
-      <w:r>
-        <w:t xml:space="preserve">Para evitar sobrecargas del sistema cada vez que se emite una factura o se recibe un pedido, cada media hora un </w:t>
-      </w:r>
-      <w:proofErr w:type="spellStart"/>
-      <w:r>
-        <w:t>daemon</w:t>
-      </w:r>
-      <w:proofErr w:type="spellEnd"/>
-      <w:r>
-        <w:t xml:space="preserve"> que corre sobre la base de datos realiza la función de control del stock.</w:t>
-      </w:r>
-    </w:p>
-    <w:p>
-      <w:pPr>
-        <w:jc w:val="both"/>
-        <w:rPr>
-          <w:b/>
-        </w:rPr>
-      </w:pPr>
-      <w:r>
-        <w:rPr>
           <w:noProof/>
+          <w:color w:val="C4BCC6" w:themeColor="accent6" w:themeTint="99"/>
         </w:rPr>
         <w:drawing>
-          <wp:anchor distT="0" distB="0" distL="114300" distR="114300" simplePos="0" relativeHeight="251662336" behindDoc="0" locked="0" layoutInCell="1" allowOverlap="1" wp14:anchorId="43032DF7" wp14:editId="76C79F7F">
+          <wp:anchor distT="0" distB="0" distL="114300" distR="114300" simplePos="0" relativeHeight="251662336" behindDoc="0" locked="0" layoutInCell="1" allowOverlap="1" wp14:anchorId="43032DF7" wp14:editId="0A116F33">
             <wp:simplePos x="0" y="0"/>
             <wp:positionH relativeFrom="column">
               <wp:posOffset>1276350</wp:posOffset>
             </wp:positionH>
             <wp:positionV relativeFrom="paragraph">
-              <wp:posOffset>229235</wp:posOffset>
+              <wp:posOffset>38329</wp:posOffset>
             </wp:positionV>
             <wp:extent cx="4152900" cy="3440430"/>
             <wp:effectExtent l="0" t="0" r="0" b="7620"/>
@@ -1588,7 +2918,7 @@
                     </pic:cNvPicPr>
                   </pic:nvPicPr>
                   <pic:blipFill>
-                    <a:blip r:embed="rId10" cstate="print">
+                    <a:blip r:embed="rId11" cstate="print">
                       <a:extLst>
                         <a:ext uri="{28A0092B-C50C-407E-A947-70E740481C1C}">
                           <a14:useLocalDpi xmlns:a14="http://schemas.microsoft.com/office/drawing/2010/main" val="0"/>
@@ -1625,12 +2955,6 @@
           </wp:anchor>
         </w:drawing>
       </w:r>
-      <w:r>
-        <w:rPr>
-          <w:b/>
-        </w:rPr>
-        <w:t>Diagrama de la actividad:</w:t>
-      </w:r>
     </w:p>
     <w:p>
       <w:pPr>
@@ -1734,39 +3058,21 @@
     <w:p>
       <w:pPr>
         <w:jc w:val="both"/>
-        <w:rPr>
-          <w:b/>
-          <w:u w:val="single"/>
-        </w:rPr>
-      </w:pPr>
-    </w:p>
-    <w:p>
-      <w:pPr>
-        <w:jc w:val="both"/>
-        <w:rPr>
-          <w:b/>
-          <w:u w:val="single"/>
-        </w:rPr>
-      </w:pPr>
-    </w:p>
-    <w:p>
-      <w:pPr>
-        <w:jc w:val="both"/>
-        <w:rPr>
-          <w:b/>
-          <w:u w:val="single"/>
-        </w:rPr>
-      </w:pPr>
-    </w:p>
-    <w:p>
-      <w:pPr>
-        <w:jc w:val="both"/>
-      </w:pPr>
-      <w:r>
-        <w:rPr>
-          <w:b/>
-        </w:rPr>
-        <w:t xml:space="preserve">Descripción de la interfaz: </w:t>
+      </w:pPr>
+      <w:r>
+        <w:rPr>
+          <w:rStyle w:val="Ttulo3Car"/>
+          <w:color w:val="C4BCC6" w:themeColor="accent6" w:themeTint="99"/>
+        </w:rPr>
+        <w:t>Descripción de la interfaz:</w:t>
+      </w:r>
+      <w:r>
+        <w:rPr>
+          <w:b/>
+          <w:color w:val="C4BCC6" w:themeColor="accent6" w:themeTint="99"/>
+          <w:sz w:val="18"/>
+        </w:rPr>
+        <w:t xml:space="preserve"> </w:t>
       </w:r>
       <w:r>
         <w:t>No se cuenta con una interfaz específica, ya que se trata de una tarea que realiza el sistema.</w:t>
@@ -1818,10 +3124,17 @@
           </w:tcPr>
           <w:p>
             <w:pPr>
-              <w:jc w:val="both"/>
+              <w:pStyle w:val="Ttulo2"/>
+              <w:outlineLvl w:val="1"/>
               <w:cnfStyle w:val="100000000000" w:firstRow="1" w:lastRow="0" w:firstColumn="0" w:lastColumn="0" w:oddVBand="0" w:evenVBand="0" w:oddHBand="0" w:evenHBand="0" w:firstRowFirstColumn="0" w:firstRowLastColumn="0" w:lastRowFirstColumn="0" w:lastRowLastColumn="0"/>
-            </w:pPr>
-            <w:r>
+              <w:rPr>
+                <w:b/>
+              </w:rPr>
+            </w:pPr>
+            <w:r>
+              <w:rPr>
+                <w:b/>
+              </w:rPr>
               <w:t>C22 – ASIGNAR PETICIÓN DE TRABAJO</w:t>
             </w:r>
           </w:p>
@@ -1839,14 +3152,14 @@
           </w:tcPr>
           <w:p>
             <w:pPr>
-              <w:jc w:val="both"/>
+              <w:pStyle w:val="Ttulo3"/>
               <w:rPr>
-                <w:u w:val="single"/>
+                <w:b/>
               </w:rPr>
             </w:pPr>
             <w:r>
               <w:rPr>
-                <w:u w:val="single"/>
+                <w:b/>
               </w:rPr>
               <w:t>Descripción:</w:t>
             </w:r>
@@ -1860,14 +3173,8 @@
             <w:pPr>
               <w:jc w:val="both"/>
               <w:cnfStyle w:val="000000100000" w:firstRow="0" w:lastRow="0" w:firstColumn="0" w:lastColumn="0" w:oddVBand="0" w:evenVBand="0" w:oddHBand="1" w:evenHBand="0" w:firstRowFirstColumn="0" w:firstRowLastColumn="0" w:lastRowFirstColumn="0" w:lastRowLastColumn="0"/>
-              <w:rPr>
-                <w:u w:val="single"/>
-              </w:rPr>
-            </w:pPr>
-            <w:r>
-              <w:rPr>
-                <w:u w:val="single"/>
-              </w:rPr>
+            </w:pPr>
+            <w:r>
               <w:t>Con la información relativa de los trabajadores, se puede consultar el historial de trabajo de cada técnico y teniendo en cuenta las peticiones de trabajo que aún no tienen asignadas un técnico, facilitar la labor de asignación de trabajo a un técnico.</w:t>
             </w:r>
           </w:p>
@@ -1882,9 +3189,15 @@
           </w:tcPr>
           <w:p>
             <w:pPr>
-              <w:jc w:val="both"/>
-            </w:pPr>
-            <w:r>
+              <w:pStyle w:val="Ttulo3"/>
+              <w:rPr>
+                <w:b/>
+              </w:rPr>
+            </w:pPr>
+            <w:r>
+              <w:rPr>
+                <w:b/>
+              </w:rPr>
               <w:t>Actor principal:</w:t>
             </w:r>
           </w:p>
@@ -1916,9 +3229,15 @@
           </w:tcPr>
           <w:p>
             <w:pPr>
-              <w:jc w:val="both"/>
-            </w:pPr>
-            <w:r>
+              <w:pStyle w:val="Ttulo3"/>
+              <w:rPr>
+                <w:b/>
+              </w:rPr>
+            </w:pPr>
+            <w:r>
+              <w:rPr>
+                <w:b/>
+              </w:rPr>
               <w:t>Otros actores:</w:t>
             </w:r>
           </w:p>
@@ -1947,9 +3266,15 @@
           </w:tcPr>
           <w:p>
             <w:pPr>
-              <w:jc w:val="both"/>
-            </w:pPr>
-            <w:r>
+              <w:pStyle w:val="Ttulo3"/>
+              <w:rPr>
+                <w:b/>
+              </w:rPr>
+            </w:pPr>
+            <w:r>
+              <w:rPr>
+                <w:b/>
+              </w:rPr>
               <w:t>Requisitos funcionales cubiertos:</w:t>
             </w:r>
           </w:p>
@@ -1981,9 +3306,15 @@
           </w:tcPr>
           <w:p>
             <w:pPr>
-              <w:jc w:val="both"/>
-            </w:pPr>
-            <w:r>
+              <w:pStyle w:val="Ttulo3"/>
+              <w:rPr>
+                <w:b/>
+              </w:rPr>
+            </w:pPr>
+            <w:r>
+              <w:rPr>
+                <w:b/>
+              </w:rPr>
               <w:t>Precondiciones:</w:t>
             </w:r>
           </w:p>
@@ -2012,9 +3343,15 @@
           </w:tcPr>
           <w:p>
             <w:pPr>
-              <w:jc w:val="both"/>
-            </w:pPr>
-            <w:r>
+              <w:pStyle w:val="Ttulo3"/>
+              <w:rPr>
+                <w:b/>
+              </w:rPr>
+            </w:pPr>
+            <w:r>
+              <w:rPr>
+                <w:b/>
+              </w:rPr>
               <w:t>Postcondiciones:</w:t>
             </w:r>
           </w:p>
@@ -2090,11 +3427,30 @@
           </w:tcPr>
           <w:p>
             <w:pPr>
+              <w:pStyle w:val="Ttulo3"/>
               <w:jc w:val="center"/>
               <w:cnfStyle w:val="100000000000" w:firstRow="1" w:lastRow="0" w:firstColumn="0" w:lastColumn="0" w:oddVBand="0" w:evenVBand="0" w:oddHBand="0" w:evenHBand="0" w:firstRowFirstColumn="0" w:firstRowLastColumn="0" w:lastRowFirstColumn="0" w:lastRowLastColumn="0"/>
-            </w:pPr>
-            <w:r>
-              <w:t>ECENARIO PRINCIPAL</w:t>
+              <w:rPr>
+                <w:b/>
+              </w:rPr>
+            </w:pPr>
+            <w:r>
+              <w:rPr>
+                <w:b/>
+              </w:rPr>
+              <w:t>E</w:t>
+            </w:r>
+            <w:r>
+              <w:rPr>
+                <w:b/>
+              </w:rPr>
+              <w:t>S</w:t>
+            </w:r>
+            <w:r>
+              <w:rPr>
+                <w:b/>
+              </w:rPr>
+              <w:t>CENARIO PRINCIPAL</w:t>
             </w:r>
           </w:p>
         </w:tc>
@@ -2453,6 +3809,8 @@
         <w:spacing w:after="0"/>
         <w:jc w:val="both"/>
       </w:pPr>
+      <w:bookmarkStart w:id="14" w:name="_GoBack"/>
+      <w:bookmarkEnd w:id="14"/>
     </w:p>
     <w:p>
       <w:pPr>
@@ -2534,6 +3892,7 @@
         <w:rPr>
           <w:noProof/>
         </w:rPr>
+        <w:lastRenderedPageBreak/>
         <w:drawing>
           <wp:inline distT="0" distB="0" distL="0" distR="0" wp14:anchorId="69780B38" wp14:editId="5FD84B28">
             <wp:extent cx="3202940" cy="3114864"/>
@@ -2552,7 +3911,7 @@
                     </pic:cNvPicPr>
                   </pic:nvPicPr>
                   <pic:blipFill>
-                    <a:blip r:embed="rId11" cstate="print">
+                    <a:blip r:embed="rId12" cstate="print">
                       <a:extLst>
                         <a:ext uri="{28A0092B-C50C-407E-A947-70E740481C1C}">
                           <a14:useLocalDpi xmlns:a14="http://schemas.microsoft.com/office/drawing/2010/main" val="0"/>
@@ -2643,7 +4002,7 @@
                     </pic:cNvPicPr>
                   </pic:nvPicPr>
                   <pic:blipFill>
-                    <a:blip r:embed="rId12" cstate="print">
+                    <a:blip r:embed="rId13" cstate="print">
                       <a:extLst>
                         <a:ext uri="{28A0092B-C50C-407E-A947-70E740481C1C}">
                           <a14:useLocalDpi xmlns:a14="http://schemas.microsoft.com/office/drawing/2010/main" val="0"/>
@@ -2696,7 +4055,7 @@
                     </pic:cNvPicPr>
                   </pic:nvPicPr>
                   <pic:blipFill>
-                    <a:blip r:embed="rId13" cstate="print">
+                    <a:blip r:embed="rId14" cstate="print">
                       <a:extLst>
                         <a:ext uri="{28A0092B-C50C-407E-A947-70E740481C1C}">
                           <a14:useLocalDpi xmlns:a14="http://schemas.microsoft.com/office/drawing/2010/main" val="0"/>
@@ -2804,7 +4163,6 @@
         <w:rPr>
           <w:noProof/>
         </w:rPr>
-        <w:lastRenderedPageBreak/>
         <w:drawing>
           <wp:inline distT="0" distB="0" distL="0" distR="0" wp14:anchorId="48377F0D" wp14:editId="141201D9">
             <wp:extent cx="3203151" cy="2009775"/>
@@ -2823,7 +4181,7 @@
                     </pic:cNvPicPr>
                   </pic:nvPicPr>
                   <pic:blipFill>
-                    <a:blip r:embed="rId14" cstate="print">
+                    <a:blip r:embed="rId15" cstate="print">
                       <a:extLst>
                         <a:ext uri="{28A0092B-C50C-407E-A947-70E740481C1C}">
                           <a14:useLocalDpi xmlns:a14="http://schemas.microsoft.com/office/drawing/2010/main" val="0"/>
@@ -2879,7 +4237,7 @@
                     </pic:cNvPicPr>
                   </pic:nvPicPr>
                   <pic:blipFill>
-                    <a:blip r:embed="rId15" cstate="print">
+                    <a:blip r:embed="rId16" cstate="print">
                       <a:extLst>
                         <a:ext uri="{28A0092B-C50C-407E-A947-70E740481C1C}">
                           <a14:useLocalDpi xmlns:a14="http://schemas.microsoft.com/office/drawing/2010/main" val="0"/>
@@ -3550,6 +4908,7 @@
         <w:rPr>
           <w:noProof/>
         </w:rPr>
+        <w:lastRenderedPageBreak/>
         <w:drawing>
           <wp:inline distT="0" distB="0" distL="0" distR="0" wp14:anchorId="161BDAE4" wp14:editId="706F2CBE">
             <wp:extent cx="3000231" cy="2266950"/>
@@ -3568,7 +4927,7 @@
                     </pic:cNvPicPr>
                   </pic:nvPicPr>
                   <pic:blipFill>
-                    <a:blip r:embed="rId16" cstate="print">
+                    <a:blip r:embed="rId17" cstate="print">
                       <a:extLst>
                         <a:ext uri="{28A0092B-C50C-407E-A947-70E740481C1C}">
                           <a14:useLocalDpi xmlns:a14="http://schemas.microsoft.com/office/drawing/2010/main" val="0"/>
@@ -3656,7 +5015,7 @@
                     </pic:cNvPicPr>
                   </pic:nvPicPr>
                   <pic:blipFill>
-                    <a:blip r:embed="rId17" cstate="print">
+                    <a:blip r:embed="rId18" cstate="print">
                       <a:extLst>
                         <a:ext uri="{28A0092B-C50C-407E-A947-70E740481C1C}">
                           <a14:useLocalDpi xmlns:a14="http://schemas.microsoft.com/office/drawing/2010/main" val="0"/>
@@ -3777,7 +5136,7 @@
                     </pic:cNvPicPr>
                   </pic:nvPicPr>
                   <pic:blipFill>
-                    <a:blip r:embed="rId18" cstate="print">
+                    <a:blip r:embed="rId19" cstate="print">
                       <a:extLst>
                         <a:ext uri="{28A0092B-C50C-407E-A947-70E740481C1C}">
                           <a14:useLocalDpi xmlns:a14="http://schemas.microsoft.com/office/drawing/2010/main" val="0"/>
@@ -3846,7 +5205,7 @@
                     </pic:cNvPicPr>
                   </pic:nvPicPr>
                   <pic:blipFill>
-                    <a:blip r:embed="rId19" cstate="print">
+                    <a:blip r:embed="rId20" cstate="print">
                       <a:extLst>
                         <a:ext uri="{28A0092B-C50C-407E-A947-70E740481C1C}">
                           <a14:useLocalDpi xmlns:a14="http://schemas.microsoft.com/office/drawing/2010/main" val="0"/>
@@ -3905,6 +5264,7 @@
         <w:rPr>
           <w:noProof/>
         </w:rPr>
+        <w:lastRenderedPageBreak/>
         <w:drawing>
           <wp:anchor distT="0" distB="0" distL="114300" distR="114300" simplePos="0" relativeHeight="251663360" behindDoc="0" locked="0" layoutInCell="1" allowOverlap="1" wp14:anchorId="6240A69B" wp14:editId="654473E7">
             <wp:simplePos x="0" y="0"/>
@@ -3939,7 +5299,7 @@
                     </pic:cNvPicPr>
                   </pic:nvPicPr>
                   <pic:blipFill>
-                    <a:blip r:embed="rId20" cstate="print">
+                    <a:blip r:embed="rId21" cstate="print">
                       <a:extLst>
                         <a:ext uri="{28A0092B-C50C-407E-A947-70E740481C1C}">
                           <a14:useLocalDpi xmlns:a14="http://schemas.microsoft.com/office/drawing/2010/main" val="0"/>
@@ -3995,7 +5355,7 @@
                     </pic:cNvPicPr>
                   </pic:nvPicPr>
                   <pic:blipFill>
-                    <a:blip r:embed="rId21" cstate="print">
+                    <a:blip r:embed="rId22" cstate="print">
                       <a:extLst>
                         <a:ext uri="{28A0092B-C50C-407E-A947-70E740481C1C}">
                           <a14:useLocalDpi xmlns:a14="http://schemas.microsoft.com/office/drawing/2010/main" val="0"/>
@@ -4628,7 +5988,7 @@
                     </pic:cNvPicPr>
                   </pic:nvPicPr>
                   <pic:blipFill>
-                    <a:blip r:embed="rId22" cstate="print">
+                    <a:blip r:embed="rId23" cstate="print">
                       <a:extLst>
                         <a:ext uri="{28A0092B-C50C-407E-A947-70E740481C1C}">
                           <a14:useLocalDpi xmlns:a14="http://schemas.microsoft.com/office/drawing/2010/main" val="0"/>
@@ -4816,7 +6176,7 @@
                     </pic:cNvPicPr>
                   </pic:nvPicPr>
                   <pic:blipFill>
-                    <a:blip r:embed="rId23" cstate="print">
+                    <a:blip r:embed="rId24" cstate="print">
                       <a:extLst>
                         <a:ext uri="{28A0092B-C50C-407E-A947-70E740481C1C}">
                           <a14:useLocalDpi xmlns:a14="http://schemas.microsoft.com/office/drawing/2010/main" val="0"/>
@@ -4885,7 +6245,7 @@
                     </pic:cNvPicPr>
                   </pic:nvPicPr>
                   <pic:blipFill>
-                    <a:blip r:embed="rId24" cstate="print">
+                    <a:blip r:embed="rId25" cstate="print">
                       <a:extLst>
                         <a:ext uri="{28A0092B-C50C-407E-A947-70E740481C1C}">
                           <a14:useLocalDpi xmlns:a14="http://schemas.microsoft.com/office/drawing/2010/main" val="0"/>
@@ -4968,7 +6328,7 @@
                     </pic:cNvPicPr>
                   </pic:nvPicPr>
                   <pic:blipFill>
-                    <a:blip r:embed="rId25" cstate="print">
+                    <a:blip r:embed="rId26" cstate="print">
                       <a:extLst>
                         <a:ext uri="{28A0092B-C50C-407E-A947-70E740481C1C}">
                           <a14:useLocalDpi xmlns:a14="http://schemas.microsoft.com/office/drawing/2010/main" val="0"/>
@@ -5043,7 +6403,7 @@
                     </pic:cNvPicPr>
                   </pic:nvPicPr>
                   <pic:blipFill>
-                    <a:blip r:embed="rId26" cstate="print">
+                    <a:blip r:embed="rId27" cstate="print">
                       <a:extLst>
                         <a:ext uri="{28A0092B-C50C-407E-A947-70E740481C1C}">
                           <a14:useLocalDpi xmlns:a14="http://schemas.microsoft.com/office/drawing/2010/main" val="0"/>
@@ -5094,6 +6454,7 @@
         <w:jc w:val="both"/>
       </w:pPr>
       <w:r>
+        <w:lastRenderedPageBreak/>
         <w:t>La interfaz es la misma que en el caso de uso anterior, pero mostramos un mensaje por pantalla que ayuda al usuario a saber que se ha completado la labor correctamente.</w:t>
       </w:r>
     </w:p>
@@ -5719,7 +7080,6 @@
         <w:rPr>
           <w:b/>
         </w:rPr>
-        <w:lastRenderedPageBreak/>
         <w:t>Diagrama de actividad:</w:t>
       </w:r>
     </w:p>
@@ -5752,7 +7112,7 @@
                     </pic:cNvPicPr>
                   </pic:nvPicPr>
                   <pic:blipFill>
-                    <a:blip r:embed="rId27">
+                    <a:blip r:embed="rId28">
                       <a:extLst>
                         <a:ext uri="{28A0092B-C50C-407E-A947-70E740481C1C}">
                           <a14:useLocalDpi xmlns:a14="http://schemas.microsoft.com/office/drawing/2010/main" val="0"/>
@@ -5837,7 +7197,7 @@
                     </pic:cNvPicPr>
                   </pic:nvPicPr>
                   <pic:blipFill>
-                    <a:blip r:embed="rId28" cstate="print">
+                    <a:blip r:embed="rId29" cstate="print">
                       <a:extLst>
                         <a:ext uri="{28A0092B-C50C-407E-A947-70E740481C1C}">
                           <a14:useLocalDpi xmlns:a14="http://schemas.microsoft.com/office/drawing/2010/main" val="0"/>
@@ -5890,7 +7250,7 @@
                     </pic:cNvPicPr>
                   </pic:nvPicPr>
                   <pic:blipFill>
-                    <a:blip r:embed="rId29" cstate="print">
+                    <a:blip r:embed="rId30" cstate="print">
                       <a:extLst>
                         <a:ext uri="{28A0092B-C50C-407E-A947-70E740481C1C}">
                           <a14:useLocalDpi xmlns:a14="http://schemas.microsoft.com/office/drawing/2010/main" val="0"/>
@@ -5935,6 +7295,7 @@
         <w:rPr>
           <w:noProof/>
         </w:rPr>
+        <w:lastRenderedPageBreak/>
         <w:drawing>
           <wp:inline distT="0" distB="0" distL="0" distR="0" wp14:anchorId="5247D18D" wp14:editId="08622D5C">
             <wp:extent cx="3228824" cy="1909267"/>
@@ -5953,7 +7314,7 @@
                     </pic:cNvPicPr>
                   </pic:nvPicPr>
                   <pic:blipFill>
-                    <a:blip r:embed="rId30" cstate="print">
+                    <a:blip r:embed="rId31" cstate="print">
                       <a:extLst>
                         <a:ext uri="{28A0092B-C50C-407E-A947-70E740481C1C}">
                           <a14:useLocalDpi xmlns:a14="http://schemas.microsoft.com/office/drawing/2010/main" val="0"/>
@@ -6009,7 +7370,7 @@
                     </pic:cNvPicPr>
                   </pic:nvPicPr>
                   <pic:blipFill>
-                    <a:blip r:embed="rId31" cstate="print">
+                    <a:blip r:embed="rId32" cstate="print">
                       <a:extLst>
                         <a:ext uri="{28A0092B-C50C-407E-A947-70E740481C1C}">
                           <a14:useLocalDpi xmlns:a14="http://schemas.microsoft.com/office/drawing/2010/main" val="0"/>
@@ -6671,7 +8032,7 @@
                     </pic:cNvPicPr>
                   </pic:nvPicPr>
                   <pic:blipFill>
-                    <a:blip r:embed="rId32">
+                    <a:blip r:embed="rId33">
                       <a:extLst>
                         <a:ext uri="{28A0092B-C50C-407E-A947-70E740481C1C}">
                           <a14:useLocalDpi xmlns:a14="http://schemas.microsoft.com/office/drawing/2010/main" val="0"/>
@@ -6752,6 +8113,7 @@
         <w:rPr>
           <w:noProof/>
         </w:rPr>
+        <w:lastRenderedPageBreak/>
         <w:drawing>
           <wp:anchor distT="0" distB="0" distL="114300" distR="114300" simplePos="0" relativeHeight="251670528" behindDoc="0" locked="0" layoutInCell="1" allowOverlap="1" wp14:anchorId="388D8934" wp14:editId="28D560BD">
             <wp:simplePos x="0" y="0"/>
@@ -6786,7 +8148,7 @@
                     </pic:cNvPicPr>
                   </pic:nvPicPr>
                   <pic:blipFill>
-                    <a:blip r:embed="rId33" cstate="print">
+                    <a:blip r:embed="rId34" cstate="print">
                       <a:extLst>
                         <a:ext uri="{28A0092B-C50C-407E-A947-70E740481C1C}">
                           <a14:useLocalDpi xmlns:a14="http://schemas.microsoft.com/office/drawing/2010/main" val="0"/>
@@ -6839,7 +8201,7 @@
                     </pic:cNvPicPr>
                   </pic:nvPicPr>
                   <pic:blipFill>
-                    <a:blip r:embed="rId34" cstate="print">
+                    <a:blip r:embed="rId35" cstate="print">
                       <a:extLst>
                         <a:ext uri="{28A0092B-C50C-407E-A947-70E740481C1C}">
                           <a14:useLocalDpi xmlns:a14="http://schemas.microsoft.com/office/drawing/2010/main" val="0"/>
@@ -6916,7 +8278,7 @@
                     </pic:cNvPicPr>
                   </pic:nvPicPr>
                   <pic:blipFill>
-                    <a:blip r:embed="rId35" cstate="print">
+                    <a:blip r:embed="rId36" cstate="print">
                       <a:extLst>
                         <a:ext uri="{28A0092B-C50C-407E-A947-70E740481C1C}">
                           <a14:useLocalDpi xmlns:a14="http://schemas.microsoft.com/office/drawing/2010/main" val="0"/>
@@ -6991,7 +8353,7 @@
                     </pic:cNvPicPr>
                   </pic:nvPicPr>
                   <pic:blipFill>
-                    <a:blip r:embed="rId36" cstate="print">
+                    <a:blip r:embed="rId37" cstate="print">
                       <a:extLst>
                         <a:ext uri="{28A0092B-C50C-407E-A947-70E740481C1C}">
                           <a14:useLocalDpi xmlns:a14="http://schemas.microsoft.com/office/drawing/2010/main" val="0"/>
@@ -7583,6 +8945,7 @@
               <w:jc w:val="both"/>
             </w:pPr>
             <w:r>
+              <w:lastRenderedPageBreak/>
               <w:t>PASO 4</w:t>
             </w:r>
           </w:p>
@@ -7827,7 +9190,7 @@
                     </pic:cNvPicPr>
                   </pic:nvPicPr>
                   <pic:blipFill>
-                    <a:blip r:embed="rId37" cstate="print">
+                    <a:blip r:embed="rId38" cstate="print">
                       <a:extLst>
                         <a:ext uri="{28A0092B-C50C-407E-A947-70E740481C1C}">
                           <a14:useLocalDpi xmlns:a14="http://schemas.microsoft.com/office/drawing/2010/main" val="0"/>
@@ -7892,6 +9255,7 @@
         <w:rPr>
           <w:noProof/>
         </w:rPr>
+        <w:lastRenderedPageBreak/>
         <w:drawing>
           <wp:inline distT="0" distB="0" distL="0" distR="0" wp14:anchorId="005B23F0" wp14:editId="437E70CD">
             <wp:extent cx="2650852" cy="1389888"/>
@@ -7910,7 +9274,7 @@
                     </pic:cNvPicPr>
                   </pic:nvPicPr>
                   <pic:blipFill>
-                    <a:blip r:embed="rId38" cstate="print">
+                    <a:blip r:embed="rId39" cstate="print">
                       <a:extLst>
                         <a:ext uri="{28A0092B-C50C-407E-A947-70E740481C1C}">
                           <a14:useLocalDpi xmlns:a14="http://schemas.microsoft.com/office/drawing/2010/main" val="0"/>
@@ -7969,7 +9333,7 @@
                     </pic:cNvPicPr>
                   </pic:nvPicPr>
                   <pic:blipFill>
-                    <a:blip r:embed="rId39" cstate="print">
+                    <a:blip r:embed="rId40" cstate="print">
                       <a:extLst>
                         <a:ext uri="{28A0092B-C50C-407E-A947-70E740481C1C}">
                           <a14:useLocalDpi xmlns:a14="http://schemas.microsoft.com/office/drawing/2010/main" val="0"/>
@@ -8032,7 +9396,7 @@
                     </pic:cNvPicPr>
                   </pic:nvPicPr>
                   <pic:blipFill>
-                    <a:blip r:embed="rId40" cstate="print">
+                    <a:blip r:embed="rId41" cstate="print">
                       <a:extLst>
                         <a:ext uri="{28A0092B-C50C-407E-A947-70E740481C1C}">
                           <a14:useLocalDpi xmlns:a14="http://schemas.microsoft.com/office/drawing/2010/main" val="0"/>
@@ -8088,7 +9452,7 @@
                     </pic:cNvPicPr>
                   </pic:nvPicPr>
                   <pic:blipFill>
-                    <a:blip r:embed="rId41" cstate="print">
+                    <a:blip r:embed="rId42" cstate="print">
                       <a:extLst>
                         <a:ext uri="{28A0092B-C50C-407E-A947-70E740481C1C}">
                           <a14:useLocalDpi xmlns:a14="http://schemas.microsoft.com/office/drawing/2010/main" val="0"/>
@@ -8146,7 +9510,7 @@
                     </pic:cNvPicPr>
                   </pic:nvPicPr>
                   <pic:blipFill>
-                    <a:blip r:embed="rId42" cstate="print">
+                    <a:blip r:embed="rId43" cstate="print">
                       <a:extLst>
                         <a:ext uri="{28A0092B-C50C-407E-A947-70E740481C1C}">
                           <a14:useLocalDpi xmlns:a14="http://schemas.microsoft.com/office/drawing/2010/main" val="0"/>
@@ -8631,6 +9995,7 @@
         <w:rPr>
           <w:b/>
         </w:rPr>
+        <w:lastRenderedPageBreak/>
         <w:t xml:space="preserve">Escenarios excepcionales o alternativos: </w:t>
       </w:r>
       <w:r>
@@ -8738,6 +10103,7 @@
         <w:rPr>
           <w:noProof/>
         </w:rPr>
+        <w:lastRenderedPageBreak/>
         <w:drawing>
           <wp:anchor distT="0" distB="0" distL="114300" distR="114300" simplePos="0" relativeHeight="251683840" behindDoc="0" locked="0" layoutInCell="1" allowOverlap="1" wp14:anchorId="19BD2587" wp14:editId="78BD3977">
             <wp:simplePos x="0" y="0"/>
@@ -8772,7 +10138,7 @@
                     </pic:cNvPicPr>
                   </pic:nvPicPr>
                   <pic:blipFill>
-                    <a:blip r:embed="rId43">
+                    <a:blip r:embed="rId44">
                       <a:extLst>
                         <a:ext uri="{28A0092B-C50C-407E-A947-70E740481C1C}">
                           <a14:useLocalDpi xmlns:a14="http://schemas.microsoft.com/office/drawing/2010/main" val="0"/>
@@ -8989,7 +10355,7 @@
                     </pic:cNvPicPr>
                   </pic:nvPicPr>
                   <pic:blipFill>
-                    <a:blip r:embed="rId44" cstate="print">
+                    <a:blip r:embed="rId45" cstate="print">
                       <a:extLst>
                         <a:ext uri="{28A0092B-C50C-407E-A947-70E740481C1C}">
                           <a14:useLocalDpi xmlns:a14="http://schemas.microsoft.com/office/drawing/2010/main" val="0"/>
@@ -9066,7 +10432,7 @@
                     </pic:cNvPicPr>
                   </pic:nvPicPr>
                   <pic:blipFill>
-                    <a:blip r:embed="rId45" cstate="print">
+                    <a:blip r:embed="rId46" cstate="print">
                       <a:extLst>
                         <a:ext uri="{28A0092B-C50C-407E-A947-70E740481C1C}">
                           <a14:useLocalDpi xmlns:a14="http://schemas.microsoft.com/office/drawing/2010/main" val="0"/>
@@ -9861,7 +11227,7 @@
                     </pic:cNvPicPr>
                   </pic:nvPicPr>
                   <pic:blipFill>
-                    <a:blip r:embed="rId46">
+                    <a:blip r:embed="rId47">
                       <a:extLst>
                         <a:ext uri="{28A0092B-C50C-407E-A947-70E740481C1C}">
                           <a14:useLocalDpi xmlns:a14="http://schemas.microsoft.com/office/drawing/2010/main" val="0"/>
@@ -10058,6 +11424,7 @@
         <w:rPr>
           <w:noProof/>
         </w:rPr>
+        <w:lastRenderedPageBreak/>
         <w:drawing>
           <wp:inline distT="0" distB="0" distL="0" distR="0" wp14:anchorId="546DD978" wp14:editId="153CB8BF">
             <wp:extent cx="2980189" cy="1876302"/>
@@ -10076,7 +11443,7 @@
                     </pic:cNvPicPr>
                   </pic:nvPicPr>
                   <pic:blipFill>
-                    <a:blip r:embed="rId47" cstate="print">
+                    <a:blip r:embed="rId48" cstate="print">
                       <a:extLst>
                         <a:ext uri="{28A0092B-C50C-407E-A947-70E740481C1C}">
                           <a14:useLocalDpi xmlns:a14="http://schemas.microsoft.com/office/drawing/2010/main" val="0"/>
@@ -10129,7 +11496,7 @@
                     </pic:cNvPicPr>
                   </pic:nvPicPr>
                   <pic:blipFill>
-                    <a:blip r:embed="rId48" cstate="print">
+                    <a:blip r:embed="rId49" cstate="print">
                       <a:extLst>
                         <a:ext uri="{28A0092B-C50C-407E-A947-70E740481C1C}">
                           <a14:useLocalDpi xmlns:a14="http://schemas.microsoft.com/office/drawing/2010/main" val="0"/>
@@ -10206,7 +11573,7 @@
                     </pic:cNvPicPr>
                   </pic:nvPicPr>
                   <pic:blipFill>
-                    <a:blip r:embed="rId49" cstate="print">
+                    <a:blip r:embed="rId50" cstate="print">
                       <a:extLst>
                         <a:ext uri="{28A0092B-C50C-407E-A947-70E740481C1C}">
                           <a14:useLocalDpi xmlns:a14="http://schemas.microsoft.com/office/drawing/2010/main" val="0"/>
@@ -10259,7 +11626,7 @@
                     </pic:cNvPicPr>
                   </pic:nvPicPr>
                   <pic:blipFill>
-                    <a:blip r:embed="rId50" cstate="print">
+                    <a:blip r:embed="rId51" cstate="print">
                       <a:extLst>
                         <a:ext uri="{28A0092B-C50C-407E-A947-70E740481C1C}">
                           <a14:useLocalDpi xmlns:a14="http://schemas.microsoft.com/office/drawing/2010/main" val="0"/>
@@ -10786,6 +12153,7 @@
         <w:rPr>
           <w:b/>
         </w:rPr>
+        <w:lastRenderedPageBreak/>
         <w:t xml:space="preserve">Escenarios excepcionales o alternativos: </w:t>
       </w:r>
       <w:r>
@@ -10916,7 +12284,7 @@
                     </pic:cNvPicPr>
                   </pic:nvPicPr>
                   <pic:blipFill>
-                    <a:blip r:embed="rId51">
+                    <a:blip r:embed="rId52">
                       <a:extLst>
                         <a:ext uri="{28A0092B-C50C-407E-A947-70E740481C1C}">
                           <a14:useLocalDpi xmlns:a14="http://schemas.microsoft.com/office/drawing/2010/main" val="0"/>
@@ -11000,6 +12368,7 @@
         <w:rPr>
           <w:noProof/>
         </w:rPr>
+        <w:lastRenderedPageBreak/>
         <w:drawing>
           <wp:anchor distT="0" distB="0" distL="114300" distR="114300" simplePos="0" relativeHeight="251665408" behindDoc="0" locked="0" layoutInCell="1" allowOverlap="1" wp14:anchorId="4BBC2DFE" wp14:editId="188680C7">
             <wp:simplePos x="0" y="0"/>
@@ -11034,7 +12403,7 @@
                     </pic:cNvPicPr>
                   </pic:nvPicPr>
                   <pic:blipFill>
-                    <a:blip r:embed="rId52" cstate="print">
+                    <a:blip r:embed="rId53" cstate="print">
                       <a:extLst>
                         <a:ext uri="{28A0092B-C50C-407E-A947-70E740481C1C}">
                           <a14:useLocalDpi xmlns:a14="http://schemas.microsoft.com/office/drawing/2010/main" val="0"/>
@@ -11109,7 +12478,7 @@
                     </pic:cNvPicPr>
                   </pic:nvPicPr>
                   <pic:blipFill>
-                    <a:blip r:embed="rId53" cstate="print">
+                    <a:blip r:embed="rId54" cstate="print">
                       <a:extLst>
                         <a:ext uri="{28A0092B-C50C-407E-A947-70E740481C1C}">
                           <a14:useLocalDpi xmlns:a14="http://schemas.microsoft.com/office/drawing/2010/main" val="0"/>
@@ -11184,7 +12553,7 @@
                     </pic:cNvPicPr>
                   </pic:nvPicPr>
                   <pic:blipFill>
-                    <a:blip r:embed="rId54" cstate="print">
+                    <a:blip r:embed="rId55" cstate="print">
                       <a:extLst>
                         <a:ext uri="{28A0092B-C50C-407E-A947-70E740481C1C}">
                           <a14:useLocalDpi xmlns:a14="http://schemas.microsoft.com/office/drawing/2010/main" val="0"/>
@@ -11259,7 +12628,7 @@
                     </pic:cNvPicPr>
                   </pic:nvPicPr>
                   <pic:blipFill>
-                    <a:blip r:embed="rId55" cstate="print">
+                    <a:blip r:embed="rId56" cstate="print">
                       <a:extLst>
                         <a:ext uri="{28A0092B-C50C-407E-A947-70E740481C1C}">
                           <a14:useLocalDpi xmlns:a14="http://schemas.microsoft.com/office/drawing/2010/main" val="0"/>
@@ -11334,7 +12703,7 @@
                     </pic:cNvPicPr>
                   </pic:nvPicPr>
                   <pic:blipFill>
-                    <a:blip r:embed="rId56" cstate="print">
+                    <a:blip r:embed="rId57" cstate="print">
                       <a:extLst>
                         <a:ext uri="{28A0092B-C50C-407E-A947-70E740481C1C}">
                           <a14:useLocalDpi xmlns:a14="http://schemas.microsoft.com/office/drawing/2010/main" val="0"/>
@@ -11453,8 +12822,6 @@
             <w:r>
               <w:t>C52 – GESTION DE INFORMES</w:t>
             </w:r>
-            <w:bookmarkStart w:id="1" w:name="_GoBack"/>
-            <w:bookmarkEnd w:id="1"/>
           </w:p>
         </w:tc>
       </w:tr>
@@ -11871,6 +13238,7 @@
               <w:jc w:val="both"/>
             </w:pPr>
             <w:r>
+              <w:lastRenderedPageBreak/>
               <w:t>PASO 5</w:t>
             </w:r>
           </w:p>
@@ -12090,6 +13458,7 @@
         <w:rPr>
           <w:noProof/>
         </w:rPr>
+        <w:lastRenderedPageBreak/>
         <w:drawing>
           <wp:inline distT="0" distB="0" distL="0" distR="0" wp14:anchorId="717C7ECD" wp14:editId="7FAE9159">
             <wp:extent cx="4889087" cy="4505325"/>
@@ -12108,7 +13477,7 @@
                     </pic:cNvPicPr>
                   </pic:nvPicPr>
                   <pic:blipFill>
-                    <a:blip r:embed="rId57" cstate="print">
+                    <a:blip r:embed="rId58" cstate="print">
                       <a:extLst>
                         <a:ext uri="{28A0092B-C50C-407E-A947-70E740481C1C}">
                           <a14:useLocalDpi xmlns:a14="http://schemas.microsoft.com/office/drawing/2010/main" val="0"/>
@@ -12176,7 +13545,7 @@
     </w:p>
     <w:p/>
     <w:sectPr>
-      <w:headerReference w:type="default" r:id="rId58"/>
+      <w:headerReference w:type="default" r:id="rId59"/>
       <w:pgSz w:w="11906" w:h="16838"/>
       <w:pgMar w:top="720" w:right="720" w:bottom="720" w:left="720" w:header="708" w:footer="708" w:gutter="0"/>
       <w:cols w:space="708"/>
@@ -12306,7 +13675,6 @@
     <w:lvl w:ilvl="0">
       <w:start w:val="1"/>
       <w:numFmt w:val="decimal"/>
-      <w:pStyle w:val="Ttulo1"/>
       <w:lvlText w:val="%1"/>
       <w:lvlJc w:val="left"/>
       <w:pPr>
@@ -12316,7 +13684,6 @@
     <w:lvl w:ilvl="1">
       <w:start w:val="1"/>
       <w:numFmt w:val="decimal"/>
-      <w:pStyle w:val="Ttulo2"/>
       <w:lvlText w:val="%1.%2"/>
       <w:lvlJc w:val="left"/>
       <w:pPr>
@@ -12375,7 +13742,6 @@
     <w:lvl w:ilvl="2">
       <w:start w:val="1"/>
       <w:numFmt w:val="decimal"/>
-      <w:pStyle w:val="Ttulo3"/>
       <w:lvlText w:val="%1.%2.%3"/>
       <w:lvlJc w:val="left"/>
       <w:pPr>
@@ -12385,7 +13751,6 @@
     <w:lvl w:ilvl="3">
       <w:start w:val="1"/>
       <w:numFmt w:val="decimal"/>
-      <w:pStyle w:val="Ttulo4"/>
       <w:lvlText w:val="%1.%2.%3.%4"/>
       <w:lvlJc w:val="left"/>
       <w:pPr>
@@ -12395,7 +13760,6 @@
     <w:lvl w:ilvl="4">
       <w:start w:val="1"/>
       <w:numFmt w:val="decimal"/>
-      <w:pStyle w:val="Ttulo5"/>
       <w:lvlText w:val="%1.%2.%3.%4.%5"/>
       <w:lvlJc w:val="left"/>
       <w:pPr>
@@ -12405,7 +13769,6 @@
     <w:lvl w:ilvl="5">
       <w:start w:val="1"/>
       <w:numFmt w:val="decimal"/>
-      <w:pStyle w:val="Ttulo6"/>
       <w:lvlText w:val="%1.%2.%3.%4.%5.%6"/>
       <w:lvlJc w:val="left"/>
       <w:pPr>
@@ -12415,7 +13778,6 @@
     <w:lvl w:ilvl="6">
       <w:start w:val="1"/>
       <w:numFmt w:val="decimal"/>
-      <w:pStyle w:val="Ttulo7"/>
       <w:lvlText w:val="%1.%2.%3.%4.%5.%6.%7"/>
       <w:lvlJc w:val="left"/>
       <w:pPr>
@@ -12425,7 +13787,6 @@
     <w:lvl w:ilvl="7">
       <w:start w:val="1"/>
       <w:numFmt w:val="decimal"/>
-      <w:pStyle w:val="Ttulo8"/>
       <w:lvlText w:val="%1.%2.%3.%4.%5.%6.%7.%8"/>
       <w:lvlJc w:val="left"/>
       <w:pPr>
@@ -12435,7 +13796,6 @@
     <w:lvl w:ilvl="8">
       <w:start w:val="1"/>
       <w:numFmt w:val="decimal"/>
-      <w:pStyle w:val="Ttulo9"/>
       <w:lvlText w:val="%1.%2.%3.%4.%5.%6.%7.%8.%9"/>
       <w:lvlJc w:val="left"/>
       <w:pPr>
@@ -12454,15 +13814,15 @@
   <w:docDefaults>
     <w:rPrDefault>
       <w:rPr>
-        <w:rFonts w:asciiTheme="minorHAnsi" w:eastAsiaTheme="minorHAnsi" w:hAnsiTheme="minorHAnsi" w:cstheme="minorBidi"/>
-        <w:sz w:val="22"/>
-        <w:szCs w:val="22"/>
+        <w:rFonts w:asciiTheme="minorHAnsi" w:eastAsiaTheme="minorEastAsia" w:hAnsiTheme="minorHAnsi" w:cstheme="minorBidi"/>
+        <w:sz w:val="21"/>
+        <w:szCs w:val="21"/>
         <w:lang w:val="es-ES" w:eastAsia="en-US" w:bidi="ar-SA"/>
       </w:rPr>
     </w:rPrDefault>
     <w:pPrDefault>
       <w:pPr>
-        <w:spacing w:after="160" w:line="259" w:lineRule="auto"/>
+        <w:spacing w:after="200" w:line="288" w:lineRule="auto"/>
       </w:pPr>
     </w:pPrDefault>
   </w:docDefaults>
@@ -12846,15 +14206,7 @@
   <w:style w:type="paragraph" w:default="1" w:styleId="Normal">
     <w:name w:val="Normal"/>
     <w:qFormat/>
-    <w:rsid w:val="00134EBA"/>
-    <w:pPr>
-      <w:spacing w:after="120" w:line="264" w:lineRule="auto"/>
-    </w:pPr>
-    <w:rPr>
-      <w:rFonts w:eastAsiaTheme="minorEastAsia"/>
-      <w:sz w:val="21"/>
-      <w:szCs w:val="21"/>
-    </w:rPr>
+    <w:rsid w:val="00AA23A4"/>
   </w:style>
   <w:style w:type="paragraph" w:styleId="Ttulo1">
     <w:name w:val="heading 1"/>
@@ -12863,24 +14215,18 @@
     <w:link w:val="Ttulo1Car"/>
     <w:uiPriority w:val="9"/>
     <w:qFormat/>
-    <w:rsid w:val="00134EBA"/>
+    <w:rsid w:val="00AA23A4"/>
     <w:pPr>
       <w:keepNext/>
       <w:keepLines/>
-      <w:numPr>
-        <w:numId w:val="1"/>
-      </w:numPr>
-      <w:pBdr>
-        <w:bottom w:val="single" w:sz="4" w:space="1" w:color="4A66AC" w:themeColor="accent1"/>
-      </w:pBdr>
-      <w:spacing w:before="400" w:after="40" w:line="240" w:lineRule="auto"/>
+      <w:spacing w:before="360" w:after="40" w:line="240" w:lineRule="auto"/>
       <w:outlineLvl w:val="0"/>
     </w:pPr>
     <w:rPr>
       <w:rFonts w:asciiTheme="majorHAnsi" w:eastAsiaTheme="majorEastAsia" w:hAnsiTheme="majorHAnsi" w:cstheme="majorBidi"/>
-      <w:color w:val="374C80" w:themeColor="accent1" w:themeShade="BF"/>
-      <w:sz w:val="36"/>
-      <w:szCs w:val="36"/>
+      <w:color w:val="77697A" w:themeColor="accent6" w:themeShade="BF"/>
+      <w:sz w:val="40"/>
+      <w:szCs w:val="40"/>
     </w:rPr>
   </w:style>
   <w:style w:type="paragraph" w:styleId="Ttulo2">
@@ -12891,21 +14237,18 @@
     <w:uiPriority w:val="9"/>
     <w:unhideWhenUsed/>
     <w:qFormat/>
-    <w:rsid w:val="00134EBA"/>
+    <w:rsid w:val="007345EE"/>
     <w:pPr>
       <w:keepNext/>
       <w:keepLines/>
-      <w:numPr>
-        <w:ilvl w:val="1"/>
-        <w:numId w:val="1"/>
-      </w:numPr>
-      <w:spacing w:before="160" w:after="0" w:line="240" w:lineRule="auto"/>
+      <w:spacing w:before="80" w:after="0" w:line="240" w:lineRule="auto"/>
       <w:outlineLvl w:val="1"/>
     </w:pPr>
     <w:rPr>
       <w:rFonts w:asciiTheme="majorHAnsi" w:eastAsiaTheme="majorEastAsia" w:hAnsiTheme="majorHAnsi" w:cstheme="majorBidi"/>
-      <w:color w:val="374C80" w:themeColor="accent1" w:themeShade="BF"/>
-      <w:sz w:val="28"/>
+      <w:b/>
+      <w:color w:val="FFFFFF" w:themeColor="background1"/>
+      <w:sz w:val="20"/>
       <w:szCs w:val="28"/>
     </w:rPr>
   </w:style>
@@ -12917,22 +14260,19 @@
     <w:uiPriority w:val="9"/>
     <w:unhideWhenUsed/>
     <w:qFormat/>
-    <w:rsid w:val="00134EBA"/>
+    <w:rsid w:val="007345EE"/>
     <w:pPr>
       <w:keepNext/>
       <w:keepLines/>
-      <w:numPr>
-        <w:ilvl w:val="2"/>
-        <w:numId w:val="1"/>
-      </w:numPr>
       <w:spacing w:before="80" w:after="0" w:line="240" w:lineRule="auto"/>
       <w:outlineLvl w:val="2"/>
     </w:pPr>
     <w:rPr>
       <w:rFonts w:asciiTheme="majorHAnsi" w:eastAsiaTheme="majorEastAsia" w:hAnsiTheme="majorHAnsi" w:cstheme="majorBidi"/>
-      <w:color w:val="404040" w:themeColor="text1" w:themeTint="BF"/>
-      <w:sz w:val="26"/>
-      <w:szCs w:val="26"/>
+      <w:b/>
+      <w:color w:val="FFFFFF" w:themeColor="background1"/>
+      <w:sz w:val="20"/>
+      <w:szCs w:val="24"/>
     </w:rPr>
   </w:style>
   <w:style w:type="paragraph" w:styleId="Ttulo4">
@@ -12944,21 +14284,18 @@
     <w:semiHidden/>
     <w:unhideWhenUsed/>
     <w:qFormat/>
-    <w:rsid w:val="00134EBA"/>
+    <w:rsid w:val="00AA23A4"/>
     <w:pPr>
       <w:keepNext/>
       <w:keepLines/>
-      <w:numPr>
-        <w:ilvl w:val="3"/>
-        <w:numId w:val="1"/>
-      </w:numPr>
       <w:spacing w:before="80" w:after="0"/>
       <w:outlineLvl w:val="3"/>
     </w:pPr>
     <w:rPr>
       <w:rFonts w:asciiTheme="majorHAnsi" w:eastAsiaTheme="majorEastAsia" w:hAnsiTheme="majorHAnsi" w:cstheme="majorBidi"/>
-      <w:sz w:val="24"/>
-      <w:szCs w:val="24"/>
+      <w:color w:val="9D90A0" w:themeColor="accent6"/>
+      <w:sz w:val="22"/>
+      <w:szCs w:val="22"/>
     </w:rPr>
   </w:style>
   <w:style w:type="paragraph" w:styleId="Ttulo5">
@@ -12970,21 +14307,18 @@
     <w:semiHidden/>
     <w:unhideWhenUsed/>
     <w:qFormat/>
-    <w:rsid w:val="00134EBA"/>
+    <w:rsid w:val="00AA23A4"/>
     <w:pPr>
       <w:keepNext/>
       <w:keepLines/>
-      <w:numPr>
-        <w:ilvl w:val="4"/>
-        <w:numId w:val="1"/>
-      </w:numPr>
-      <w:spacing w:before="80" w:after="0"/>
+      <w:spacing w:before="40" w:after="0"/>
       <w:outlineLvl w:val="4"/>
     </w:pPr>
     <w:rPr>
       <w:rFonts w:asciiTheme="majorHAnsi" w:eastAsiaTheme="majorEastAsia" w:hAnsiTheme="majorHAnsi" w:cstheme="majorBidi"/>
       <w:i/>
       <w:iCs/>
+      <w:color w:val="9D90A0" w:themeColor="accent6"/>
       <w:sz w:val="22"/>
       <w:szCs w:val="22"/>
     </w:rPr>
@@ -12998,20 +14332,16 @@
     <w:semiHidden/>
     <w:unhideWhenUsed/>
     <w:qFormat/>
-    <w:rsid w:val="00134EBA"/>
+    <w:rsid w:val="00AA23A4"/>
     <w:pPr>
       <w:keepNext/>
       <w:keepLines/>
-      <w:numPr>
-        <w:ilvl w:val="5"/>
-        <w:numId w:val="1"/>
-      </w:numPr>
-      <w:spacing w:before="80" w:after="0"/>
+      <w:spacing w:before="40" w:after="0"/>
       <w:outlineLvl w:val="5"/>
     </w:pPr>
     <w:rPr>
       <w:rFonts w:asciiTheme="majorHAnsi" w:eastAsiaTheme="majorEastAsia" w:hAnsiTheme="majorHAnsi" w:cstheme="majorBidi"/>
-      <w:color w:val="595959" w:themeColor="text1" w:themeTint="A6"/>
+      <w:color w:val="9D90A0" w:themeColor="accent6"/>
     </w:rPr>
   </w:style>
   <w:style w:type="paragraph" w:styleId="Ttulo7">
@@ -13023,22 +14353,18 @@
     <w:semiHidden/>
     <w:unhideWhenUsed/>
     <w:qFormat/>
-    <w:rsid w:val="00134EBA"/>
+    <w:rsid w:val="00AA23A4"/>
     <w:pPr>
       <w:keepNext/>
       <w:keepLines/>
-      <w:numPr>
-        <w:ilvl w:val="6"/>
-        <w:numId w:val="1"/>
-      </w:numPr>
-      <w:spacing w:before="80" w:after="0"/>
+      <w:spacing w:before="40" w:after="0"/>
       <w:outlineLvl w:val="6"/>
     </w:pPr>
     <w:rPr>
       <w:rFonts w:asciiTheme="majorHAnsi" w:eastAsiaTheme="majorEastAsia" w:hAnsiTheme="majorHAnsi" w:cstheme="majorBidi"/>
-      <w:i/>
-      <w:iCs/>
-      <w:color w:val="595959" w:themeColor="text1" w:themeTint="A6"/>
+      <w:b/>
+      <w:bCs/>
+      <w:color w:val="9D90A0" w:themeColor="accent6"/>
     </w:rPr>
   </w:style>
   <w:style w:type="paragraph" w:styleId="Ttulo8">
@@ -13050,21 +14376,22 @@
     <w:semiHidden/>
     <w:unhideWhenUsed/>
     <w:qFormat/>
-    <w:rsid w:val="00134EBA"/>
+    <w:rsid w:val="00AA23A4"/>
     <w:pPr>
       <w:keepNext/>
       <w:keepLines/>
-      <w:numPr>
-        <w:ilvl w:val="7"/>
-        <w:numId w:val="1"/>
-      </w:numPr>
-      <w:spacing w:before="80" w:after="0"/>
+      <w:spacing w:before="40" w:after="0"/>
       <w:outlineLvl w:val="7"/>
     </w:pPr>
     <w:rPr>
       <w:rFonts w:asciiTheme="majorHAnsi" w:eastAsiaTheme="majorEastAsia" w:hAnsiTheme="majorHAnsi" w:cstheme="majorBidi"/>
-      <w:smallCaps/>
-      <w:color w:val="595959" w:themeColor="text1" w:themeTint="A6"/>
+      <w:b/>
+      <w:bCs/>
+      <w:i/>
+      <w:iCs/>
+      <w:color w:val="9D90A0" w:themeColor="accent6"/>
+      <w:sz w:val="20"/>
+      <w:szCs w:val="20"/>
     </w:rPr>
   </w:style>
   <w:style w:type="paragraph" w:styleId="Ttulo9">
@@ -13076,23 +14403,20 @@
     <w:semiHidden/>
     <w:unhideWhenUsed/>
     <w:qFormat/>
-    <w:rsid w:val="00134EBA"/>
+    <w:rsid w:val="00AA23A4"/>
     <w:pPr>
       <w:keepNext/>
       <w:keepLines/>
-      <w:numPr>
-        <w:ilvl w:val="8"/>
-        <w:numId w:val="1"/>
-      </w:numPr>
-      <w:spacing w:before="80" w:after="0"/>
+      <w:spacing w:before="40" w:after="0"/>
       <w:outlineLvl w:val="8"/>
     </w:pPr>
     <w:rPr>
       <w:rFonts w:asciiTheme="majorHAnsi" w:eastAsiaTheme="majorEastAsia" w:hAnsiTheme="majorHAnsi" w:cstheme="majorBidi"/>
       <w:i/>
       <w:iCs/>
-      <w:smallCaps/>
-      <w:color w:val="595959" w:themeColor="text1" w:themeTint="A6"/>
+      <w:color w:val="9D90A0" w:themeColor="accent6"/>
+      <w:sz w:val="20"/>
+      <w:szCs w:val="20"/>
     </w:rPr>
   </w:style>
   <w:style w:type="character" w:default="1" w:styleId="Fuentedeprrafopredeter">
@@ -13127,12 +14451,12 @@
     <w:basedOn w:val="Fuentedeprrafopredeter"/>
     <w:link w:val="Ttulo1"/>
     <w:uiPriority w:val="9"/>
-    <w:rsid w:val="00134EBA"/>
+    <w:rsid w:val="00AA23A4"/>
     <w:rPr>
       <w:rFonts w:asciiTheme="majorHAnsi" w:eastAsiaTheme="majorEastAsia" w:hAnsiTheme="majorHAnsi" w:cstheme="majorBidi"/>
-      <w:color w:val="374C80" w:themeColor="accent1" w:themeShade="BF"/>
-      <w:sz w:val="36"/>
-      <w:szCs w:val="36"/>
+      <w:color w:val="77697A" w:themeColor="accent6" w:themeShade="BF"/>
+      <w:sz w:val="40"/>
+      <w:szCs w:val="40"/>
     </w:rPr>
   </w:style>
   <w:style w:type="character" w:customStyle="1" w:styleId="Ttulo2Car">
@@ -13140,11 +14464,12 @@
     <w:basedOn w:val="Fuentedeprrafopredeter"/>
     <w:link w:val="Ttulo2"/>
     <w:uiPriority w:val="9"/>
-    <w:rsid w:val="00134EBA"/>
+    <w:rsid w:val="007345EE"/>
     <w:rPr>
       <w:rFonts w:asciiTheme="majorHAnsi" w:eastAsiaTheme="majorEastAsia" w:hAnsiTheme="majorHAnsi" w:cstheme="majorBidi"/>
-      <w:color w:val="374C80" w:themeColor="accent1" w:themeShade="BF"/>
-      <w:sz w:val="28"/>
+      <w:b/>
+      <w:color w:val="FFFFFF" w:themeColor="background1"/>
+      <w:sz w:val="20"/>
       <w:szCs w:val="28"/>
     </w:rPr>
   </w:style>
@@ -13153,12 +14478,13 @@
     <w:basedOn w:val="Fuentedeprrafopredeter"/>
     <w:link w:val="Ttulo3"/>
     <w:uiPriority w:val="9"/>
-    <w:rsid w:val="00134EBA"/>
+    <w:rsid w:val="007345EE"/>
     <w:rPr>
       <w:rFonts w:asciiTheme="majorHAnsi" w:eastAsiaTheme="majorEastAsia" w:hAnsiTheme="majorHAnsi" w:cstheme="majorBidi"/>
-      <w:color w:val="404040" w:themeColor="text1" w:themeTint="BF"/>
-      <w:sz w:val="26"/>
-      <w:szCs w:val="26"/>
+      <w:b/>
+      <w:color w:val="FFFFFF" w:themeColor="background1"/>
+      <w:sz w:val="20"/>
+      <w:szCs w:val="24"/>
     </w:rPr>
   </w:style>
   <w:style w:type="character" w:customStyle="1" w:styleId="Ttulo4Car">
@@ -13167,11 +14493,12 @@
     <w:link w:val="Ttulo4"/>
     <w:uiPriority w:val="9"/>
     <w:semiHidden/>
-    <w:rsid w:val="00134EBA"/>
+    <w:rsid w:val="00AA23A4"/>
     <w:rPr>
       <w:rFonts w:asciiTheme="majorHAnsi" w:eastAsiaTheme="majorEastAsia" w:hAnsiTheme="majorHAnsi" w:cstheme="majorBidi"/>
-      <w:sz w:val="24"/>
-      <w:szCs w:val="24"/>
+      <w:color w:val="9D90A0" w:themeColor="accent6"/>
+      <w:sz w:val="22"/>
+      <w:szCs w:val="22"/>
     </w:rPr>
   </w:style>
   <w:style w:type="character" w:customStyle="1" w:styleId="Ttulo5Car">
@@ -13180,11 +14507,14 @@
     <w:link w:val="Ttulo5"/>
     <w:uiPriority w:val="9"/>
     <w:semiHidden/>
-    <w:rsid w:val="00134EBA"/>
+    <w:rsid w:val="00AA23A4"/>
     <w:rPr>
       <w:rFonts w:asciiTheme="majorHAnsi" w:eastAsiaTheme="majorEastAsia" w:hAnsiTheme="majorHAnsi" w:cstheme="majorBidi"/>
       <w:i/>
       <w:iCs/>
+      <w:color w:val="9D90A0" w:themeColor="accent6"/>
+      <w:sz w:val="22"/>
+      <w:szCs w:val="22"/>
     </w:rPr>
   </w:style>
   <w:style w:type="character" w:customStyle="1" w:styleId="Ttulo6Car">
@@ -13193,12 +14523,10 @@
     <w:link w:val="Ttulo6"/>
     <w:uiPriority w:val="9"/>
     <w:semiHidden/>
-    <w:rsid w:val="00134EBA"/>
+    <w:rsid w:val="00AA23A4"/>
     <w:rPr>
       <w:rFonts w:asciiTheme="majorHAnsi" w:eastAsiaTheme="majorEastAsia" w:hAnsiTheme="majorHAnsi" w:cstheme="majorBidi"/>
-      <w:color w:val="595959" w:themeColor="text1" w:themeTint="A6"/>
-      <w:sz w:val="21"/>
-      <w:szCs w:val="21"/>
+      <w:color w:val="9D90A0" w:themeColor="accent6"/>
     </w:rPr>
   </w:style>
   <w:style w:type="character" w:customStyle="1" w:styleId="Ttulo7Car">
@@ -13207,14 +14535,12 @@
     <w:link w:val="Ttulo7"/>
     <w:uiPriority w:val="9"/>
     <w:semiHidden/>
-    <w:rsid w:val="00134EBA"/>
+    <w:rsid w:val="00AA23A4"/>
     <w:rPr>
       <w:rFonts w:asciiTheme="majorHAnsi" w:eastAsiaTheme="majorEastAsia" w:hAnsiTheme="majorHAnsi" w:cstheme="majorBidi"/>
-      <w:i/>
-      <w:iCs/>
-      <w:color w:val="595959" w:themeColor="text1" w:themeTint="A6"/>
-      <w:sz w:val="21"/>
-      <w:szCs w:val="21"/>
+      <w:b/>
+      <w:bCs/>
+      <w:color w:val="9D90A0" w:themeColor="accent6"/>
     </w:rPr>
   </w:style>
   <w:style w:type="character" w:customStyle="1" w:styleId="Ttulo8Car">
@@ -13223,13 +14549,16 @@
     <w:link w:val="Ttulo8"/>
     <w:uiPriority w:val="9"/>
     <w:semiHidden/>
-    <w:rsid w:val="00134EBA"/>
+    <w:rsid w:val="00AA23A4"/>
     <w:rPr>
       <w:rFonts w:asciiTheme="majorHAnsi" w:eastAsiaTheme="majorEastAsia" w:hAnsiTheme="majorHAnsi" w:cstheme="majorBidi"/>
-      <w:smallCaps/>
-      <w:color w:val="595959" w:themeColor="text1" w:themeTint="A6"/>
-      <w:sz w:val="21"/>
-      <w:szCs w:val="21"/>
+      <w:b/>
+      <w:bCs/>
+      <w:i/>
+      <w:iCs/>
+      <w:color w:val="9D90A0" w:themeColor="accent6"/>
+      <w:sz w:val="20"/>
+      <w:szCs w:val="20"/>
     </w:rPr>
   </w:style>
   <w:style w:type="character" w:customStyle="1" w:styleId="Ttulo9Car">
@@ -13238,15 +14567,14 @@
     <w:link w:val="Ttulo9"/>
     <w:uiPriority w:val="9"/>
     <w:semiHidden/>
-    <w:rsid w:val="00134EBA"/>
+    <w:rsid w:val="00AA23A4"/>
     <w:rPr>
       <w:rFonts w:asciiTheme="majorHAnsi" w:eastAsiaTheme="majorEastAsia" w:hAnsiTheme="majorHAnsi" w:cstheme="majorBidi"/>
       <w:i/>
       <w:iCs/>
-      <w:smallCaps/>
-      <w:color w:val="595959" w:themeColor="text1" w:themeTint="A6"/>
-      <w:sz w:val="21"/>
-      <w:szCs w:val="21"/>
+      <w:color w:val="9D90A0" w:themeColor="accent6"/>
+      <w:sz w:val="20"/>
+      <w:szCs w:val="20"/>
     </w:rPr>
   </w:style>
   <w:style w:type="table" w:styleId="Tablaconcuadrcula4-nfasis2">
@@ -13257,11 +14585,6 @@
     <w:pPr>
       <w:spacing w:after="0" w:line="240" w:lineRule="auto"/>
     </w:pPr>
-    <w:rPr>
-      <w:rFonts w:eastAsiaTheme="minorEastAsia"/>
-      <w:sz w:val="21"/>
-      <w:szCs w:val="21"/>
-    </w:rPr>
     <w:tblPr>
       <w:tblStyleRowBandSize w:val="1"/>
       <w:tblStyleColBandSize w:val="1"/>
@@ -13339,9 +14662,6 @@
       <w:spacing w:after="0" w:line="240" w:lineRule="auto"/>
     </w:pPr>
     <w:rPr>
-      <w:rFonts w:eastAsiaTheme="minorEastAsia"/>
-      <w:sz w:val="21"/>
-      <w:szCs w:val="21"/>
       <w:lang w:eastAsia="es-ES"/>
     </w:rPr>
     <w:tblPr>
@@ -13609,6 +14929,305 @@
       <w:sz w:val="21"/>
       <w:szCs w:val="21"/>
     </w:rPr>
+  </w:style>
+  <w:style w:type="paragraph" w:styleId="TtuloTDC">
+    <w:name w:val="TOC Heading"/>
+    <w:basedOn w:val="Ttulo1"/>
+    <w:next w:val="Normal"/>
+    <w:uiPriority w:val="39"/>
+    <w:unhideWhenUsed/>
+    <w:qFormat/>
+    <w:rsid w:val="00AA23A4"/>
+    <w:pPr>
+      <w:outlineLvl w:val="9"/>
+    </w:pPr>
+  </w:style>
+  <w:style w:type="paragraph" w:styleId="TDC1">
+    <w:name w:val="toc 1"/>
+    <w:basedOn w:val="Normal"/>
+    <w:next w:val="Normal"/>
+    <w:autoRedefine/>
+    <w:uiPriority w:val="39"/>
+    <w:unhideWhenUsed/>
+    <w:rsid w:val="00AA23A4"/>
+    <w:pPr>
+      <w:spacing w:after="100"/>
+    </w:pPr>
+  </w:style>
+  <w:style w:type="paragraph" w:styleId="Ttulo">
+    <w:name w:val="Title"/>
+    <w:basedOn w:val="Normal"/>
+    <w:next w:val="Normal"/>
+    <w:link w:val="TtuloCar"/>
+    <w:uiPriority w:val="10"/>
+    <w:qFormat/>
+    <w:rsid w:val="00AA23A4"/>
+    <w:pPr>
+      <w:spacing w:after="0" w:line="240" w:lineRule="auto"/>
+      <w:contextualSpacing/>
+    </w:pPr>
+    <w:rPr>
+      <w:rFonts w:asciiTheme="majorHAnsi" w:eastAsiaTheme="majorEastAsia" w:hAnsiTheme="majorHAnsi" w:cstheme="majorBidi"/>
+      <w:color w:val="262626" w:themeColor="text1" w:themeTint="D9"/>
+      <w:spacing w:val="-15"/>
+      <w:sz w:val="96"/>
+      <w:szCs w:val="96"/>
+    </w:rPr>
+  </w:style>
+  <w:style w:type="character" w:customStyle="1" w:styleId="TtuloCar">
+    <w:name w:val="Título Car"/>
+    <w:basedOn w:val="Fuentedeprrafopredeter"/>
+    <w:link w:val="Ttulo"/>
+    <w:uiPriority w:val="10"/>
+    <w:rsid w:val="00AA23A4"/>
+    <w:rPr>
+      <w:rFonts w:asciiTheme="majorHAnsi" w:eastAsiaTheme="majorEastAsia" w:hAnsiTheme="majorHAnsi" w:cstheme="majorBidi"/>
+      <w:color w:val="262626" w:themeColor="text1" w:themeTint="D9"/>
+      <w:spacing w:val="-15"/>
+      <w:sz w:val="96"/>
+      <w:szCs w:val="96"/>
+    </w:rPr>
+  </w:style>
+  <w:style w:type="paragraph" w:styleId="Descripcin">
+    <w:name w:val="caption"/>
+    <w:basedOn w:val="Normal"/>
+    <w:next w:val="Normal"/>
+    <w:uiPriority w:val="35"/>
+    <w:semiHidden/>
+    <w:unhideWhenUsed/>
+    <w:qFormat/>
+    <w:rsid w:val="00AA23A4"/>
+    <w:pPr>
+      <w:spacing w:line="240" w:lineRule="auto"/>
+    </w:pPr>
+    <w:rPr>
+      <w:b/>
+      <w:bCs/>
+      <w:smallCaps/>
+      <w:color w:val="595959" w:themeColor="text1" w:themeTint="A6"/>
+    </w:rPr>
+  </w:style>
+  <w:style w:type="paragraph" w:styleId="Subttulo">
+    <w:name w:val="Subtitle"/>
+    <w:basedOn w:val="Normal"/>
+    <w:next w:val="Normal"/>
+    <w:link w:val="SubttuloCar"/>
+    <w:uiPriority w:val="11"/>
+    <w:qFormat/>
+    <w:rsid w:val="00AA23A4"/>
+    <w:pPr>
+      <w:numPr>
+        <w:ilvl w:val="1"/>
+      </w:numPr>
+      <w:spacing w:line="240" w:lineRule="auto"/>
+    </w:pPr>
+    <w:rPr>
+      <w:rFonts w:asciiTheme="majorHAnsi" w:eastAsiaTheme="majorEastAsia" w:hAnsiTheme="majorHAnsi" w:cstheme="majorBidi"/>
+      <w:sz w:val="30"/>
+      <w:szCs w:val="30"/>
+    </w:rPr>
+  </w:style>
+  <w:style w:type="character" w:customStyle="1" w:styleId="SubttuloCar">
+    <w:name w:val="Subtítulo Car"/>
+    <w:basedOn w:val="Fuentedeprrafopredeter"/>
+    <w:link w:val="Subttulo"/>
+    <w:uiPriority w:val="11"/>
+    <w:rsid w:val="00AA23A4"/>
+    <w:rPr>
+      <w:rFonts w:asciiTheme="majorHAnsi" w:eastAsiaTheme="majorEastAsia" w:hAnsiTheme="majorHAnsi" w:cstheme="majorBidi"/>
+      <w:sz w:val="30"/>
+      <w:szCs w:val="30"/>
+    </w:rPr>
+  </w:style>
+  <w:style w:type="character" w:styleId="Textoennegrita">
+    <w:name w:val="Strong"/>
+    <w:basedOn w:val="Fuentedeprrafopredeter"/>
+    <w:uiPriority w:val="22"/>
+    <w:qFormat/>
+    <w:rsid w:val="00AA23A4"/>
+    <w:rPr>
+      <w:b/>
+      <w:bCs/>
+    </w:rPr>
+  </w:style>
+  <w:style w:type="character" w:styleId="nfasis">
+    <w:name w:val="Emphasis"/>
+    <w:basedOn w:val="Fuentedeprrafopredeter"/>
+    <w:uiPriority w:val="20"/>
+    <w:qFormat/>
+    <w:rsid w:val="00AA23A4"/>
+    <w:rPr>
+      <w:i/>
+      <w:iCs/>
+      <w:color w:val="9D90A0" w:themeColor="accent6"/>
+    </w:rPr>
+  </w:style>
+  <w:style w:type="paragraph" w:styleId="Sinespaciado">
+    <w:name w:val="No Spacing"/>
+    <w:uiPriority w:val="1"/>
+    <w:qFormat/>
+    <w:rsid w:val="00AA23A4"/>
+    <w:pPr>
+      <w:spacing w:after="0" w:line="240" w:lineRule="auto"/>
+    </w:pPr>
+  </w:style>
+  <w:style w:type="paragraph" w:styleId="Cita">
+    <w:name w:val="Quote"/>
+    <w:basedOn w:val="Normal"/>
+    <w:next w:val="Normal"/>
+    <w:link w:val="CitaCar"/>
+    <w:uiPriority w:val="29"/>
+    <w:qFormat/>
+    <w:rsid w:val="00AA23A4"/>
+    <w:pPr>
+      <w:spacing w:before="160"/>
+      <w:ind w:left="720" w:right="720"/>
+      <w:jc w:val="center"/>
+    </w:pPr>
+    <w:rPr>
+      <w:i/>
+      <w:iCs/>
+      <w:color w:val="262626" w:themeColor="text1" w:themeTint="D9"/>
+    </w:rPr>
+  </w:style>
+  <w:style w:type="character" w:customStyle="1" w:styleId="CitaCar">
+    <w:name w:val="Cita Car"/>
+    <w:basedOn w:val="Fuentedeprrafopredeter"/>
+    <w:link w:val="Cita"/>
+    <w:uiPriority w:val="29"/>
+    <w:rsid w:val="00AA23A4"/>
+    <w:rPr>
+      <w:i/>
+      <w:iCs/>
+      <w:color w:val="262626" w:themeColor="text1" w:themeTint="D9"/>
+    </w:rPr>
+  </w:style>
+  <w:style w:type="paragraph" w:styleId="Citadestacada">
+    <w:name w:val="Intense Quote"/>
+    <w:basedOn w:val="Normal"/>
+    <w:next w:val="Normal"/>
+    <w:link w:val="CitadestacadaCar"/>
+    <w:uiPriority w:val="30"/>
+    <w:qFormat/>
+    <w:rsid w:val="00AA23A4"/>
+    <w:pPr>
+      <w:spacing w:before="160" w:after="160" w:line="264" w:lineRule="auto"/>
+      <w:ind w:left="720" w:right="720"/>
+      <w:jc w:val="center"/>
+    </w:pPr>
+    <w:rPr>
+      <w:rFonts w:asciiTheme="majorHAnsi" w:eastAsiaTheme="majorEastAsia" w:hAnsiTheme="majorHAnsi" w:cstheme="majorBidi"/>
+      <w:i/>
+      <w:iCs/>
+      <w:color w:val="9D90A0" w:themeColor="accent6"/>
+      <w:sz w:val="32"/>
+      <w:szCs w:val="32"/>
+    </w:rPr>
+  </w:style>
+  <w:style w:type="character" w:customStyle="1" w:styleId="CitadestacadaCar">
+    <w:name w:val="Cita destacada Car"/>
+    <w:basedOn w:val="Fuentedeprrafopredeter"/>
+    <w:link w:val="Citadestacada"/>
+    <w:uiPriority w:val="30"/>
+    <w:rsid w:val="00AA23A4"/>
+    <w:rPr>
+      <w:rFonts w:asciiTheme="majorHAnsi" w:eastAsiaTheme="majorEastAsia" w:hAnsiTheme="majorHAnsi" w:cstheme="majorBidi"/>
+      <w:i/>
+      <w:iCs/>
+      <w:color w:val="9D90A0" w:themeColor="accent6"/>
+      <w:sz w:val="32"/>
+      <w:szCs w:val="32"/>
+    </w:rPr>
+  </w:style>
+  <w:style w:type="character" w:styleId="nfasissutil">
+    <w:name w:val="Subtle Emphasis"/>
+    <w:basedOn w:val="Fuentedeprrafopredeter"/>
+    <w:uiPriority w:val="19"/>
+    <w:qFormat/>
+    <w:rsid w:val="00AA23A4"/>
+    <w:rPr>
+      <w:i/>
+      <w:iCs/>
+    </w:rPr>
+  </w:style>
+  <w:style w:type="character" w:styleId="nfasisintenso">
+    <w:name w:val="Intense Emphasis"/>
+    <w:basedOn w:val="Fuentedeprrafopredeter"/>
+    <w:uiPriority w:val="21"/>
+    <w:qFormat/>
+    <w:rsid w:val="00AA23A4"/>
+    <w:rPr>
+      <w:b/>
+      <w:bCs/>
+      <w:i/>
+      <w:iCs/>
+    </w:rPr>
+  </w:style>
+  <w:style w:type="character" w:styleId="Referenciasutil">
+    <w:name w:val="Subtle Reference"/>
+    <w:basedOn w:val="Fuentedeprrafopredeter"/>
+    <w:uiPriority w:val="31"/>
+    <w:qFormat/>
+    <w:rsid w:val="00AA23A4"/>
+    <w:rPr>
+      <w:smallCaps/>
+      <w:color w:val="595959" w:themeColor="text1" w:themeTint="A6"/>
+    </w:rPr>
+  </w:style>
+  <w:style w:type="character" w:styleId="Referenciaintensa">
+    <w:name w:val="Intense Reference"/>
+    <w:basedOn w:val="Fuentedeprrafopredeter"/>
+    <w:uiPriority w:val="32"/>
+    <w:qFormat/>
+    <w:rsid w:val="00AA23A4"/>
+    <w:rPr>
+      <w:b/>
+      <w:bCs/>
+      <w:smallCaps/>
+      <w:color w:val="9D90A0" w:themeColor="accent6"/>
+    </w:rPr>
+  </w:style>
+  <w:style w:type="character" w:styleId="Ttulodellibro">
+    <w:name w:val="Book Title"/>
+    <w:basedOn w:val="Fuentedeprrafopredeter"/>
+    <w:uiPriority w:val="33"/>
+    <w:qFormat/>
+    <w:rsid w:val="00AA23A4"/>
+    <w:rPr>
+      <w:b/>
+      <w:bCs/>
+      <w:caps w:val="0"/>
+      <w:smallCaps/>
+      <w:spacing w:val="7"/>
+      <w:sz w:val="21"/>
+      <w:szCs w:val="21"/>
+    </w:rPr>
+  </w:style>
+  <w:style w:type="paragraph" w:styleId="TDC2">
+    <w:name w:val="toc 2"/>
+    <w:basedOn w:val="Normal"/>
+    <w:next w:val="Normal"/>
+    <w:autoRedefine/>
+    <w:uiPriority w:val="39"/>
+    <w:unhideWhenUsed/>
+    <w:rsid w:val="00AA23A4"/>
+    <w:pPr>
+      <w:spacing w:after="100"/>
+      <w:ind w:left="210"/>
+    </w:pPr>
+  </w:style>
+  <w:style w:type="paragraph" w:styleId="TDC3">
+    <w:name w:val="toc 3"/>
+    <w:basedOn w:val="Normal"/>
+    <w:next w:val="Normal"/>
+    <w:autoRedefine/>
+    <w:uiPriority w:val="39"/>
+    <w:unhideWhenUsed/>
+    <w:rsid w:val="00AA23A4"/>
+    <w:pPr>
+      <w:spacing w:after="100"/>
+      <w:ind w:left="420"/>
+    </w:pPr>
   </w:style>
 </w:styles>
 </file>
@@ -13906,4 +15525,16 @@
     </a:ext>
   </a:extLst>
 </a:theme>
+</file>
+
+<file path=customXml/item1.xml><?xml version="1.0" encoding="utf-8"?>
+<b:Sources xmlns:b="http://schemas.openxmlformats.org/officeDocument/2006/bibliography" xmlns="http://schemas.openxmlformats.org/officeDocument/2006/bibliography" SelectedStyle="\APASixthEditionOfficeOnline.xsl" StyleName="APA" Version="6"/>
+</file>
+
+<file path=customXml/itemProps1.xml><?xml version="1.0" encoding="utf-8"?>
+<ds:datastoreItem xmlns:ds="http://schemas.openxmlformats.org/officeDocument/2006/customXml" ds:itemID="{3FDAE085-8882-4DDD-9E09-CF43E2CBEE5B}">
+  <ds:schemaRefs>
+    <ds:schemaRef ds:uri="http://schemas.openxmlformats.org/officeDocument/2006/bibliography"/>
+  </ds:schemaRefs>
+</ds:datastoreItem>
 </file>
</xml_diff>

<commit_message>
NUEVOS CASOS DE USO YA MODELADOS
</commit_message>
<xml_diff>
--- a/ITER1/ARTEFACTOS/5_ModeladoDeLosCasosDeUso.docx
+++ b/ITER1/ARTEFACTOS/5_ModeladoDeLosCasosDeUso.docx
@@ -25471,6 +25471,9 @@
             <w:r>
               <w:t xml:space="preserve">Todas las piezas deben pertenecer a un proveedor, para poder ser solicitadas. </w:t>
             </w:r>
+            <w:r>
+              <w:t>Para poder enviar el pedido es imprescindible crear un listado que indique las piezas y la cantidad a pedir.</w:t>
+            </w:r>
           </w:p>
         </w:tc>
       </w:tr>
@@ -25509,8 +25512,6 @@
             <w:r>
               <w:t>Se genera un pedido con el listado de las diferentes piezas que el proveedor nos suministra, indicándose la cantidad necesaria de cada uno de ellas.</w:t>
             </w:r>
-            <w:bookmarkStart w:id="154" w:name="_GoBack"/>
-            <w:bookmarkEnd w:id="154"/>
           </w:p>
         </w:tc>
       </w:tr>
@@ -25629,6 +25630,9 @@
               <w:jc w:val="both"/>
               <w:cnfStyle w:val="000000000000" w:firstRow="0" w:lastRow="0" w:firstColumn="0" w:lastColumn="0" w:oddVBand="0" w:evenVBand="0" w:oddHBand="0" w:evenHBand="0" w:firstRowFirstColumn="0" w:firstRowLastColumn="0" w:lastRowFirstColumn="0" w:lastRowLastColumn="0"/>
             </w:pPr>
+            <w:r>
+              <w:t>Crear un listado con todos los pedidos de piezas (básicas y especiales) que se han generado en la última hora</w:t>
+            </w:r>
           </w:p>
         </w:tc>
       </w:tr>
@@ -25659,6 +25663,9 @@
               <w:jc w:val="both"/>
               <w:cnfStyle w:val="000000100000" w:firstRow="0" w:lastRow="0" w:firstColumn="0" w:lastColumn="0" w:oddVBand="0" w:evenVBand="0" w:oddHBand="1" w:evenHBand="0" w:firstRowFirstColumn="0" w:firstRowLastColumn="0" w:lastRowFirstColumn="0" w:lastRowLastColumn="0"/>
             </w:pPr>
+            <w:r>
+              <w:t>Consultar el proveedor de cada una de las piezas involucradas en el pedido</w:t>
+            </w:r>
           </w:p>
         </w:tc>
       </w:tr>
@@ -25686,6 +25693,9 @@
               <w:jc w:val="both"/>
               <w:cnfStyle w:val="000000000000" w:firstRow="0" w:lastRow="0" w:firstColumn="0" w:lastColumn="0" w:oddVBand="0" w:evenVBand="0" w:oddHBand="0" w:evenHBand="0" w:firstRowFirstColumn="0" w:firstRowLastColumn="0" w:lastRowFirstColumn="0" w:lastRowLastColumn="0"/>
             </w:pPr>
+            <w:r>
+              <w:t>Crear un listado con las piezas que se necesitan de ese proveedor</w:t>
+            </w:r>
           </w:p>
         </w:tc>
       </w:tr>
@@ -25716,33 +25726,145 @@
               <w:jc w:val="both"/>
               <w:cnfStyle w:val="000000100000" w:firstRow="0" w:lastRow="0" w:firstColumn="0" w:lastColumn="0" w:oddVBand="0" w:evenVBand="0" w:oddHBand="1" w:evenHBand="0" w:firstRowFirstColumn="0" w:firstRowLastColumn="0" w:lastRowFirstColumn="0" w:lastRowLastColumn="0"/>
             </w:pPr>
+            <w:r>
+              <w:t>Enviar pedido al proveedor</w:t>
+            </w:r>
           </w:p>
         </w:tc>
       </w:tr>
+    </w:tbl>
+    <w:p>
+      <w:pPr>
+        <w:spacing w:after="0"/>
+        <w:jc w:val="both"/>
+        <w:rPr>
+          <w:rStyle w:val="Ttulo3Car"/>
+          <w:color w:val="BFBFBF" w:themeColor="background1" w:themeShade="BF"/>
+        </w:rPr>
+      </w:pPr>
+    </w:p>
+    <w:p>
+      <w:r>
+        <w:rPr>
+          <w:rStyle w:val="Ttulo3Car"/>
+          <w:color w:val="BFBFBF" w:themeColor="background1" w:themeShade="BF"/>
+        </w:rPr>
+        <w:t>Escenarios excepcionales o alternativos:</w:t>
+      </w:r>
+      <w:r>
+        <w:t xml:space="preserve"> </w:t>
+      </w:r>
+      <w:r>
+        <w:t xml:space="preserve"> Si en el paso 3 ya se hay creado un listado para ese proveedor, se añade la nueva pieza que se le pedirá. Si la pieza es la misma, se suma uno a la cantidad a pedir.</w:t>
+      </w:r>
+    </w:p>
+    <w:p>
+      <w:pPr>
+        <w:spacing w:after="0"/>
+        <w:jc w:val="both"/>
+        <w:rPr>
+          <w:color w:val="BFBFBF" w:themeColor="background1" w:themeShade="BF"/>
+        </w:rPr>
+      </w:pPr>
+      <w:r>
+        <w:rPr>
+          <w:color w:val="BFBFBF" w:themeColor="background1" w:themeShade="BF"/>
+        </w:rPr>
+        <w:t>Requisitos no funcionales involucrados:</w:t>
+      </w:r>
+    </w:p>
+    <w:p>
+      <w:pPr>
+        <w:spacing w:after="0"/>
+        <w:jc w:val="both"/>
+        <w:rPr>
+          <w:rStyle w:val="Ttulo3Car"/>
+          <w:b w:val="0"/>
+          <w:color w:val="auto"/>
+        </w:rPr>
+      </w:pPr>
+      <w:r>
+        <w:rPr>
+          <w:rStyle w:val="Ttulo3Car"/>
+          <w:color w:val="BFBFBF" w:themeColor="background1" w:themeShade="BF"/>
+        </w:rPr>
+        <w:t>Frecuencia:</w:t>
+      </w:r>
+      <w:r>
+        <w:rPr>
+          <w:rStyle w:val="Ttulo3Car"/>
+          <w:color w:val="BFBFBF" w:themeColor="background1" w:themeShade="BF"/>
+        </w:rPr>
+        <w:t xml:space="preserve"> </w:t>
+      </w:r>
+      <w:r>
+        <w:rPr>
+          <w:rStyle w:val="Ttulo3Car"/>
+          <w:b w:val="0"/>
+          <w:color w:val="auto"/>
+        </w:rPr>
+        <w:t>Cada hora</w:t>
+      </w:r>
+    </w:p>
+    <w:p>
+      <w:pPr>
+        <w:spacing w:after="0"/>
+        <w:jc w:val="both"/>
+        <w:rPr>
+          <w:rFonts w:asciiTheme="majorHAnsi" w:eastAsiaTheme="majorEastAsia" w:hAnsiTheme="majorHAnsi" w:cstheme="majorBidi"/>
+          <w:sz w:val="20"/>
+          <w:szCs w:val="24"/>
+        </w:rPr>
+      </w:pPr>
+    </w:p>
+    <w:tbl>
+      <w:tblPr>
+        <w:tblStyle w:val="Tablaconcuadrcula5oscura-nfasis2"/>
+        <w:tblW w:w="0" w:type="auto"/>
+        <w:tblLook w:val="04A0" w:firstRow="1" w:lastRow="0" w:firstColumn="1" w:lastColumn="0" w:noHBand="0" w:noVBand="1"/>
+      </w:tblPr>
+      <w:tblGrid>
+        <w:gridCol w:w="3114"/>
+        <w:gridCol w:w="6622"/>
+      </w:tblGrid>
       <w:tr>
+        <w:trPr>
+          <w:cnfStyle w:val="100000000000" w:firstRow="1" w:lastRow="0" w:firstColumn="0" w:lastColumn="0" w:oddVBand="0" w:evenVBand="0" w:oddHBand="0" w:evenHBand="0" w:firstRowFirstColumn="0" w:firstRowLastColumn="0" w:lastRowFirstColumn="0" w:lastRowLastColumn="0"/>
+        </w:trPr>
         <w:tc>
           <w:tcPr>
             <w:cnfStyle w:val="001000000000" w:firstRow="0" w:lastRow="0" w:firstColumn="1" w:lastColumn="0" w:oddVBand="0" w:evenVBand="0" w:oddHBand="0" w:evenHBand="0" w:firstRowFirstColumn="0" w:firstRowLastColumn="0" w:lastRowFirstColumn="0" w:lastRowLastColumn="0"/>
-            <w:tcW w:w="988" w:type="dxa"/>
-          </w:tcPr>
-          <w:p>
-            <w:pPr>
-              <w:jc w:val="both"/>
-            </w:pPr>
-            <w:r>
-              <w:t>PASO 5</w:t>
-            </w:r>
-          </w:p>
-        </w:tc>
-        <w:tc>
-          <w:tcPr>
-            <w:tcW w:w="8748" w:type="dxa"/>
-          </w:tcPr>
-          <w:p>
-            <w:pPr>
-              <w:jc w:val="both"/>
-              <w:cnfStyle w:val="000000000000" w:firstRow="0" w:lastRow="0" w:firstColumn="0" w:lastColumn="0" w:oddVBand="0" w:evenVBand="0" w:oddHBand="0" w:evenHBand="0" w:firstRowFirstColumn="0" w:firstRowLastColumn="0" w:lastRowFirstColumn="0" w:lastRowLastColumn="0"/>
-            </w:pPr>
+            <w:tcW w:w="3114" w:type="dxa"/>
+          </w:tcPr>
+          <w:p>
+            <w:pPr>
+              <w:pStyle w:val="Ttulo2"/>
+              <w:outlineLvl w:val="1"/>
+              <w:rPr>
+                <w:b/>
+              </w:rPr>
+            </w:pPr>
+          </w:p>
+        </w:tc>
+        <w:tc>
+          <w:tcPr>
+            <w:tcW w:w="6622" w:type="dxa"/>
+          </w:tcPr>
+          <w:p>
+            <w:pPr>
+              <w:pStyle w:val="Ttulo2"/>
+              <w:outlineLvl w:val="1"/>
+              <w:cnfStyle w:val="100000000000" w:firstRow="1" w:lastRow="0" w:firstColumn="0" w:lastColumn="0" w:oddVBand="0" w:evenVBand="0" w:oddHBand="0" w:evenHBand="0" w:firstRowFirstColumn="0" w:firstRowLastColumn="0" w:lastRowFirstColumn="0" w:lastRowLastColumn="0"/>
+              <w:rPr>
+                <w:b/>
+              </w:rPr>
+            </w:pPr>
+            <w:r>
+              <w:rPr>
+                <w:b/>
+              </w:rPr>
+              <w:t>C49- ACTUALIZAR FECHAS</w:t>
+            </w:r>
           </w:p>
         </w:tc>
       </w:tr>
@@ -25753,26 +25875,420 @@
         <w:tc>
           <w:tcPr>
             <w:cnfStyle w:val="001000000000" w:firstRow="0" w:lastRow="0" w:firstColumn="1" w:lastColumn="0" w:oddVBand="0" w:evenVBand="0" w:oddHBand="0" w:evenHBand="0" w:firstRowFirstColumn="0" w:firstRowLastColumn="0" w:lastRowFirstColumn="0" w:lastRowLastColumn="0"/>
-            <w:tcW w:w="988" w:type="dxa"/>
-          </w:tcPr>
-          <w:p>
-            <w:pPr>
-              <w:jc w:val="both"/>
-            </w:pPr>
-            <w:r>
-              <w:t>PASO 6</w:t>
-            </w:r>
-          </w:p>
-        </w:tc>
-        <w:tc>
-          <w:tcPr>
-            <w:tcW w:w="8748" w:type="dxa"/>
+            <w:tcW w:w="3114" w:type="dxa"/>
+            <w:shd w:val="clear" w:color="auto" w:fill="A0C3E3" w:themeFill="accent2" w:themeFillTint="99"/>
+          </w:tcPr>
+          <w:p>
+            <w:pPr>
+              <w:pStyle w:val="Ttulo3"/>
+              <w:outlineLvl w:val="2"/>
+              <w:rPr>
+                <w:b/>
+              </w:rPr>
+            </w:pPr>
+            <w:r>
+              <w:rPr>
+                <w:b/>
+              </w:rPr>
+              <w:t>Descripción:</w:t>
+            </w:r>
+          </w:p>
+        </w:tc>
+        <w:tc>
+          <w:tcPr>
+            <w:tcW w:w="6622" w:type="dxa"/>
           </w:tcPr>
           <w:p>
             <w:pPr>
               <w:jc w:val="both"/>
               <w:cnfStyle w:val="000000100000" w:firstRow="0" w:lastRow="0" w:firstColumn="0" w:lastColumn="0" w:oddVBand="0" w:evenVBand="0" w:oddHBand="1" w:evenHBand="0" w:firstRowFirstColumn="0" w:firstRowLastColumn="0" w:lastRowFirstColumn="0" w:lastRowLastColumn="0"/>
             </w:pPr>
+            <w:r>
+              <w:t xml:space="preserve">El campo fecha de las facturas, los pedidos, las peticiones, los partes de trabajo, los informes generados y las solicitudes de presupuestos son rellenados automáticamente por el sistema con el valor de la fecha en ese momento, </w:t>
+            </w:r>
+            <w:r>
+              <w:t>así</w:t>
+            </w:r>
+            <w:r>
+              <w:t xml:space="preserve"> evitamos la introducción de datos erróneos.</w:t>
+            </w:r>
+          </w:p>
+        </w:tc>
+      </w:tr>
+      <w:tr>
+        <w:tc>
+          <w:tcPr>
+            <w:cnfStyle w:val="001000000000" w:firstRow="0" w:lastRow="0" w:firstColumn="1" w:lastColumn="0" w:oddVBand="0" w:evenVBand="0" w:oddHBand="0" w:evenHBand="0" w:firstRowFirstColumn="0" w:firstRowLastColumn="0" w:lastRowFirstColumn="0" w:lastRowLastColumn="0"/>
+            <w:tcW w:w="3114" w:type="dxa"/>
+            <w:shd w:val="clear" w:color="auto" w:fill="A0C3E3" w:themeFill="accent2" w:themeFillTint="99"/>
+          </w:tcPr>
+          <w:p>
+            <w:pPr>
+              <w:pStyle w:val="Ttulo3"/>
+              <w:outlineLvl w:val="2"/>
+              <w:rPr>
+                <w:b/>
+              </w:rPr>
+            </w:pPr>
+            <w:r>
+              <w:rPr>
+                <w:b/>
+              </w:rPr>
+              <w:t>Actor principal:</w:t>
+            </w:r>
+          </w:p>
+        </w:tc>
+        <w:tc>
+          <w:tcPr>
+            <w:tcW w:w="6622" w:type="dxa"/>
+          </w:tcPr>
+          <w:p>
+            <w:pPr>
+              <w:jc w:val="both"/>
+              <w:cnfStyle w:val="000000000000" w:firstRow="0" w:lastRow="0" w:firstColumn="0" w:lastColumn="0" w:oddVBand="0" w:evenVBand="0" w:oddHBand="0" w:evenHBand="0" w:firstRowFirstColumn="0" w:firstRowLastColumn="0" w:lastRowFirstColumn="0" w:lastRowLastColumn="0"/>
+            </w:pPr>
+            <w:r>
+              <w:t>Sistema</w:t>
+            </w:r>
+          </w:p>
+        </w:tc>
+      </w:tr>
+      <w:tr>
+        <w:trPr>
+          <w:cnfStyle w:val="000000100000" w:firstRow="0" w:lastRow="0" w:firstColumn="0" w:lastColumn="0" w:oddVBand="0" w:evenVBand="0" w:oddHBand="1" w:evenHBand="0" w:firstRowFirstColumn="0" w:firstRowLastColumn="0" w:lastRowFirstColumn="0" w:lastRowLastColumn="0"/>
+        </w:trPr>
+        <w:tc>
+          <w:tcPr>
+            <w:cnfStyle w:val="001000000000" w:firstRow="0" w:lastRow="0" w:firstColumn="1" w:lastColumn="0" w:oddVBand="0" w:evenVBand="0" w:oddHBand="0" w:evenHBand="0" w:firstRowFirstColumn="0" w:firstRowLastColumn="0" w:lastRowFirstColumn="0" w:lastRowLastColumn="0"/>
+            <w:tcW w:w="3114" w:type="dxa"/>
+            <w:shd w:val="clear" w:color="auto" w:fill="A0C3E3" w:themeFill="accent2" w:themeFillTint="99"/>
+          </w:tcPr>
+          <w:p>
+            <w:pPr>
+              <w:pStyle w:val="Ttulo3"/>
+              <w:outlineLvl w:val="2"/>
+              <w:rPr>
+                <w:b/>
+              </w:rPr>
+            </w:pPr>
+            <w:r>
+              <w:rPr>
+                <w:b/>
+              </w:rPr>
+              <w:t>Otros actores:</w:t>
+            </w:r>
+          </w:p>
+        </w:tc>
+        <w:tc>
+          <w:tcPr>
+            <w:tcW w:w="6622" w:type="dxa"/>
+          </w:tcPr>
+          <w:p>
+            <w:pPr>
+              <w:jc w:val="both"/>
+              <w:cnfStyle w:val="000000100000" w:firstRow="0" w:lastRow="0" w:firstColumn="0" w:lastColumn="0" w:oddVBand="0" w:evenVBand="0" w:oddHBand="1" w:evenHBand="0" w:firstRowFirstColumn="0" w:firstRowLastColumn="0" w:lastRowFirstColumn="0" w:lastRowLastColumn="0"/>
+            </w:pPr>
+          </w:p>
+        </w:tc>
+      </w:tr>
+      <w:tr>
+        <w:tc>
+          <w:tcPr>
+            <w:cnfStyle w:val="001000000000" w:firstRow="0" w:lastRow="0" w:firstColumn="1" w:lastColumn="0" w:oddVBand="0" w:evenVBand="0" w:oddHBand="0" w:evenHBand="0" w:firstRowFirstColumn="0" w:firstRowLastColumn="0" w:lastRowFirstColumn="0" w:lastRowLastColumn="0"/>
+            <w:tcW w:w="3114" w:type="dxa"/>
+            <w:shd w:val="clear" w:color="auto" w:fill="A0C3E3" w:themeFill="accent2" w:themeFillTint="99"/>
+          </w:tcPr>
+          <w:p>
+            <w:pPr>
+              <w:pStyle w:val="Ttulo3"/>
+              <w:outlineLvl w:val="2"/>
+              <w:rPr>
+                <w:b/>
+              </w:rPr>
+            </w:pPr>
+            <w:r>
+              <w:rPr>
+                <w:b/>
+              </w:rPr>
+              <w:t>Requisitos funcionales cubiertos:</w:t>
+            </w:r>
+          </w:p>
+        </w:tc>
+        <w:tc>
+          <w:tcPr>
+            <w:tcW w:w="6622" w:type="dxa"/>
+          </w:tcPr>
+          <w:p>
+            <w:pPr>
+              <w:jc w:val="both"/>
+              <w:cnfStyle w:val="000000000000" w:firstRow="0" w:lastRow="0" w:firstColumn="0" w:lastColumn="0" w:oddVBand="0" w:evenVBand="0" w:oddHBand="0" w:evenHBand="0" w:firstRowFirstColumn="0" w:firstRowLastColumn="0" w:lastRowFirstColumn="0" w:lastRowLastColumn="0"/>
+            </w:pPr>
+            <w:r>
+              <w:t>RF10, RF11, RF12, RF16, RF17, RF18, RF19, RF20, RF35, RF36</w:t>
+            </w:r>
+          </w:p>
+        </w:tc>
+      </w:tr>
+      <w:tr>
+        <w:trPr>
+          <w:cnfStyle w:val="000000100000" w:firstRow="0" w:lastRow="0" w:firstColumn="0" w:lastColumn="0" w:oddVBand="0" w:evenVBand="0" w:oddHBand="1" w:evenHBand="0" w:firstRowFirstColumn="0" w:firstRowLastColumn="0" w:lastRowFirstColumn="0" w:lastRowLastColumn="0"/>
+        </w:trPr>
+        <w:tc>
+          <w:tcPr>
+            <w:cnfStyle w:val="001000000000" w:firstRow="0" w:lastRow="0" w:firstColumn="1" w:lastColumn="0" w:oddVBand="0" w:evenVBand="0" w:oddHBand="0" w:evenHBand="0" w:firstRowFirstColumn="0" w:firstRowLastColumn="0" w:lastRowFirstColumn="0" w:lastRowLastColumn="0"/>
+            <w:tcW w:w="3114" w:type="dxa"/>
+            <w:shd w:val="clear" w:color="auto" w:fill="A0C3E3" w:themeFill="accent2" w:themeFillTint="99"/>
+          </w:tcPr>
+          <w:p>
+            <w:pPr>
+              <w:pStyle w:val="Ttulo3"/>
+              <w:outlineLvl w:val="2"/>
+              <w:rPr>
+                <w:b/>
+              </w:rPr>
+            </w:pPr>
+            <w:r>
+              <w:rPr>
+                <w:b/>
+              </w:rPr>
+              <w:t>Precondiciones:</w:t>
+            </w:r>
+          </w:p>
+        </w:tc>
+        <w:tc>
+          <w:tcPr>
+            <w:tcW w:w="6622" w:type="dxa"/>
+          </w:tcPr>
+          <w:p>
+            <w:pPr>
+              <w:jc w:val="both"/>
+              <w:cnfStyle w:val="000000100000" w:firstRow="0" w:lastRow="0" w:firstColumn="0" w:lastColumn="0" w:oddVBand="0" w:evenVBand="0" w:oddHBand="1" w:evenHBand="0" w:firstRowFirstColumn="0" w:firstRowLastColumn="0" w:lastRowFirstColumn="0" w:lastRowLastColumn="0"/>
+            </w:pPr>
+            <w:r>
+              <w:t>Para que este caso de uso funciones correctamente, la hora del sistema debe ser la correcta.</w:t>
+            </w:r>
+          </w:p>
+        </w:tc>
+      </w:tr>
+      <w:tr>
+        <w:tc>
+          <w:tcPr>
+            <w:cnfStyle w:val="001000000000" w:firstRow="0" w:lastRow="0" w:firstColumn="1" w:lastColumn="0" w:oddVBand="0" w:evenVBand="0" w:oddHBand="0" w:evenHBand="0" w:firstRowFirstColumn="0" w:firstRowLastColumn="0" w:lastRowFirstColumn="0" w:lastRowLastColumn="0"/>
+            <w:tcW w:w="3114" w:type="dxa"/>
+            <w:shd w:val="clear" w:color="auto" w:fill="A0C3E3" w:themeFill="accent2" w:themeFillTint="99"/>
+          </w:tcPr>
+          <w:p>
+            <w:pPr>
+              <w:pStyle w:val="Ttulo3"/>
+              <w:outlineLvl w:val="2"/>
+              <w:rPr>
+                <w:b/>
+              </w:rPr>
+            </w:pPr>
+            <w:r>
+              <w:rPr>
+                <w:b/>
+              </w:rPr>
+              <w:t>Postcondiciones:</w:t>
+            </w:r>
+          </w:p>
+        </w:tc>
+        <w:tc>
+          <w:tcPr>
+            <w:tcW w:w="6622" w:type="dxa"/>
+          </w:tcPr>
+          <w:p>
+            <w:pPr>
+              <w:jc w:val="both"/>
+              <w:cnfStyle w:val="000000000000" w:firstRow="0" w:lastRow="0" w:firstColumn="0" w:lastColumn="0" w:oddVBand="0" w:evenVBand="0" w:oddHBand="0" w:evenHBand="0" w:firstRowFirstColumn="0" w:firstRowLastColumn="0" w:lastRowFirstColumn="0" w:lastRowLastColumn="0"/>
+            </w:pPr>
+            <w:r>
+              <w:t xml:space="preserve">Actualización del campo fecha </w:t>
+            </w:r>
+          </w:p>
+        </w:tc>
+      </w:tr>
+    </w:tbl>
+    <w:tbl>
+      <w:tblPr>
+        <w:tblStyle w:val="Tablaconcuadrcula4-nfasis2"/>
+        <w:tblW w:w="0" w:type="auto"/>
+        <w:tblLook w:val="04A0" w:firstRow="1" w:lastRow="0" w:firstColumn="1" w:lastColumn="0" w:noHBand="0" w:noVBand="1"/>
+      </w:tblPr>
+      <w:tblGrid>
+        <w:gridCol w:w="988"/>
+        <w:gridCol w:w="8748"/>
+      </w:tblGrid>
+      <w:tr>
+        <w:trPr>
+          <w:cnfStyle w:val="100000000000" w:firstRow="1" w:lastRow="0" w:firstColumn="0" w:lastColumn="0" w:oddVBand="0" w:evenVBand="0" w:oddHBand="0" w:evenHBand="0" w:firstRowFirstColumn="0" w:firstRowLastColumn="0" w:lastRowFirstColumn="0" w:lastRowLastColumn="0"/>
+        </w:trPr>
+        <w:tc>
+          <w:tcPr>
+            <w:cnfStyle w:val="001000000000" w:firstRow="0" w:lastRow="0" w:firstColumn="1" w:lastColumn="0" w:oddVBand="0" w:evenVBand="0" w:oddHBand="0" w:evenHBand="0" w:firstRowFirstColumn="0" w:firstRowLastColumn="0" w:lastRowFirstColumn="0" w:lastRowLastColumn="0"/>
+            <w:tcW w:w="988" w:type="dxa"/>
+          </w:tcPr>
+          <w:p>
+            <w:pPr>
+              <w:jc w:val="center"/>
+            </w:pPr>
+          </w:p>
+        </w:tc>
+        <w:tc>
+          <w:tcPr>
+            <w:tcW w:w="8748" w:type="dxa"/>
+          </w:tcPr>
+          <w:p>
+            <w:pPr>
+              <w:pStyle w:val="Ttulo3"/>
+              <w:jc w:val="center"/>
+              <w:outlineLvl w:val="2"/>
+              <w:cnfStyle w:val="100000000000" w:firstRow="1" w:lastRow="0" w:firstColumn="0" w:lastColumn="0" w:oddVBand="0" w:evenVBand="0" w:oddHBand="0" w:evenHBand="0" w:firstRowFirstColumn="0" w:firstRowLastColumn="0" w:lastRowFirstColumn="0" w:lastRowLastColumn="0"/>
+              <w:rPr>
+                <w:b/>
+              </w:rPr>
+            </w:pPr>
+            <w:r>
+              <w:rPr>
+                <w:b/>
+              </w:rPr>
+              <w:t>E</w:t>
+            </w:r>
+            <w:r>
+              <w:rPr>
+                <w:b/>
+              </w:rPr>
+              <w:t>S</w:t>
+            </w:r>
+            <w:r>
+              <w:rPr>
+                <w:b/>
+              </w:rPr>
+              <w:t>CENARIO PRINCIPAL</w:t>
+            </w:r>
+          </w:p>
+        </w:tc>
+      </w:tr>
+      <w:tr>
+        <w:trPr>
+          <w:cnfStyle w:val="000000100000" w:firstRow="0" w:lastRow="0" w:firstColumn="0" w:lastColumn="0" w:oddVBand="0" w:evenVBand="0" w:oddHBand="1" w:evenHBand="0" w:firstRowFirstColumn="0" w:firstRowLastColumn="0" w:lastRowFirstColumn="0" w:lastRowLastColumn="0"/>
+        </w:trPr>
+        <w:tc>
+          <w:tcPr>
+            <w:cnfStyle w:val="001000000000" w:firstRow="0" w:lastRow="0" w:firstColumn="1" w:lastColumn="0" w:oddVBand="0" w:evenVBand="0" w:oddHBand="0" w:evenHBand="0" w:firstRowFirstColumn="0" w:firstRowLastColumn="0" w:lastRowFirstColumn="0" w:lastRowLastColumn="0"/>
+            <w:tcW w:w="988" w:type="dxa"/>
+          </w:tcPr>
+          <w:p>
+            <w:pPr>
+              <w:jc w:val="center"/>
+            </w:pPr>
+          </w:p>
+        </w:tc>
+        <w:tc>
+          <w:tcPr>
+            <w:tcW w:w="8748" w:type="dxa"/>
+          </w:tcPr>
+          <w:p>
+            <w:pPr>
+              <w:jc w:val="center"/>
+              <w:cnfStyle w:val="000000100000" w:firstRow="0" w:lastRow="0" w:firstColumn="0" w:lastColumn="0" w:oddVBand="0" w:evenVBand="0" w:oddHBand="1" w:evenHBand="0" w:firstRowFirstColumn="0" w:firstRowLastColumn="0" w:lastRowFirstColumn="0" w:lastRowLastColumn="0"/>
+            </w:pPr>
+            <w:r>
+              <w:t>SISTEMA</w:t>
+            </w:r>
+          </w:p>
+        </w:tc>
+      </w:tr>
+      <w:tr>
+        <w:tc>
+          <w:tcPr>
+            <w:cnfStyle w:val="001000000000" w:firstRow="0" w:lastRow="0" w:firstColumn="1" w:lastColumn="0" w:oddVBand="0" w:evenVBand="0" w:oddHBand="0" w:evenHBand="0" w:firstRowFirstColumn="0" w:firstRowLastColumn="0" w:lastRowFirstColumn="0" w:lastRowLastColumn="0"/>
+            <w:tcW w:w="988" w:type="dxa"/>
+          </w:tcPr>
+          <w:p>
+            <w:pPr>
+              <w:jc w:val="both"/>
+            </w:pPr>
+            <w:r>
+              <w:t>PASO 1</w:t>
+            </w:r>
+          </w:p>
+        </w:tc>
+        <w:tc>
+          <w:tcPr>
+            <w:tcW w:w="8748" w:type="dxa"/>
+          </w:tcPr>
+          <w:p>
+            <w:pPr>
+              <w:jc w:val="both"/>
+              <w:cnfStyle w:val="000000000000" w:firstRow="0" w:lastRow="0" w:firstColumn="0" w:lastColumn="0" w:oddVBand="0" w:evenVBand="0" w:oddHBand="0" w:evenHBand="0" w:firstRowFirstColumn="0" w:firstRowLastColumn="0" w:lastRowFirstColumn="0" w:lastRowLastColumn="0"/>
+            </w:pPr>
+            <w:r>
+              <w:t>Se crea una factura/informe/pedido…</w:t>
+            </w:r>
+          </w:p>
+        </w:tc>
+      </w:tr>
+      <w:tr>
+        <w:trPr>
+          <w:cnfStyle w:val="000000100000" w:firstRow="0" w:lastRow="0" w:firstColumn="0" w:lastColumn="0" w:oddVBand="0" w:evenVBand="0" w:oddHBand="1" w:evenHBand="0" w:firstRowFirstColumn="0" w:firstRowLastColumn="0" w:lastRowFirstColumn="0" w:lastRowLastColumn="0"/>
+        </w:trPr>
+        <w:tc>
+          <w:tcPr>
+            <w:cnfStyle w:val="001000000000" w:firstRow="0" w:lastRow="0" w:firstColumn="1" w:lastColumn="0" w:oddVBand="0" w:evenVBand="0" w:oddHBand="0" w:evenHBand="0" w:firstRowFirstColumn="0" w:firstRowLastColumn="0" w:lastRowFirstColumn="0" w:lastRowLastColumn="0"/>
+            <w:tcW w:w="988" w:type="dxa"/>
+          </w:tcPr>
+          <w:p>
+            <w:pPr>
+              <w:jc w:val="both"/>
+            </w:pPr>
+            <w:r>
+              <w:t>PASO 2</w:t>
+            </w:r>
+          </w:p>
+        </w:tc>
+        <w:tc>
+          <w:tcPr>
+            <w:tcW w:w="8748" w:type="dxa"/>
+          </w:tcPr>
+          <w:p>
+            <w:pPr>
+              <w:jc w:val="both"/>
+              <w:cnfStyle w:val="000000100000" w:firstRow="0" w:lastRow="0" w:firstColumn="0" w:lastColumn="0" w:oddVBand="0" w:evenVBand="0" w:oddHBand="1" w:evenHBand="0" w:firstRowFirstColumn="0" w:firstRowLastColumn="0" w:lastRowFirstColumn="0" w:lastRowLastColumn="0"/>
+            </w:pPr>
+            <w:r>
+              <w:t>Consulta el valor de la fecha que posee en ese instante</w:t>
+            </w:r>
+          </w:p>
+        </w:tc>
+      </w:tr>
+      <w:tr>
+        <w:tc>
+          <w:tcPr>
+            <w:cnfStyle w:val="001000000000" w:firstRow="0" w:lastRow="0" w:firstColumn="1" w:lastColumn="0" w:oddVBand="0" w:evenVBand="0" w:oddHBand="0" w:evenHBand="0" w:firstRowFirstColumn="0" w:firstRowLastColumn="0" w:lastRowFirstColumn="0" w:lastRowLastColumn="0"/>
+            <w:tcW w:w="988" w:type="dxa"/>
+          </w:tcPr>
+          <w:p>
+            <w:pPr>
+              <w:jc w:val="both"/>
+            </w:pPr>
+            <w:r>
+              <w:t>PASO 3</w:t>
+            </w:r>
+          </w:p>
+        </w:tc>
+        <w:tc>
+          <w:tcPr>
+            <w:tcW w:w="8748" w:type="dxa"/>
+          </w:tcPr>
+          <w:p>
+            <w:pPr>
+              <w:jc w:val="both"/>
+              <w:cnfStyle w:val="000000000000" w:firstRow="0" w:lastRow="0" w:firstColumn="0" w:lastColumn="0" w:oddVBand="0" w:evenVBand="0" w:oddHBand="0" w:evenHBand="0" w:firstRowFirstColumn="0" w:firstRowLastColumn="0" w:lastRowFirstColumn="0" w:lastRowLastColumn="0"/>
+            </w:pPr>
+            <w:r>
+              <w:t>Pone como valor del campo fecha de la factura/pedido/… la del sistema</w:t>
+            </w:r>
           </w:p>
         </w:tc>
       </w:tr>
@@ -25788,10 +26304,6 @@
       </w:pPr>
     </w:p>
     <w:p>
-      <w:pPr>
-        <w:spacing w:after="0"/>
-        <w:jc w:val="both"/>
-      </w:pPr>
       <w:r>
         <w:rPr>
           <w:rStyle w:val="Ttulo3Car"/>
@@ -25800,11 +26312,13 @@
         <w:t>Escenarios excepcionales o alternativos:</w:t>
       </w:r>
       <w:r>
-        <w:rPr>
-          <w:b/>
-          <w:color w:val="BFBFBF" w:themeColor="background1" w:themeShade="BF"/>
-        </w:rPr>
         <w:t xml:space="preserve"> </w:t>
+      </w:r>
+      <w:r>
+        <w:t xml:space="preserve"> </w:t>
+      </w:r>
+      <w:r>
+        <w:t>No se contemplan escenarios alternativos, ya que la fecha que encontremos en el sistema nunca producirá errores (nunca serán fechas que no puedan existir).</w:t>
       </w:r>
     </w:p>
     <w:p>
@@ -25834,6 +26348,615 @@
         </w:rPr>
         <w:t>Frecuencia:</w:t>
       </w:r>
+      <w:r>
+        <w:rPr>
+          <w:rStyle w:val="Ttulo3Car"/>
+          <w:color w:val="BFBFBF" w:themeColor="background1" w:themeShade="BF"/>
+        </w:rPr>
+        <w:t xml:space="preserve"> </w:t>
+      </w:r>
+      <w:r>
+        <w:rPr>
+          <w:rStyle w:val="Ttulo3Car"/>
+          <w:b w:val="0"/>
+          <w:color w:val="auto"/>
+        </w:rPr>
+        <w:t>Al crear una factura o petición o parte de trabajo o etc.</w:t>
+      </w:r>
+    </w:p>
+    <w:p>
+      <w:pPr>
+        <w:spacing w:after="0"/>
+        <w:jc w:val="both"/>
+      </w:pPr>
+    </w:p>
+    <w:p>
+      <w:pPr>
+        <w:spacing w:after="0"/>
+        <w:jc w:val="both"/>
+      </w:pPr>
+    </w:p>
+    <w:p>
+      <w:pPr>
+        <w:spacing w:after="0"/>
+        <w:jc w:val="both"/>
+      </w:pPr>
+    </w:p>
+    <w:tbl>
+      <w:tblPr>
+        <w:tblStyle w:val="Tablaconcuadrcula5oscura-nfasis2"/>
+        <w:tblW w:w="0" w:type="auto"/>
+        <w:tblLook w:val="04A0" w:firstRow="1" w:lastRow="0" w:firstColumn="1" w:lastColumn="0" w:noHBand="0" w:noVBand="1"/>
+      </w:tblPr>
+      <w:tblGrid>
+        <w:gridCol w:w="3114"/>
+        <w:gridCol w:w="6622"/>
+      </w:tblGrid>
+      <w:tr>
+        <w:trPr>
+          <w:cnfStyle w:val="100000000000" w:firstRow="1" w:lastRow="0" w:firstColumn="0" w:lastColumn="0" w:oddVBand="0" w:evenVBand="0" w:oddHBand="0" w:evenHBand="0" w:firstRowFirstColumn="0" w:firstRowLastColumn="0" w:lastRowFirstColumn="0" w:lastRowLastColumn="0"/>
+        </w:trPr>
+        <w:tc>
+          <w:tcPr>
+            <w:cnfStyle w:val="001000000000" w:firstRow="0" w:lastRow="0" w:firstColumn="1" w:lastColumn="0" w:oddVBand="0" w:evenVBand="0" w:oddHBand="0" w:evenHBand="0" w:firstRowFirstColumn="0" w:firstRowLastColumn="0" w:lastRowFirstColumn="0" w:lastRowLastColumn="0"/>
+            <w:tcW w:w="3114" w:type="dxa"/>
+          </w:tcPr>
+          <w:p>
+            <w:pPr>
+              <w:pStyle w:val="Ttulo2"/>
+              <w:outlineLvl w:val="1"/>
+              <w:rPr>
+                <w:b/>
+              </w:rPr>
+            </w:pPr>
+          </w:p>
+        </w:tc>
+        <w:tc>
+          <w:tcPr>
+            <w:tcW w:w="6622" w:type="dxa"/>
+          </w:tcPr>
+          <w:p>
+            <w:pPr>
+              <w:pStyle w:val="Ttulo2"/>
+              <w:outlineLvl w:val="1"/>
+              <w:cnfStyle w:val="100000000000" w:firstRow="1" w:lastRow="0" w:firstColumn="0" w:lastColumn="0" w:oddVBand="0" w:evenVBand="0" w:oddHBand="0" w:evenHBand="0" w:firstRowFirstColumn="0" w:firstRowLastColumn="0" w:lastRowFirstColumn="0" w:lastRowLastColumn="0"/>
+              <w:rPr>
+                <w:b/>
+              </w:rPr>
+            </w:pPr>
+            <w:r>
+              <w:rPr>
+                <w:b/>
+              </w:rPr>
+              <w:t>C53 – REALIZAR INFORME DE TRABAJO</w:t>
+            </w:r>
+          </w:p>
+        </w:tc>
+      </w:tr>
+      <w:tr>
+        <w:trPr>
+          <w:cnfStyle w:val="000000100000" w:firstRow="0" w:lastRow="0" w:firstColumn="0" w:lastColumn="0" w:oddVBand="0" w:evenVBand="0" w:oddHBand="1" w:evenHBand="0" w:firstRowFirstColumn="0" w:firstRowLastColumn="0" w:lastRowFirstColumn="0" w:lastRowLastColumn="0"/>
+        </w:trPr>
+        <w:tc>
+          <w:tcPr>
+            <w:cnfStyle w:val="001000000000" w:firstRow="0" w:lastRow="0" w:firstColumn="1" w:lastColumn="0" w:oddVBand="0" w:evenVBand="0" w:oddHBand="0" w:evenHBand="0" w:firstRowFirstColumn="0" w:firstRowLastColumn="0" w:lastRowFirstColumn="0" w:lastRowLastColumn="0"/>
+            <w:tcW w:w="3114" w:type="dxa"/>
+            <w:shd w:val="clear" w:color="auto" w:fill="A0C3E3" w:themeFill="accent2" w:themeFillTint="99"/>
+          </w:tcPr>
+          <w:p>
+            <w:pPr>
+              <w:pStyle w:val="Ttulo3"/>
+              <w:outlineLvl w:val="2"/>
+              <w:rPr>
+                <w:b/>
+              </w:rPr>
+            </w:pPr>
+            <w:r>
+              <w:rPr>
+                <w:b/>
+              </w:rPr>
+              <w:t>Descripción:</w:t>
+            </w:r>
+          </w:p>
+        </w:tc>
+        <w:tc>
+          <w:tcPr>
+            <w:tcW w:w="6622" w:type="dxa"/>
+          </w:tcPr>
+          <w:p>
+            <w:pPr>
+              <w:jc w:val="both"/>
+              <w:cnfStyle w:val="000000100000" w:firstRow="0" w:lastRow="0" w:firstColumn="0" w:lastColumn="0" w:oddVBand="0" w:evenVBand="0" w:oddHBand="1" w:evenHBand="0" w:firstRowFirstColumn="0" w:firstRowLastColumn="0" w:lastRowFirstColumn="0" w:lastRowLastColumn="0"/>
+            </w:pPr>
+            <w:r>
+              <w:t xml:space="preserve">Con los partes de trabajo creados por los técnicos se genera un informe donde se recoge el número de peticiones de trabajo finalizadas (tanto en total como las concretas por cada técnico) además del número de horas. </w:t>
+            </w:r>
+          </w:p>
+        </w:tc>
+      </w:tr>
+      <w:tr>
+        <w:tc>
+          <w:tcPr>
+            <w:cnfStyle w:val="001000000000" w:firstRow="0" w:lastRow="0" w:firstColumn="1" w:lastColumn="0" w:oddVBand="0" w:evenVBand="0" w:oddHBand="0" w:evenHBand="0" w:firstRowFirstColumn="0" w:firstRowLastColumn="0" w:lastRowFirstColumn="0" w:lastRowLastColumn="0"/>
+            <w:tcW w:w="3114" w:type="dxa"/>
+            <w:shd w:val="clear" w:color="auto" w:fill="A0C3E3" w:themeFill="accent2" w:themeFillTint="99"/>
+          </w:tcPr>
+          <w:p>
+            <w:pPr>
+              <w:pStyle w:val="Ttulo3"/>
+              <w:outlineLvl w:val="2"/>
+              <w:rPr>
+                <w:b/>
+              </w:rPr>
+            </w:pPr>
+            <w:r>
+              <w:rPr>
+                <w:b/>
+              </w:rPr>
+              <w:t>Actor principal:</w:t>
+            </w:r>
+          </w:p>
+        </w:tc>
+        <w:tc>
+          <w:tcPr>
+            <w:tcW w:w="6622" w:type="dxa"/>
+          </w:tcPr>
+          <w:p>
+            <w:pPr>
+              <w:jc w:val="both"/>
+              <w:cnfStyle w:val="000000000000" w:firstRow="0" w:lastRow="0" w:firstColumn="0" w:lastColumn="0" w:oddVBand="0" w:evenVBand="0" w:oddHBand="0" w:evenHBand="0" w:firstRowFirstColumn="0" w:firstRowLastColumn="0" w:lastRowFirstColumn="0" w:lastRowLastColumn="0"/>
+            </w:pPr>
+            <w:r>
+              <w:t>Sistema</w:t>
+            </w:r>
+          </w:p>
+        </w:tc>
+      </w:tr>
+      <w:tr>
+        <w:trPr>
+          <w:cnfStyle w:val="000000100000" w:firstRow="0" w:lastRow="0" w:firstColumn="0" w:lastColumn="0" w:oddVBand="0" w:evenVBand="0" w:oddHBand="1" w:evenHBand="0" w:firstRowFirstColumn="0" w:firstRowLastColumn="0" w:lastRowFirstColumn="0" w:lastRowLastColumn="0"/>
+        </w:trPr>
+        <w:tc>
+          <w:tcPr>
+            <w:cnfStyle w:val="001000000000" w:firstRow="0" w:lastRow="0" w:firstColumn="1" w:lastColumn="0" w:oddVBand="0" w:evenVBand="0" w:oddHBand="0" w:evenHBand="0" w:firstRowFirstColumn="0" w:firstRowLastColumn="0" w:lastRowFirstColumn="0" w:lastRowLastColumn="0"/>
+            <w:tcW w:w="3114" w:type="dxa"/>
+            <w:shd w:val="clear" w:color="auto" w:fill="A0C3E3" w:themeFill="accent2" w:themeFillTint="99"/>
+          </w:tcPr>
+          <w:p>
+            <w:pPr>
+              <w:pStyle w:val="Ttulo3"/>
+              <w:outlineLvl w:val="2"/>
+              <w:rPr>
+                <w:b/>
+              </w:rPr>
+            </w:pPr>
+            <w:r>
+              <w:rPr>
+                <w:b/>
+              </w:rPr>
+              <w:t>Otros actores:</w:t>
+            </w:r>
+          </w:p>
+        </w:tc>
+        <w:tc>
+          <w:tcPr>
+            <w:tcW w:w="6622" w:type="dxa"/>
+          </w:tcPr>
+          <w:p>
+            <w:pPr>
+              <w:jc w:val="both"/>
+              <w:cnfStyle w:val="000000100000" w:firstRow="0" w:lastRow="0" w:firstColumn="0" w:lastColumn="0" w:oddVBand="0" w:evenVBand="0" w:oddHBand="1" w:evenHBand="0" w:firstRowFirstColumn="0" w:firstRowLastColumn="0" w:lastRowFirstColumn="0" w:lastRowLastColumn="0"/>
+            </w:pPr>
+          </w:p>
+        </w:tc>
+      </w:tr>
+      <w:tr>
+        <w:tc>
+          <w:tcPr>
+            <w:cnfStyle w:val="001000000000" w:firstRow="0" w:lastRow="0" w:firstColumn="1" w:lastColumn="0" w:oddVBand="0" w:evenVBand="0" w:oddHBand="0" w:evenHBand="0" w:firstRowFirstColumn="0" w:firstRowLastColumn="0" w:lastRowFirstColumn="0" w:lastRowLastColumn="0"/>
+            <w:tcW w:w="3114" w:type="dxa"/>
+            <w:shd w:val="clear" w:color="auto" w:fill="A0C3E3" w:themeFill="accent2" w:themeFillTint="99"/>
+          </w:tcPr>
+          <w:p>
+            <w:pPr>
+              <w:pStyle w:val="Ttulo3"/>
+              <w:outlineLvl w:val="2"/>
+              <w:rPr>
+                <w:b/>
+              </w:rPr>
+            </w:pPr>
+            <w:r>
+              <w:rPr>
+                <w:b/>
+              </w:rPr>
+              <w:t>Requisitos funcionales cubiertos:</w:t>
+            </w:r>
+          </w:p>
+        </w:tc>
+        <w:tc>
+          <w:tcPr>
+            <w:tcW w:w="6622" w:type="dxa"/>
+          </w:tcPr>
+          <w:p>
+            <w:pPr>
+              <w:jc w:val="both"/>
+              <w:cnfStyle w:val="000000000000" w:firstRow="0" w:lastRow="0" w:firstColumn="0" w:lastColumn="0" w:oddVBand="0" w:evenVBand="0" w:oddHBand="0" w:evenHBand="0" w:firstRowFirstColumn="0" w:firstRowLastColumn="0" w:lastRowFirstColumn="0" w:lastRowLastColumn="0"/>
+            </w:pPr>
+            <w:r>
+              <w:t>RF1</w:t>
+            </w:r>
+            <w:r>
+              <w:t>7</w:t>
+            </w:r>
+          </w:p>
+        </w:tc>
+      </w:tr>
+      <w:tr>
+        <w:trPr>
+          <w:cnfStyle w:val="000000100000" w:firstRow="0" w:lastRow="0" w:firstColumn="0" w:lastColumn="0" w:oddVBand="0" w:evenVBand="0" w:oddHBand="1" w:evenHBand="0" w:firstRowFirstColumn="0" w:firstRowLastColumn="0" w:lastRowFirstColumn="0" w:lastRowLastColumn="0"/>
+        </w:trPr>
+        <w:tc>
+          <w:tcPr>
+            <w:cnfStyle w:val="001000000000" w:firstRow="0" w:lastRow="0" w:firstColumn="1" w:lastColumn="0" w:oddVBand="0" w:evenVBand="0" w:oddHBand="0" w:evenHBand="0" w:firstRowFirstColumn="0" w:firstRowLastColumn="0" w:lastRowFirstColumn="0" w:lastRowLastColumn="0"/>
+            <w:tcW w:w="3114" w:type="dxa"/>
+            <w:shd w:val="clear" w:color="auto" w:fill="A0C3E3" w:themeFill="accent2" w:themeFillTint="99"/>
+          </w:tcPr>
+          <w:p>
+            <w:pPr>
+              <w:pStyle w:val="Ttulo3"/>
+              <w:outlineLvl w:val="2"/>
+              <w:rPr>
+                <w:b/>
+              </w:rPr>
+            </w:pPr>
+            <w:r>
+              <w:rPr>
+                <w:b/>
+              </w:rPr>
+              <w:t>Precondiciones:</w:t>
+            </w:r>
+          </w:p>
+        </w:tc>
+        <w:tc>
+          <w:tcPr>
+            <w:tcW w:w="6622" w:type="dxa"/>
+          </w:tcPr>
+          <w:p>
+            <w:pPr>
+              <w:jc w:val="both"/>
+              <w:cnfStyle w:val="000000100000" w:firstRow="0" w:lastRow="0" w:firstColumn="0" w:lastColumn="0" w:oddVBand="0" w:evenVBand="0" w:oddHBand="1" w:evenHBand="0" w:firstRowFirstColumn="0" w:firstRowLastColumn="0" w:lastRowFirstColumn="0" w:lastRowLastColumn="0"/>
+            </w:pPr>
+            <w:r>
+              <w:t xml:space="preserve">Para que </w:t>
+            </w:r>
+            <w:r>
+              <w:t>se puedan generar estos informes, se debe contar con acceso a las peticiones de trabajo de todos los técnicos.</w:t>
+            </w:r>
+          </w:p>
+        </w:tc>
+      </w:tr>
+      <w:tr>
+        <w:tc>
+          <w:tcPr>
+            <w:cnfStyle w:val="001000000000" w:firstRow="0" w:lastRow="0" w:firstColumn="1" w:lastColumn="0" w:oddVBand="0" w:evenVBand="0" w:oddHBand="0" w:evenHBand="0" w:firstRowFirstColumn="0" w:firstRowLastColumn="0" w:lastRowFirstColumn="0" w:lastRowLastColumn="0"/>
+            <w:tcW w:w="3114" w:type="dxa"/>
+            <w:shd w:val="clear" w:color="auto" w:fill="A0C3E3" w:themeFill="accent2" w:themeFillTint="99"/>
+          </w:tcPr>
+          <w:p>
+            <w:pPr>
+              <w:pStyle w:val="Ttulo3"/>
+              <w:outlineLvl w:val="2"/>
+              <w:rPr>
+                <w:b/>
+              </w:rPr>
+            </w:pPr>
+            <w:r>
+              <w:rPr>
+                <w:b/>
+              </w:rPr>
+              <w:t>Postcondiciones:</w:t>
+            </w:r>
+          </w:p>
+        </w:tc>
+        <w:tc>
+          <w:tcPr>
+            <w:tcW w:w="6622" w:type="dxa"/>
+          </w:tcPr>
+          <w:p>
+            <w:pPr>
+              <w:jc w:val="both"/>
+              <w:cnfStyle w:val="000000000000" w:firstRow="0" w:lastRow="0" w:firstColumn="0" w:lastColumn="0" w:oddVBand="0" w:evenVBand="0" w:oddHBand="0" w:evenHBand="0" w:firstRowFirstColumn="0" w:firstRowLastColumn="0" w:lastRowFirstColumn="0" w:lastRowLastColumn="0"/>
+            </w:pPr>
+            <w:r>
+              <w:t>Creación de un documento que ayude a visualizar el crecimiento de la empresa, los picos de trabajo…</w:t>
+            </w:r>
+            <w:r>
+              <w:t xml:space="preserve"> </w:t>
+            </w:r>
+          </w:p>
+        </w:tc>
+      </w:tr>
+    </w:tbl>
+    <w:tbl>
+      <w:tblPr>
+        <w:tblStyle w:val="Tablaconcuadrcula4-nfasis2"/>
+        <w:tblW w:w="0" w:type="auto"/>
+        <w:tblLook w:val="04A0" w:firstRow="1" w:lastRow="0" w:firstColumn="1" w:lastColumn="0" w:noHBand="0" w:noVBand="1"/>
+      </w:tblPr>
+      <w:tblGrid>
+        <w:gridCol w:w="988"/>
+        <w:gridCol w:w="8748"/>
+      </w:tblGrid>
+      <w:tr>
+        <w:trPr>
+          <w:cnfStyle w:val="100000000000" w:firstRow="1" w:lastRow="0" w:firstColumn="0" w:lastColumn="0" w:oddVBand="0" w:evenVBand="0" w:oddHBand="0" w:evenHBand="0" w:firstRowFirstColumn="0" w:firstRowLastColumn="0" w:lastRowFirstColumn="0" w:lastRowLastColumn="0"/>
+        </w:trPr>
+        <w:tc>
+          <w:tcPr>
+            <w:cnfStyle w:val="001000000000" w:firstRow="0" w:lastRow="0" w:firstColumn="1" w:lastColumn="0" w:oddVBand="0" w:evenVBand="0" w:oddHBand="0" w:evenHBand="0" w:firstRowFirstColumn="0" w:firstRowLastColumn="0" w:lastRowFirstColumn="0" w:lastRowLastColumn="0"/>
+            <w:tcW w:w="988" w:type="dxa"/>
+          </w:tcPr>
+          <w:p>
+            <w:pPr>
+              <w:jc w:val="center"/>
+            </w:pPr>
+          </w:p>
+        </w:tc>
+        <w:tc>
+          <w:tcPr>
+            <w:tcW w:w="8748" w:type="dxa"/>
+          </w:tcPr>
+          <w:p>
+            <w:pPr>
+              <w:pStyle w:val="Ttulo3"/>
+              <w:jc w:val="center"/>
+              <w:outlineLvl w:val="2"/>
+              <w:cnfStyle w:val="100000000000" w:firstRow="1" w:lastRow="0" w:firstColumn="0" w:lastColumn="0" w:oddVBand="0" w:evenVBand="0" w:oddHBand="0" w:evenHBand="0" w:firstRowFirstColumn="0" w:firstRowLastColumn="0" w:lastRowFirstColumn="0" w:lastRowLastColumn="0"/>
+              <w:rPr>
+                <w:b/>
+              </w:rPr>
+            </w:pPr>
+            <w:r>
+              <w:rPr>
+                <w:b/>
+              </w:rPr>
+              <w:t>E</w:t>
+            </w:r>
+            <w:r>
+              <w:rPr>
+                <w:b/>
+              </w:rPr>
+              <w:t>S</w:t>
+            </w:r>
+            <w:r>
+              <w:rPr>
+                <w:b/>
+              </w:rPr>
+              <w:t>CENARIO PRINCIPAL</w:t>
+            </w:r>
+          </w:p>
+        </w:tc>
+      </w:tr>
+      <w:tr>
+        <w:trPr>
+          <w:cnfStyle w:val="000000100000" w:firstRow="0" w:lastRow="0" w:firstColumn="0" w:lastColumn="0" w:oddVBand="0" w:evenVBand="0" w:oddHBand="1" w:evenHBand="0" w:firstRowFirstColumn="0" w:firstRowLastColumn="0" w:lastRowFirstColumn="0" w:lastRowLastColumn="0"/>
+        </w:trPr>
+        <w:tc>
+          <w:tcPr>
+            <w:cnfStyle w:val="001000000000" w:firstRow="0" w:lastRow="0" w:firstColumn="1" w:lastColumn="0" w:oddVBand="0" w:evenVBand="0" w:oddHBand="0" w:evenHBand="0" w:firstRowFirstColumn="0" w:firstRowLastColumn="0" w:lastRowFirstColumn="0" w:lastRowLastColumn="0"/>
+            <w:tcW w:w="988" w:type="dxa"/>
+          </w:tcPr>
+          <w:p>
+            <w:pPr>
+              <w:jc w:val="center"/>
+            </w:pPr>
+          </w:p>
+        </w:tc>
+        <w:tc>
+          <w:tcPr>
+            <w:tcW w:w="8748" w:type="dxa"/>
+          </w:tcPr>
+          <w:p>
+            <w:pPr>
+              <w:jc w:val="center"/>
+              <w:cnfStyle w:val="000000100000" w:firstRow="0" w:lastRow="0" w:firstColumn="0" w:lastColumn="0" w:oddVBand="0" w:evenVBand="0" w:oddHBand="1" w:evenHBand="0" w:firstRowFirstColumn="0" w:firstRowLastColumn="0" w:lastRowFirstColumn="0" w:lastRowLastColumn="0"/>
+            </w:pPr>
+            <w:r>
+              <w:t>SISTEMA</w:t>
+            </w:r>
+          </w:p>
+        </w:tc>
+      </w:tr>
+      <w:tr>
+        <w:tc>
+          <w:tcPr>
+            <w:cnfStyle w:val="001000000000" w:firstRow="0" w:lastRow="0" w:firstColumn="1" w:lastColumn="0" w:oddVBand="0" w:evenVBand="0" w:oddHBand="0" w:evenHBand="0" w:firstRowFirstColumn="0" w:firstRowLastColumn="0" w:lastRowFirstColumn="0" w:lastRowLastColumn="0"/>
+            <w:tcW w:w="988" w:type="dxa"/>
+          </w:tcPr>
+          <w:p>
+            <w:pPr>
+              <w:jc w:val="both"/>
+            </w:pPr>
+            <w:r>
+              <w:t>PASO 1</w:t>
+            </w:r>
+          </w:p>
+        </w:tc>
+        <w:tc>
+          <w:tcPr>
+            <w:tcW w:w="8748" w:type="dxa"/>
+          </w:tcPr>
+          <w:p>
+            <w:pPr>
+              <w:jc w:val="both"/>
+              <w:cnfStyle w:val="000000000000" w:firstRow="0" w:lastRow="0" w:firstColumn="0" w:lastColumn="0" w:oddVBand="0" w:evenVBand="0" w:oddHBand="0" w:evenHBand="0" w:firstRowFirstColumn="0" w:firstRowLastColumn="0" w:lastRowFirstColumn="0" w:lastRowLastColumn="0"/>
+            </w:pPr>
+            <w:r>
+              <w:t xml:space="preserve">Se </w:t>
+            </w:r>
+            <w:bookmarkStart w:id="154" w:name="_GoBack"/>
+            <w:r>
+              <w:t>crea una factura/informe/pedido…</w:t>
+            </w:r>
+            <w:bookmarkEnd w:id="154"/>
+          </w:p>
+        </w:tc>
+      </w:tr>
+      <w:tr>
+        <w:trPr>
+          <w:cnfStyle w:val="000000100000" w:firstRow="0" w:lastRow="0" w:firstColumn="0" w:lastColumn="0" w:oddVBand="0" w:evenVBand="0" w:oddHBand="1" w:evenHBand="0" w:firstRowFirstColumn="0" w:firstRowLastColumn="0" w:lastRowFirstColumn="0" w:lastRowLastColumn="0"/>
+        </w:trPr>
+        <w:tc>
+          <w:tcPr>
+            <w:cnfStyle w:val="001000000000" w:firstRow="0" w:lastRow="0" w:firstColumn="1" w:lastColumn="0" w:oddVBand="0" w:evenVBand="0" w:oddHBand="0" w:evenHBand="0" w:firstRowFirstColumn="0" w:firstRowLastColumn="0" w:lastRowFirstColumn="0" w:lastRowLastColumn="0"/>
+            <w:tcW w:w="988" w:type="dxa"/>
+          </w:tcPr>
+          <w:p>
+            <w:pPr>
+              <w:jc w:val="both"/>
+            </w:pPr>
+            <w:r>
+              <w:t>PASO 2</w:t>
+            </w:r>
+          </w:p>
+        </w:tc>
+        <w:tc>
+          <w:tcPr>
+            <w:tcW w:w="8748" w:type="dxa"/>
+          </w:tcPr>
+          <w:p>
+            <w:pPr>
+              <w:jc w:val="both"/>
+              <w:cnfStyle w:val="000000100000" w:firstRow="0" w:lastRow="0" w:firstColumn="0" w:lastColumn="0" w:oddVBand="0" w:evenVBand="0" w:oddHBand="1" w:evenHBand="0" w:firstRowFirstColumn="0" w:firstRowLastColumn="0" w:lastRowFirstColumn="0" w:lastRowLastColumn="0"/>
+            </w:pPr>
+            <w:r>
+              <w:t>Consulta el valor de la fecha que posee en ese instante</w:t>
+            </w:r>
+          </w:p>
+        </w:tc>
+      </w:tr>
+      <w:tr>
+        <w:tc>
+          <w:tcPr>
+            <w:cnfStyle w:val="001000000000" w:firstRow="0" w:lastRow="0" w:firstColumn="1" w:lastColumn="0" w:oddVBand="0" w:evenVBand="0" w:oddHBand="0" w:evenHBand="0" w:firstRowFirstColumn="0" w:firstRowLastColumn="0" w:lastRowFirstColumn="0" w:lastRowLastColumn="0"/>
+            <w:tcW w:w="988" w:type="dxa"/>
+          </w:tcPr>
+          <w:p>
+            <w:pPr>
+              <w:jc w:val="both"/>
+            </w:pPr>
+            <w:r>
+              <w:t>PASO 3</w:t>
+            </w:r>
+          </w:p>
+        </w:tc>
+        <w:tc>
+          <w:tcPr>
+            <w:tcW w:w="8748" w:type="dxa"/>
+          </w:tcPr>
+          <w:p>
+            <w:pPr>
+              <w:jc w:val="both"/>
+              <w:cnfStyle w:val="000000000000" w:firstRow="0" w:lastRow="0" w:firstColumn="0" w:lastColumn="0" w:oddVBand="0" w:evenVBand="0" w:oddHBand="0" w:evenHBand="0" w:firstRowFirstColumn="0" w:firstRowLastColumn="0" w:lastRowFirstColumn="0" w:lastRowLastColumn="0"/>
+            </w:pPr>
+            <w:r>
+              <w:t>Pone como valor del campo fecha de la factura/pedido/… la del sistema</w:t>
+            </w:r>
+          </w:p>
+        </w:tc>
+      </w:tr>
+    </w:tbl>
+    <w:p>
+      <w:pPr>
+        <w:spacing w:after="0"/>
+        <w:jc w:val="both"/>
+        <w:rPr>
+          <w:rStyle w:val="Ttulo3Car"/>
+          <w:color w:val="BFBFBF" w:themeColor="background1" w:themeShade="BF"/>
+        </w:rPr>
+      </w:pPr>
+    </w:p>
+    <w:p>
+      <w:r>
+        <w:rPr>
+          <w:rStyle w:val="Ttulo3Car"/>
+          <w:color w:val="BFBFBF" w:themeColor="background1" w:themeShade="BF"/>
+        </w:rPr>
+        <w:t>Escenarios excepcionales o alternativos:</w:t>
+      </w:r>
+      <w:r>
+        <w:t xml:space="preserve"> </w:t>
+      </w:r>
+      <w:r>
+        <w:t xml:space="preserve"> No se contemplan escenarios alternativos, ya que la fecha que encontremos en el sistema nunca producirá errores (nunca serán fechas que no puedan existir).</w:t>
+      </w:r>
+    </w:p>
+    <w:p>
+      <w:pPr>
+        <w:spacing w:after="0"/>
+        <w:jc w:val="both"/>
+        <w:rPr>
+          <w:color w:val="BFBFBF" w:themeColor="background1" w:themeShade="BF"/>
+        </w:rPr>
+      </w:pPr>
+      <w:r>
+        <w:rPr>
+          <w:color w:val="BFBFBF" w:themeColor="background1" w:themeShade="BF"/>
+        </w:rPr>
+        <w:t>Requisitos no funcionales involucrados:</w:t>
+      </w:r>
+    </w:p>
+    <w:p>
+      <w:pPr>
+        <w:spacing w:after="0"/>
+        <w:jc w:val="both"/>
+      </w:pPr>
+      <w:r>
+        <w:rPr>
+          <w:rStyle w:val="Ttulo3Car"/>
+          <w:color w:val="BFBFBF" w:themeColor="background1" w:themeShade="BF"/>
+        </w:rPr>
+        <w:t>Frecuencia:</w:t>
+      </w:r>
+      <w:r>
+        <w:rPr>
+          <w:rStyle w:val="Ttulo3Car"/>
+          <w:color w:val="BFBFBF" w:themeColor="background1" w:themeShade="BF"/>
+        </w:rPr>
+        <w:t xml:space="preserve"> </w:t>
+      </w:r>
+      <w:r>
+        <w:rPr>
+          <w:rStyle w:val="Ttulo3Car"/>
+          <w:b w:val="0"/>
+          <w:color w:val="auto"/>
+        </w:rPr>
+        <w:t>Al crear una factura o petición o parte de trabajo o etc.</w:t>
+      </w:r>
+    </w:p>
+    <w:p>
+      <w:pPr>
+        <w:spacing w:after="0"/>
+        <w:jc w:val="both"/>
+      </w:pPr>
+    </w:p>
+    <w:p>
+      <w:pPr>
+        <w:spacing w:after="0"/>
+        <w:jc w:val="both"/>
+      </w:pPr>
+    </w:p>
+    <w:p>
+      <w:pPr>
+        <w:spacing w:after="0"/>
+        <w:jc w:val="both"/>
+      </w:pPr>
+    </w:p>
+    <w:p>
+      <w:pPr>
+        <w:spacing w:after="0"/>
+        <w:jc w:val="both"/>
+      </w:pPr>
     </w:p>
     <w:sectPr>
       <w:headerReference w:type="default" r:id="rId59"/>
@@ -27833,7 +28956,7 @@
 </file>
 
 <file path=customXml/itemProps1.xml><?xml version="1.0" encoding="utf-8"?>
-<ds:datastoreItem xmlns:ds="http://schemas.openxmlformats.org/officeDocument/2006/customXml" ds:itemID="{5648ACF4-3638-4B00-AD13-B2C382D8F96F}">
+<ds:datastoreItem xmlns:ds="http://schemas.openxmlformats.org/officeDocument/2006/customXml" ds:itemID="{393A0C74-BFEE-4A12-83FD-1CB3A786A81C}">
   <ds:schemaRefs>
     <ds:schemaRef ds:uri="http://schemas.openxmlformats.org/officeDocument/2006/bibliography"/>
   </ds:schemaRefs>

</xml_diff>